<commit_message>
Skyline: Refresh Targeted Method Refinement tutorial - Fix screenshot mode disabling ForceMzml - Fix audit log recordings for TestMethodEditTutorial
</commit_message>
<xml_diff>
--- a/pwiz_tools/Skyline/Documentation/Tutorials/Skyline Targeted Method Refinement.docx
+++ b/pwiz_tools/Skyline/Documentation/Tutorials/Skyline Targeted Method Refinement.docx
@@ -1,6 +1,6 @@
 
 <file path=word/document.xml><?xml version="1.0" encoding="utf-8"?>
-<w:document xmlns:wpc="http://schemas.microsoft.com/office/word/2010/wordprocessingCanvas" xmlns:cx="http://schemas.microsoft.com/office/drawing/2014/chartex" xmlns:cx1="http://schemas.microsoft.com/office/drawing/2015/9/8/chartex" xmlns:cx2="http://schemas.microsoft.com/office/drawing/2015/10/21/chartex" xmlns:cx3="http://schemas.microsoft.com/office/drawing/2016/5/9/chartex" xmlns:cx4="http://schemas.microsoft.com/office/drawing/2016/5/10/chartex" xmlns:cx5="http://schemas.microsoft.com/office/drawing/2016/5/11/chartex" xmlns:cx6="http://schemas.microsoft.com/office/drawing/2016/5/12/chartex" xmlns:cx7="http://schemas.microsoft.com/office/drawing/2016/5/13/chartex" xmlns:cx8="http://schemas.microsoft.com/office/drawing/2016/5/14/chartex" xmlns:mc="http://schemas.openxmlformats.org/markup-compatibility/2006" xmlns:aink="http://schemas.microsoft.com/office/drawing/2016/ink" xmlns:am3d="http://schemas.microsoft.com/office/drawing/2017/model3d" xmlns:o="urn:schemas-microsoft-com:office:office" xmlns:r="http://schemas.openxmlformats.org/officeDocument/2006/relationships" xmlns:m="http://schemas.openxmlformats.org/officeDocument/2006/math" xmlns:v="urn:schemas-microsoft-com:vml" xmlns:wp14="http://schemas.microsoft.com/office/word/2010/wordprocessingDrawing" xmlns:wp="http://schemas.openxmlformats.org/drawingml/2006/wordprocessingDrawing" xmlns:w10="urn:schemas-microsoft-com:office:word" xmlns:w="http://schemas.openxmlformats.org/wordprocessingml/2006/main" xmlns:w14="http://schemas.microsoft.com/office/word/2010/wordml" xmlns:w15="http://schemas.microsoft.com/office/word/2012/wordml" xmlns:w16cid="http://schemas.microsoft.com/office/word/2016/wordml/cid" xmlns:w16se="http://schemas.microsoft.com/office/word/2015/wordml/symex" xmlns:wpg="http://schemas.microsoft.com/office/word/2010/wordprocessingGroup" xmlns:wpi="http://schemas.microsoft.com/office/word/2010/wordprocessingInk" xmlns:wne="http://schemas.microsoft.com/office/word/2006/wordml" xmlns:wps="http://schemas.microsoft.com/office/word/2010/wordprocessingShape" mc:Ignorable="w14 w15 w16se w16cid wp14">
+<w:document xmlns:wpc="http://schemas.microsoft.com/office/word/2010/wordprocessingCanvas" xmlns:mc="http://schemas.openxmlformats.org/markup-compatibility/2006" xmlns:o="urn:schemas-microsoft-com:office:office" xmlns:r="http://schemas.openxmlformats.org/officeDocument/2006/relationships" xmlns:m="http://schemas.openxmlformats.org/officeDocument/2006/math" xmlns:v="urn:schemas-microsoft-com:vml" xmlns:wp14="http://schemas.microsoft.com/office/word/2010/wordprocessingDrawing" xmlns:wp="http://schemas.openxmlformats.org/drawingml/2006/wordprocessingDrawing" xmlns:w10="urn:schemas-microsoft-com:office:word" xmlns:w="http://schemas.openxmlformats.org/wordprocessingml/2006/main" xmlns:w14="http://schemas.microsoft.com/office/word/2010/wordml" xmlns:w15="http://schemas.microsoft.com/office/word/2012/wordml" xmlns:wpg="http://schemas.microsoft.com/office/word/2010/wordprocessingGroup" xmlns:wpi="http://schemas.microsoft.com/office/word/2010/wordprocessingInk" xmlns:wne="http://schemas.microsoft.com/office/word/2006/wordml" xmlns:wps="http://schemas.microsoft.com/office/word/2010/wordprocessingShape" mc:Ignorable="w14 w15 wp14">
   <w:body>
     <w:p>
       <w:pPr>
@@ -21,7 +21,13 @@
         <w:t>introduce the features available in the</w:t>
       </w:r>
       <w:r>
-        <w:t xml:space="preserve"> Skyline Targeted Proteomics Environment for </w:t>
+        <w:t xml:space="preserve"> Skyline Targeted </w:t>
+      </w:r>
+      <w:r>
+        <w:t>Mass Spec</w:t>
+      </w:r>
+      <w:r>
+        <w:t xml:space="preserve"> Environment for </w:t>
       </w:r>
       <w:r>
         <w:t>refining</w:t>
@@ -50,6 +56,9 @@
       <w:r>
         <w:t xml:space="preserve">  </w:t>
       </w:r>
+      <w:r>
+        <w:t>Though, many of the concepts introduce will also apply to Parallel Reaction Monitoring (PRM) or Data Independent Acquisition (DIA).</w:t>
+      </w:r>
     </w:p>
     <w:p>
       <w:r>
@@ -88,920 +97,331 @@
     </w:p>
     <w:p>
       <w:r>
-        <w:t>We call this the Targeted Method Refinement Cycle and frequently present the idea as shown below:</w:t>
-      </w:r>
-    </w:p>
-    <w:p>
-      <w:r>
-        <w:rPr>
-          <w:noProof/>
-        </w:rPr>
-        <w:drawing>
-          <wp:inline distT="0" distB="0" distL="0" distR="0" wp14:anchorId="35260F28" wp14:editId="10205198">
-            <wp:extent cx="4362450" cy="2438400"/>
-            <wp:effectExtent l="19050" t="0" r="0" b="0"/>
-            <wp:docPr id="35" name="Object 13"/>
-            <wp:cNvGraphicFramePr/>
-            <a:graphic xmlns:a="http://schemas.openxmlformats.org/drawingml/2006/main">
-              <a:graphicData uri="http://schemas.openxmlformats.org/drawingml/2006/lockedCanvas">
-                <lc:lockedCanvas xmlns:lc="http://schemas.openxmlformats.org/drawingml/2006/lockedCanvas">
-                  <a:nvGrpSpPr>
-                    <a:cNvPr id="0" name=""/>
-                    <a:cNvGrpSpPr/>
-                  </a:nvGrpSpPr>
-                  <a:grpSpPr>
-                    <a:xfrm>
-                      <a:off x="0" y="0"/>
-                      <a:ext cx="8084057" cy="4114800"/>
-                      <a:chOff x="529972" y="2362200"/>
-                      <a:chExt cx="8084057" cy="4114800"/>
-                    </a:xfrm>
-                  </a:grpSpPr>
-                  <a:grpSp>
-                    <a:nvGrpSpPr>
-                      <a:cNvPr id="4" name="Group 3"/>
-                      <a:cNvGrpSpPr/>
-                    </a:nvGrpSpPr>
-                    <a:grpSpPr>
-                      <a:xfrm>
-                        <a:off x="529972" y="2362200"/>
-                        <a:ext cx="8084057" cy="4114800"/>
-                        <a:chOff x="717043" y="1676400"/>
-                        <a:chExt cx="8084057" cy="4114800"/>
-                      </a:xfrm>
-                    </a:grpSpPr>
-                    <a:pic>
-                      <a:nvPicPr>
-                        <a:cNvPr id="5" name="Picture 4"/>
-                        <a:cNvPicPr>
-                          <a:picLocks noChangeAspect="1" noChangeArrowheads="1"/>
-                        </a:cNvPicPr>
-                      </a:nvPicPr>
-                      <a:blipFill>
-                        <a:blip r:embed="rId8" cstate="print"/>
-                        <a:srcRect/>
-                        <a:stretch>
-                          <a:fillRect/>
-                        </a:stretch>
-                      </a:blipFill>
-                      <a:spPr bwMode="auto">
-                        <a:xfrm>
-                          <a:off x="7162800" y="2971800"/>
-                          <a:ext cx="1638300" cy="1238250"/>
-                        </a:xfrm>
-                        <a:prstGeom prst="rect">
-                          <a:avLst/>
-                        </a:prstGeom>
-                        <a:noFill/>
-                        <a:ln w="9525">
-                          <a:noFill/>
-                          <a:miter lim="800000"/>
-                          <a:headEnd/>
-                          <a:tailEnd/>
-                        </a:ln>
-                      </a:spPr>
-                    </a:pic>
-                    <a:sp>
-                      <a:nvSpPr>
-                        <a:cNvPr id="6" name="Rounded Rectangle 5"/>
-                        <a:cNvSpPr>
-                          <a:spLocks noChangeArrowheads="1"/>
-                        </a:cNvSpPr>
-                      </a:nvSpPr>
-                      <a:spPr bwMode="auto">
-                        <a:xfrm>
-                          <a:off x="3057684" y="1676400"/>
-                          <a:ext cx="1738657" cy="833043"/>
-                        </a:xfrm>
-                        <a:prstGeom prst="roundRect">
-                          <a:avLst>
-                            <a:gd name="adj" fmla="val 16667"/>
-                          </a:avLst>
-                        </a:prstGeom>
-                        <a:solidFill>
-                          <a:srgbClr val="FFFF66"/>
-                        </a:solidFill>
-                        <a:ln w="38100" algn="ctr">
-                          <a:solidFill>
-                            <a:srgbClr val="000000"/>
-                          </a:solidFill>
-                          <a:round/>
-                          <a:headEnd/>
-                          <a:tailEnd type="arrow" w="med" len="med"/>
-                        </a:ln>
-                      </a:spPr>
-                      <a:txSp>
-                        <a:txBody>
-                          <a:bodyPr anchor="ctr"/>
-                          <a:lstStyle>
-                            <a:defPPr>
-                              <a:defRPr lang="en-US"/>
-                            </a:defPPr>
-                            <a:lvl1pPr marL="0" algn="l" defTabSz="914400" rtl="0" eaLnBrk="1" latinLnBrk="0" hangingPunct="1">
-                              <a:defRPr sz="1800" kern="1200">
-                                <a:solidFill>
-                                  <a:schemeClr val="tx1"/>
-                                </a:solidFill>
-                                <a:latin typeface="+mn-lt"/>
-                                <a:ea typeface="+mn-ea"/>
-                                <a:cs typeface="+mn-cs"/>
-                              </a:defRPr>
-                            </a:lvl1pPr>
-                            <a:lvl2pPr marL="457200" algn="l" defTabSz="914400" rtl="0" eaLnBrk="1" latinLnBrk="0" hangingPunct="1">
-                              <a:defRPr sz="1800" kern="1200">
-                                <a:solidFill>
-                                  <a:schemeClr val="tx1"/>
-                                </a:solidFill>
-                                <a:latin typeface="+mn-lt"/>
-                                <a:ea typeface="+mn-ea"/>
-                                <a:cs typeface="+mn-cs"/>
-                              </a:defRPr>
-                            </a:lvl2pPr>
-                            <a:lvl3pPr marL="914400" algn="l" defTabSz="914400" rtl="0" eaLnBrk="1" latinLnBrk="0" hangingPunct="1">
-                              <a:defRPr sz="1800" kern="1200">
-                                <a:solidFill>
-                                  <a:schemeClr val="tx1"/>
-                                </a:solidFill>
-                                <a:latin typeface="+mn-lt"/>
-                                <a:ea typeface="+mn-ea"/>
-                                <a:cs typeface="+mn-cs"/>
-                              </a:defRPr>
-                            </a:lvl3pPr>
-                            <a:lvl4pPr marL="1371600" algn="l" defTabSz="914400" rtl="0" eaLnBrk="1" latinLnBrk="0" hangingPunct="1">
-                              <a:defRPr sz="1800" kern="1200">
-                                <a:solidFill>
-                                  <a:schemeClr val="tx1"/>
-                                </a:solidFill>
-                                <a:latin typeface="+mn-lt"/>
-                                <a:ea typeface="+mn-ea"/>
-                                <a:cs typeface="+mn-cs"/>
-                              </a:defRPr>
-                            </a:lvl4pPr>
-                            <a:lvl5pPr marL="1828800" algn="l" defTabSz="914400" rtl="0" eaLnBrk="1" latinLnBrk="0" hangingPunct="1">
-                              <a:defRPr sz="1800" kern="1200">
-                                <a:solidFill>
-                                  <a:schemeClr val="tx1"/>
-                                </a:solidFill>
-                                <a:latin typeface="+mn-lt"/>
-                                <a:ea typeface="+mn-ea"/>
-                                <a:cs typeface="+mn-cs"/>
-                              </a:defRPr>
-                            </a:lvl5pPr>
-                            <a:lvl6pPr marL="2286000" algn="l" defTabSz="914400" rtl="0" eaLnBrk="1" latinLnBrk="0" hangingPunct="1">
-                              <a:defRPr sz="1800" kern="1200">
-                                <a:solidFill>
-                                  <a:schemeClr val="tx1"/>
-                                </a:solidFill>
-                                <a:latin typeface="+mn-lt"/>
-                                <a:ea typeface="+mn-ea"/>
-                                <a:cs typeface="+mn-cs"/>
-                              </a:defRPr>
-                            </a:lvl6pPr>
-                            <a:lvl7pPr marL="2743200" algn="l" defTabSz="914400" rtl="0" eaLnBrk="1" latinLnBrk="0" hangingPunct="1">
-                              <a:defRPr sz="1800" kern="1200">
-                                <a:solidFill>
-                                  <a:schemeClr val="tx1"/>
-                                </a:solidFill>
-                                <a:latin typeface="+mn-lt"/>
-                                <a:ea typeface="+mn-ea"/>
-                                <a:cs typeface="+mn-cs"/>
-                              </a:defRPr>
-                            </a:lvl7pPr>
-                            <a:lvl8pPr marL="3200400" algn="l" defTabSz="914400" rtl="0" eaLnBrk="1" latinLnBrk="0" hangingPunct="1">
-                              <a:defRPr sz="1800" kern="1200">
-                                <a:solidFill>
-                                  <a:schemeClr val="tx1"/>
-                                </a:solidFill>
-                                <a:latin typeface="+mn-lt"/>
-                                <a:ea typeface="+mn-ea"/>
-                                <a:cs typeface="+mn-cs"/>
-                              </a:defRPr>
-                            </a:lvl8pPr>
-                            <a:lvl9pPr marL="3657600" algn="l" defTabSz="914400" rtl="0" eaLnBrk="1" latinLnBrk="0" hangingPunct="1">
-                              <a:defRPr sz="1800" kern="1200">
-                                <a:solidFill>
-                                  <a:schemeClr val="tx1"/>
-                                </a:solidFill>
-                                <a:latin typeface="+mn-lt"/>
-                                <a:ea typeface="+mn-ea"/>
-                                <a:cs typeface="+mn-cs"/>
-                              </a:defRPr>
-                            </a:lvl9pPr>
-                          </a:lstStyle>
-                          <a:p>
-                            <a:pPr algn="ctr"/>
-                            <a:r>
-                              <a:rPr lang="en-US" sz="1800" dirty="0">
-                                <a:solidFill>
-                                  <a:srgbClr val="000000"/>
-                                </a:solidFill>
-                              </a:rPr>
-                              <a:t>Build </a:t>
-                            </a:r>
-                            <a:r>
-                              <a:rPr lang="en-US" sz="1800" dirty="0" smtClean="0">
-                                <a:solidFill>
-                                  <a:srgbClr val="000000"/>
-                                </a:solidFill>
-                              </a:rPr>
-                              <a:t>Method</a:t>
-                            </a:r>
-                            <a:endParaRPr lang="en-US" sz="1800" dirty="0">
-                              <a:solidFill>
-                                <a:srgbClr val="000000"/>
-                              </a:solidFill>
-                            </a:endParaRPr>
-                          </a:p>
-                        </a:txBody>
-                        <a:useSpRect/>
-                      </a:txSp>
-                    </a:sp>
-                    <a:sp>
-                      <a:nvSpPr>
-                        <a:cNvPr id="7" name="Rounded Rectangle 6"/>
-                        <a:cNvSpPr>
-                          <a:spLocks noChangeArrowheads="1"/>
-                        </a:cNvSpPr>
-                      </a:nvSpPr>
-                      <a:spPr bwMode="auto">
-                        <a:xfrm>
-                          <a:off x="5196901" y="3185240"/>
-                          <a:ext cx="1737299" cy="834244"/>
-                        </a:xfrm>
-                        <a:prstGeom prst="roundRect">
-                          <a:avLst>
-                            <a:gd name="adj" fmla="val 16667"/>
-                          </a:avLst>
-                        </a:prstGeom>
-                        <a:solidFill>
-                          <a:srgbClr val="FFFF66"/>
-                        </a:solidFill>
-                        <a:ln w="38100" algn="ctr">
-                          <a:solidFill>
-                            <a:srgbClr val="000000"/>
-                          </a:solidFill>
-                          <a:round/>
-                          <a:headEnd/>
-                          <a:tailEnd type="arrow" w="med" len="med"/>
-                        </a:ln>
-                      </a:spPr>
-                      <a:txSp>
-                        <a:txBody>
-                          <a:bodyPr anchor="ctr"/>
-                          <a:lstStyle>
-                            <a:defPPr>
-                              <a:defRPr lang="en-US"/>
-                            </a:defPPr>
-                            <a:lvl1pPr marL="0" algn="l" defTabSz="914400" rtl="0" eaLnBrk="1" latinLnBrk="0" hangingPunct="1">
-                              <a:defRPr sz="1800" kern="1200">
-                                <a:solidFill>
-                                  <a:schemeClr val="tx1"/>
-                                </a:solidFill>
-                                <a:latin typeface="+mn-lt"/>
-                                <a:ea typeface="+mn-ea"/>
-                                <a:cs typeface="+mn-cs"/>
-                              </a:defRPr>
-                            </a:lvl1pPr>
-                            <a:lvl2pPr marL="457200" algn="l" defTabSz="914400" rtl="0" eaLnBrk="1" latinLnBrk="0" hangingPunct="1">
-                              <a:defRPr sz="1800" kern="1200">
-                                <a:solidFill>
-                                  <a:schemeClr val="tx1"/>
-                                </a:solidFill>
-                                <a:latin typeface="+mn-lt"/>
-                                <a:ea typeface="+mn-ea"/>
-                                <a:cs typeface="+mn-cs"/>
-                              </a:defRPr>
-                            </a:lvl2pPr>
-                            <a:lvl3pPr marL="914400" algn="l" defTabSz="914400" rtl="0" eaLnBrk="1" latinLnBrk="0" hangingPunct="1">
-                              <a:defRPr sz="1800" kern="1200">
-                                <a:solidFill>
-                                  <a:schemeClr val="tx1"/>
-                                </a:solidFill>
-                                <a:latin typeface="+mn-lt"/>
-                                <a:ea typeface="+mn-ea"/>
-                                <a:cs typeface="+mn-cs"/>
-                              </a:defRPr>
-                            </a:lvl3pPr>
-                            <a:lvl4pPr marL="1371600" algn="l" defTabSz="914400" rtl="0" eaLnBrk="1" latinLnBrk="0" hangingPunct="1">
-                              <a:defRPr sz="1800" kern="1200">
-                                <a:solidFill>
-                                  <a:schemeClr val="tx1"/>
-                                </a:solidFill>
-                                <a:latin typeface="+mn-lt"/>
-                                <a:ea typeface="+mn-ea"/>
-                                <a:cs typeface="+mn-cs"/>
-                              </a:defRPr>
-                            </a:lvl4pPr>
-                            <a:lvl5pPr marL="1828800" algn="l" defTabSz="914400" rtl="0" eaLnBrk="1" latinLnBrk="0" hangingPunct="1">
-                              <a:defRPr sz="1800" kern="1200">
-                                <a:solidFill>
-                                  <a:schemeClr val="tx1"/>
-                                </a:solidFill>
-                                <a:latin typeface="+mn-lt"/>
-                                <a:ea typeface="+mn-ea"/>
-                                <a:cs typeface="+mn-cs"/>
-                              </a:defRPr>
-                            </a:lvl5pPr>
-                            <a:lvl6pPr marL="2286000" algn="l" defTabSz="914400" rtl="0" eaLnBrk="1" latinLnBrk="0" hangingPunct="1">
-                              <a:defRPr sz="1800" kern="1200">
-                                <a:solidFill>
-                                  <a:schemeClr val="tx1"/>
-                                </a:solidFill>
-                                <a:latin typeface="+mn-lt"/>
-                                <a:ea typeface="+mn-ea"/>
-                                <a:cs typeface="+mn-cs"/>
-                              </a:defRPr>
-                            </a:lvl6pPr>
-                            <a:lvl7pPr marL="2743200" algn="l" defTabSz="914400" rtl="0" eaLnBrk="1" latinLnBrk="0" hangingPunct="1">
-                              <a:defRPr sz="1800" kern="1200">
-                                <a:solidFill>
-                                  <a:schemeClr val="tx1"/>
-                                </a:solidFill>
-                                <a:latin typeface="+mn-lt"/>
-                                <a:ea typeface="+mn-ea"/>
-                                <a:cs typeface="+mn-cs"/>
-                              </a:defRPr>
-                            </a:lvl7pPr>
-                            <a:lvl8pPr marL="3200400" algn="l" defTabSz="914400" rtl="0" eaLnBrk="1" latinLnBrk="0" hangingPunct="1">
-                              <a:defRPr sz="1800" kern="1200">
-                                <a:solidFill>
-                                  <a:schemeClr val="tx1"/>
-                                </a:solidFill>
-                                <a:latin typeface="+mn-lt"/>
-                                <a:ea typeface="+mn-ea"/>
-                                <a:cs typeface="+mn-cs"/>
-                              </a:defRPr>
-                            </a:lvl8pPr>
-                            <a:lvl9pPr marL="3657600" algn="l" defTabSz="914400" rtl="0" eaLnBrk="1" latinLnBrk="0" hangingPunct="1">
-                              <a:defRPr sz="1800" kern="1200">
-                                <a:solidFill>
-                                  <a:schemeClr val="tx1"/>
-                                </a:solidFill>
-                                <a:latin typeface="+mn-lt"/>
-                                <a:ea typeface="+mn-ea"/>
-                                <a:cs typeface="+mn-cs"/>
-                              </a:defRPr>
-                            </a:lvl9pPr>
-                          </a:lstStyle>
-                          <a:p>
-                            <a:pPr algn="ctr"/>
-                            <a:r>
-                              <a:rPr lang="en-US" sz="1800" dirty="0">
-                                <a:solidFill>
-                                  <a:srgbClr val="000000"/>
-                                </a:solidFill>
-                              </a:rPr>
-                              <a:t>Run </a:t>
-                            </a:r>
-                            <a:r>
-                              <a:rPr lang="en-US" sz="1800" dirty="0" smtClean="0">
-                                <a:solidFill>
-                                  <a:srgbClr val="000000"/>
-                                </a:solidFill>
-                              </a:rPr>
-                              <a:t>Method</a:t>
-                            </a:r>
-                            <a:endParaRPr lang="en-US" sz="1800" dirty="0">
-                              <a:solidFill>
-                                <a:srgbClr val="000000"/>
-                              </a:solidFill>
-                            </a:endParaRPr>
-                          </a:p>
-                        </a:txBody>
-                        <a:useSpRect/>
-                      </a:txSp>
-                    </a:sp>
-                    <a:sp>
-                      <a:nvSpPr>
-                        <a:cNvPr id="8" name="Rounded Rectangle 7"/>
-                        <a:cNvSpPr>
-                          <a:spLocks noChangeArrowheads="1"/>
-                        </a:cNvSpPr>
-                      </a:nvSpPr>
-                      <a:spPr bwMode="auto">
-                        <a:xfrm>
-                          <a:off x="3039774" y="4956956"/>
-                          <a:ext cx="2056147" cy="834244"/>
-                        </a:xfrm>
-                        <a:prstGeom prst="roundRect">
-                          <a:avLst>
-                            <a:gd name="adj" fmla="val 16667"/>
-                          </a:avLst>
-                        </a:prstGeom>
-                        <a:solidFill>
-                          <a:srgbClr val="FFFF66"/>
-                        </a:solidFill>
-                        <a:ln w="38100" algn="ctr">
-                          <a:solidFill>
-                            <a:srgbClr val="000000"/>
-                          </a:solidFill>
-                          <a:round/>
-                          <a:headEnd/>
-                          <a:tailEnd type="arrow" w="med" len="med"/>
-                        </a:ln>
-                      </a:spPr>
-                      <a:txSp>
-                        <a:txBody>
-                          <a:bodyPr anchor="ctr"/>
-                          <a:lstStyle>
-                            <a:defPPr>
-                              <a:defRPr lang="en-US"/>
-                            </a:defPPr>
-                            <a:lvl1pPr marL="0" algn="l" defTabSz="914400" rtl="0" eaLnBrk="1" latinLnBrk="0" hangingPunct="1">
-                              <a:defRPr sz="1800" kern="1200">
-                                <a:solidFill>
-                                  <a:schemeClr val="tx1"/>
-                                </a:solidFill>
-                                <a:latin typeface="+mn-lt"/>
-                                <a:ea typeface="+mn-ea"/>
-                                <a:cs typeface="+mn-cs"/>
-                              </a:defRPr>
-                            </a:lvl1pPr>
-                            <a:lvl2pPr marL="457200" algn="l" defTabSz="914400" rtl="0" eaLnBrk="1" latinLnBrk="0" hangingPunct="1">
-                              <a:defRPr sz="1800" kern="1200">
-                                <a:solidFill>
-                                  <a:schemeClr val="tx1"/>
-                                </a:solidFill>
-                                <a:latin typeface="+mn-lt"/>
-                                <a:ea typeface="+mn-ea"/>
-                                <a:cs typeface="+mn-cs"/>
-                              </a:defRPr>
-                            </a:lvl2pPr>
-                            <a:lvl3pPr marL="914400" algn="l" defTabSz="914400" rtl="0" eaLnBrk="1" latinLnBrk="0" hangingPunct="1">
-                              <a:defRPr sz="1800" kern="1200">
-                                <a:solidFill>
-                                  <a:schemeClr val="tx1"/>
-                                </a:solidFill>
-                                <a:latin typeface="+mn-lt"/>
-                                <a:ea typeface="+mn-ea"/>
-                                <a:cs typeface="+mn-cs"/>
-                              </a:defRPr>
-                            </a:lvl3pPr>
-                            <a:lvl4pPr marL="1371600" algn="l" defTabSz="914400" rtl="0" eaLnBrk="1" latinLnBrk="0" hangingPunct="1">
-                              <a:defRPr sz="1800" kern="1200">
-                                <a:solidFill>
-                                  <a:schemeClr val="tx1"/>
-                                </a:solidFill>
-                                <a:latin typeface="+mn-lt"/>
-                                <a:ea typeface="+mn-ea"/>
-                                <a:cs typeface="+mn-cs"/>
-                              </a:defRPr>
-                            </a:lvl4pPr>
-                            <a:lvl5pPr marL="1828800" algn="l" defTabSz="914400" rtl="0" eaLnBrk="1" latinLnBrk="0" hangingPunct="1">
-                              <a:defRPr sz="1800" kern="1200">
-                                <a:solidFill>
-                                  <a:schemeClr val="tx1"/>
-                                </a:solidFill>
-                                <a:latin typeface="+mn-lt"/>
-                                <a:ea typeface="+mn-ea"/>
-                                <a:cs typeface="+mn-cs"/>
-                              </a:defRPr>
-                            </a:lvl5pPr>
-                            <a:lvl6pPr marL="2286000" algn="l" defTabSz="914400" rtl="0" eaLnBrk="1" latinLnBrk="0" hangingPunct="1">
-                              <a:defRPr sz="1800" kern="1200">
-                                <a:solidFill>
-                                  <a:schemeClr val="tx1"/>
-                                </a:solidFill>
-                                <a:latin typeface="+mn-lt"/>
-                                <a:ea typeface="+mn-ea"/>
-                                <a:cs typeface="+mn-cs"/>
-                              </a:defRPr>
-                            </a:lvl6pPr>
-                            <a:lvl7pPr marL="2743200" algn="l" defTabSz="914400" rtl="0" eaLnBrk="1" latinLnBrk="0" hangingPunct="1">
-                              <a:defRPr sz="1800" kern="1200">
-                                <a:solidFill>
-                                  <a:schemeClr val="tx1"/>
-                                </a:solidFill>
-                                <a:latin typeface="+mn-lt"/>
-                                <a:ea typeface="+mn-ea"/>
-                                <a:cs typeface="+mn-cs"/>
-                              </a:defRPr>
-                            </a:lvl7pPr>
-                            <a:lvl8pPr marL="3200400" algn="l" defTabSz="914400" rtl="0" eaLnBrk="1" latinLnBrk="0" hangingPunct="1">
-                              <a:defRPr sz="1800" kern="1200">
-                                <a:solidFill>
-                                  <a:schemeClr val="tx1"/>
-                                </a:solidFill>
-                                <a:latin typeface="+mn-lt"/>
-                                <a:ea typeface="+mn-ea"/>
-                                <a:cs typeface="+mn-cs"/>
-                              </a:defRPr>
-                            </a:lvl8pPr>
-                            <a:lvl9pPr marL="3657600" algn="l" defTabSz="914400" rtl="0" eaLnBrk="1" latinLnBrk="0" hangingPunct="1">
-                              <a:defRPr sz="1800" kern="1200">
-                                <a:solidFill>
-                                  <a:schemeClr val="tx1"/>
-                                </a:solidFill>
-                                <a:latin typeface="+mn-lt"/>
-                                <a:ea typeface="+mn-ea"/>
-                                <a:cs typeface="+mn-cs"/>
-                              </a:defRPr>
-                            </a:lvl9pPr>
-                          </a:lstStyle>
-                          <a:p>
-                            <a:pPr algn="ctr"/>
-                            <a:r>
-                              <a:rPr lang="en-US" sz="1800" dirty="0">
-                                <a:solidFill>
-                                  <a:srgbClr val="000000"/>
-                                </a:solidFill>
-                              </a:rPr>
-                              <a:t>Evaluate </a:t>
-                            </a:r>
-                            <a:r>
-                              <a:rPr lang="en-US" sz="1800" dirty="0" smtClean="0">
-                                <a:solidFill>
-                                  <a:srgbClr val="000000"/>
-                                </a:solidFill>
-                              </a:rPr>
-                              <a:t>Results</a:t>
-                            </a:r>
-                            <a:endParaRPr lang="en-US" sz="1800" dirty="0">
-                              <a:solidFill>
-                                <a:srgbClr val="000000"/>
-                              </a:solidFill>
-                            </a:endParaRPr>
-                          </a:p>
-                        </a:txBody>
-                        <a:useSpRect/>
-                      </a:txSp>
-                    </a:sp>
-                    <a:sp>
-                      <a:nvSpPr>
-                        <a:cNvPr id="9" name="Rounded Rectangle 8"/>
-                        <a:cNvSpPr>
-                          <a:spLocks noChangeArrowheads="1"/>
-                        </a:cNvSpPr>
-                      </a:nvSpPr>
-                      <a:spPr bwMode="auto">
-                        <a:xfrm>
-                          <a:off x="717043" y="2851622"/>
-                          <a:ext cx="2026157" cy="1644178"/>
-                        </a:xfrm>
-                        <a:prstGeom prst="roundRect">
-                          <a:avLst>
-                            <a:gd name="adj" fmla="val 16667"/>
-                          </a:avLst>
-                        </a:prstGeom>
-                        <a:solidFill>
-                          <a:srgbClr val="FFFF66"/>
-                        </a:solidFill>
-                        <a:ln w="38100" algn="ctr">
-                          <a:solidFill>
-                            <a:srgbClr val="000000"/>
-                          </a:solidFill>
-                          <a:round/>
-                          <a:headEnd/>
-                          <a:tailEnd type="arrow" w="med" len="med"/>
-                        </a:ln>
-                      </a:spPr>
-                      <a:txSp>
-                        <a:txBody>
-                          <a:bodyPr anchor="ctr"/>
-                          <a:lstStyle>
-                            <a:defPPr>
-                              <a:defRPr lang="en-US"/>
-                            </a:defPPr>
-                            <a:lvl1pPr marL="0" algn="l" defTabSz="914400" rtl="0" eaLnBrk="1" latinLnBrk="0" hangingPunct="1">
-                              <a:defRPr sz="1800" kern="1200">
-                                <a:solidFill>
-                                  <a:schemeClr val="tx1"/>
-                                </a:solidFill>
-                                <a:latin typeface="+mn-lt"/>
-                                <a:ea typeface="+mn-ea"/>
-                                <a:cs typeface="+mn-cs"/>
-                              </a:defRPr>
-                            </a:lvl1pPr>
-                            <a:lvl2pPr marL="457200" algn="l" defTabSz="914400" rtl="0" eaLnBrk="1" latinLnBrk="0" hangingPunct="1">
-                              <a:defRPr sz="1800" kern="1200">
-                                <a:solidFill>
-                                  <a:schemeClr val="tx1"/>
-                                </a:solidFill>
-                                <a:latin typeface="+mn-lt"/>
-                                <a:ea typeface="+mn-ea"/>
-                                <a:cs typeface="+mn-cs"/>
-                              </a:defRPr>
-                            </a:lvl2pPr>
-                            <a:lvl3pPr marL="914400" algn="l" defTabSz="914400" rtl="0" eaLnBrk="1" latinLnBrk="0" hangingPunct="1">
-                              <a:defRPr sz="1800" kern="1200">
-                                <a:solidFill>
-                                  <a:schemeClr val="tx1"/>
-                                </a:solidFill>
-                                <a:latin typeface="+mn-lt"/>
-                                <a:ea typeface="+mn-ea"/>
-                                <a:cs typeface="+mn-cs"/>
-                              </a:defRPr>
-                            </a:lvl3pPr>
-                            <a:lvl4pPr marL="1371600" algn="l" defTabSz="914400" rtl="0" eaLnBrk="1" latinLnBrk="0" hangingPunct="1">
-                              <a:defRPr sz="1800" kern="1200">
-                                <a:solidFill>
-                                  <a:schemeClr val="tx1"/>
-                                </a:solidFill>
-                                <a:latin typeface="+mn-lt"/>
-                                <a:ea typeface="+mn-ea"/>
-                                <a:cs typeface="+mn-cs"/>
-                              </a:defRPr>
-                            </a:lvl4pPr>
-                            <a:lvl5pPr marL="1828800" algn="l" defTabSz="914400" rtl="0" eaLnBrk="1" latinLnBrk="0" hangingPunct="1">
-                              <a:defRPr sz="1800" kern="1200">
-                                <a:solidFill>
-                                  <a:schemeClr val="tx1"/>
-                                </a:solidFill>
-                                <a:latin typeface="+mn-lt"/>
-                                <a:ea typeface="+mn-ea"/>
-                                <a:cs typeface="+mn-cs"/>
-                              </a:defRPr>
-                            </a:lvl5pPr>
-                            <a:lvl6pPr marL="2286000" algn="l" defTabSz="914400" rtl="0" eaLnBrk="1" latinLnBrk="0" hangingPunct="1">
-                              <a:defRPr sz="1800" kern="1200">
-                                <a:solidFill>
-                                  <a:schemeClr val="tx1"/>
-                                </a:solidFill>
-                                <a:latin typeface="+mn-lt"/>
-                                <a:ea typeface="+mn-ea"/>
-                                <a:cs typeface="+mn-cs"/>
-                              </a:defRPr>
-                            </a:lvl6pPr>
-                            <a:lvl7pPr marL="2743200" algn="l" defTabSz="914400" rtl="0" eaLnBrk="1" latinLnBrk="0" hangingPunct="1">
-                              <a:defRPr sz="1800" kern="1200">
-                                <a:solidFill>
-                                  <a:schemeClr val="tx1"/>
-                                </a:solidFill>
-                                <a:latin typeface="+mn-lt"/>
-                                <a:ea typeface="+mn-ea"/>
-                                <a:cs typeface="+mn-cs"/>
-                              </a:defRPr>
-                            </a:lvl7pPr>
-                            <a:lvl8pPr marL="3200400" algn="l" defTabSz="914400" rtl="0" eaLnBrk="1" latinLnBrk="0" hangingPunct="1">
-                              <a:defRPr sz="1800" kern="1200">
-                                <a:solidFill>
-                                  <a:schemeClr val="tx1"/>
-                                </a:solidFill>
-                                <a:latin typeface="+mn-lt"/>
-                                <a:ea typeface="+mn-ea"/>
-                                <a:cs typeface="+mn-cs"/>
-                              </a:defRPr>
-                            </a:lvl8pPr>
-                            <a:lvl9pPr marL="3657600" algn="l" defTabSz="914400" rtl="0" eaLnBrk="1" latinLnBrk="0" hangingPunct="1">
-                              <a:defRPr sz="1800" kern="1200">
-                                <a:solidFill>
-                                  <a:schemeClr val="tx1"/>
-                                </a:solidFill>
-                                <a:latin typeface="+mn-lt"/>
-                                <a:ea typeface="+mn-ea"/>
-                                <a:cs typeface="+mn-cs"/>
-                              </a:defRPr>
-                            </a:lvl9pPr>
-                          </a:lstStyle>
-                          <a:p>
-                            <a:pPr algn="ctr"/>
-                            <a:r>
-                              <a:rPr lang="en-US" sz="1800" smtClean="0">
-                                <a:solidFill>
-                                  <a:srgbClr val="000000"/>
-                                </a:solidFill>
-                              </a:rPr>
-                              <a:t>Refine:</a:t>
-                            </a:r>
-                            <a:endParaRPr lang="en-US" sz="1800" dirty="0" smtClean="0">
-                              <a:solidFill>
-                                <a:srgbClr val="000000"/>
-                              </a:solidFill>
-                            </a:endParaRPr>
-                          </a:p>
-                          <a:p>
-                            <a:pPr marL="342900" indent="-342900">
-                              <a:buFont typeface="+mj-lt"/>
-                              <a:buAutoNum type="arabicPeriod"/>
-                            </a:pPr>
-                            <a:r>
-                              <a:rPr lang="en-US" dirty="0" smtClean="0">
-                                <a:solidFill>
-                                  <a:srgbClr val="000000"/>
-                                </a:solidFill>
-                              </a:rPr>
-                              <a:t>Measurability</a:t>
-                            </a:r>
-                          </a:p>
-                          <a:p>
-                            <a:pPr marL="342900" indent="-342900">
-                              <a:buFont typeface="+mj-lt"/>
-                              <a:buAutoNum type="arabicPeriod"/>
-                            </a:pPr>
-                            <a:r>
-                              <a:rPr lang="en-US" sz="1800" dirty="0" smtClean="0">
-                                <a:solidFill>
-                                  <a:srgbClr val="000000"/>
-                                </a:solidFill>
-                              </a:rPr>
-                              <a:t>Scheduling</a:t>
-                            </a:r>
-                          </a:p>
-                          <a:p>
-                            <a:pPr marL="342900" indent="-342900">
-                              <a:buFont typeface="+mj-lt"/>
-                              <a:buAutoNum type="arabicPeriod"/>
-                            </a:pPr>
-                            <a:r>
-                              <a:rPr lang="en-US" dirty="0" smtClean="0">
-                                <a:solidFill>
-                                  <a:srgbClr val="000000"/>
-                                </a:solidFill>
-                              </a:rPr>
-                              <a:t>Optimization</a:t>
-                            </a:r>
-                          </a:p>
-                          <a:p>
-                            <a:pPr marL="342900" indent="-342900" algn="ctr"/>
-                            <a:r>
-                              <a:rPr lang="en-US" sz="1800" dirty="0" smtClean="0">
-                                <a:solidFill>
-                                  <a:srgbClr val="000000"/>
-                                </a:solidFill>
-                              </a:rPr>
-                              <a:t>etc.</a:t>
-                            </a:r>
-                            <a:endParaRPr lang="en-US" sz="1800" dirty="0">
-                              <a:solidFill>
-                                <a:srgbClr val="000000"/>
-                              </a:solidFill>
-                            </a:endParaRPr>
-                          </a:p>
-                        </a:txBody>
-                        <a:useSpRect/>
-                      </a:txSp>
-                    </a:sp>
-                    <a:cxnSp>
-                      <a:nvCxnSpPr>
-                        <a:cNvPr id="10" name="Shape 8"/>
-                        <a:cNvCxnSpPr>
-                          <a:cxnSpLocks noChangeShapeType="1"/>
-                          <a:stCxn id="6" idx="3"/>
-                          <a:endCxn id="7" idx="0"/>
-                        </a:cNvCxnSpPr>
-                      </a:nvCxnSpPr>
-                      <a:spPr bwMode="auto">
-                        <a:xfrm>
-                          <a:off x="4796342" y="2092922"/>
-                          <a:ext cx="1269209" cy="1092318"/>
-                        </a:xfrm>
-                        <a:prstGeom prst="curvedConnector2">
-                          <a:avLst/>
-                        </a:prstGeom>
-                        <a:noFill/>
-                        <a:ln w="38100" algn="ctr">
-                          <a:solidFill>
-                            <a:srgbClr val="000000"/>
-                          </a:solidFill>
-                          <a:round/>
-                          <a:headEnd/>
-                          <a:tailEnd type="arrow" w="med" len="med"/>
-                        </a:ln>
-                      </a:spPr>
-                    </a:cxnSp>
-                    <a:cxnSp>
-                      <a:nvCxnSpPr>
-                        <a:cNvPr id="11" name="Shape 10"/>
-                        <a:cNvCxnSpPr>
-                          <a:cxnSpLocks noChangeShapeType="1"/>
-                          <a:stCxn id="7" idx="2"/>
-                          <a:endCxn id="8" idx="3"/>
-                        </a:cNvCxnSpPr>
-                      </a:nvCxnSpPr>
-                      <a:spPr bwMode="auto">
-                        <a:xfrm rot="5400000">
-                          <a:off x="4903441" y="4211968"/>
-                          <a:ext cx="1354595" cy="969626"/>
-                        </a:xfrm>
-                        <a:prstGeom prst="curvedConnector2">
-                          <a:avLst/>
-                        </a:prstGeom>
-                        <a:noFill/>
-                        <a:ln w="38100" algn="ctr">
-                          <a:solidFill>
-                            <a:srgbClr val="000000"/>
-                          </a:solidFill>
-                          <a:round/>
-                          <a:headEnd/>
-                          <a:tailEnd type="arrow" w="med" len="med"/>
-                        </a:ln>
-                      </a:spPr>
-                    </a:cxnSp>
-                    <a:cxnSp>
-                      <a:nvCxnSpPr>
-                        <a:cNvPr id="12" name="Curved Connector 12"/>
-                        <a:cNvCxnSpPr>
-                          <a:cxnSpLocks noChangeShapeType="1"/>
-                          <a:stCxn id="8" idx="1"/>
-                          <a:endCxn id="9" idx="2"/>
-                        </a:cNvCxnSpPr>
-                      </a:nvCxnSpPr>
-                      <a:spPr bwMode="auto">
-                        <a:xfrm rot="10800000">
-                          <a:off x="1730122" y="4495800"/>
-                          <a:ext cx="1309652" cy="878278"/>
-                        </a:xfrm>
-                        <a:prstGeom prst="curvedConnector2">
-                          <a:avLst/>
-                        </a:prstGeom>
-                        <a:noFill/>
-                        <a:ln w="38100" algn="ctr">
-                          <a:solidFill>
-                            <a:srgbClr val="000000"/>
-                          </a:solidFill>
-                          <a:round/>
-                          <a:headEnd/>
-                          <a:tailEnd type="arrow" w="med" len="med"/>
-                        </a:ln>
-                      </a:spPr>
-                    </a:cxnSp>
-                    <a:cxnSp>
-                      <a:nvCxnSpPr>
-                        <a:cNvPr id="13" name="Shape 17"/>
-                        <a:cNvCxnSpPr>
-                          <a:cxnSpLocks noChangeShapeType="1"/>
-                          <a:stCxn id="9" idx="0"/>
-                          <a:endCxn id="6" idx="1"/>
-                        </a:cNvCxnSpPr>
-                      </a:nvCxnSpPr>
-                      <a:spPr bwMode="auto">
-                        <a:xfrm rot="5400000" flipH="1" flipV="1">
-                          <a:off x="2014553" y="1808491"/>
-                          <a:ext cx="758700" cy="1327562"/>
-                        </a:xfrm>
-                        <a:prstGeom prst="curvedConnector2">
-                          <a:avLst/>
-                        </a:prstGeom>
-                        <a:noFill/>
-                        <a:ln w="38100" algn="ctr">
-                          <a:solidFill>
-                            <a:srgbClr val="000000"/>
-                          </a:solidFill>
-                          <a:round/>
-                          <a:headEnd/>
-                          <a:tailEnd type="arrow" w="med" len="med"/>
-                        </a:ln>
-                      </a:spPr>
-                    </a:cxnSp>
-                    <a:pic>
-                      <a:nvPicPr>
-                        <a:cNvPr id="14" name="Picture 13" descr="skyline_logo_v_white.eps"/>
-                        <a:cNvPicPr>
-                          <a:picLocks noChangeAspect="1"/>
-                        </a:cNvPicPr>
-                      </a:nvPicPr>
-                      <a:blipFill>
-                        <a:blip r:embed="rId9" cstate="print"/>
-                        <a:stretch>
-                          <a:fillRect/>
-                        </a:stretch>
-                      </a:blipFill>
-                      <a:spPr>
-                        <a:xfrm>
-                          <a:off x="3276600" y="2743200"/>
-                          <a:ext cx="1455356" cy="1957330"/>
-                        </a:xfrm>
-                        <a:prstGeom prst="rect">
-                          <a:avLst/>
-                        </a:prstGeom>
-                      </a:spPr>
-                    </a:pic>
-                  </a:grpSp>
-                  <a:cxnSp>
-                    <a:nvCxnSpPr>
-                      <a:cNvPr id="15" name="Shape 17"/>
-                      <a:cNvCxnSpPr>
-                        <a:cxnSpLocks noChangeShapeType="1"/>
-                      </a:cNvCxnSpPr>
-                    </a:nvCxnSpPr>
-                    <a:spPr bwMode="auto">
-                      <a:xfrm>
-                        <a:off x="2550112" y="2438400"/>
-                        <a:ext cx="310417" cy="118533"/>
-                      </a:xfrm>
-                      <a:prstGeom prst="curvedConnector3">
-                        <a:avLst>
-                          <a:gd name="adj1" fmla="val -46116"/>
-                        </a:avLst>
-                      </a:prstGeom>
-                      <a:noFill/>
-                      <a:ln w="38100" algn="ctr">
-                        <a:solidFill>
-                          <a:srgbClr val="000000"/>
-                        </a:solidFill>
-                        <a:round/>
-                        <a:headEnd/>
-                        <a:tailEnd type="arrow" w="med" len="med"/>
-                      </a:ln>
-                    </a:spPr>
-                  </a:cxnSp>
-                </lc:lockedCanvas>
-              </a:graphicData>
-            </a:graphic>
-          </wp:inline>
-        </w:drawing>
-      </w:r>
-    </w:p>
+        <w:pict w14:anchorId="2C80510A">
+          <v:group id="Group 3" o:spid="_x0000_s1071" style="position:absolute;margin-left:0;margin-top:25.45pt;width:447pt;height:3in;z-index:251659264" coordsize="80840,41148" o:gfxdata="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">
+            <v:shapetype id="_x0000_t75" coordsize="21600,21600" o:spt="75" o:preferrelative="t" path="m@4@5l@4@11@9@11@9@5xe" filled="f" stroked="f">
+              <v:stroke joinstyle="miter"/>
+              <v:formulas>
+                <v:f eqn="if lineDrawn pixelLineWidth 0"/>
+                <v:f eqn="sum @0 1 0"/>
+                <v:f eqn="sum 0 0 @1"/>
+                <v:f eqn="prod @2 1 2"/>
+                <v:f eqn="prod @3 21600 pixelWidth"/>
+                <v:f eqn="prod @3 21600 pixelHeight"/>
+                <v:f eqn="sum @0 0 1"/>
+                <v:f eqn="prod @6 1 2"/>
+                <v:f eqn="prod @7 21600 pixelWidth"/>
+                <v:f eqn="sum @8 21600 0"/>
+                <v:f eqn="prod @7 21600 pixelHeight"/>
+                <v:f eqn="sum @10 21600 0"/>
+              </v:formulas>
+              <v:path o:extrusionok="f" gradientshapeok="t" o:connecttype="rect"/>
+              <o:lock v:ext="edit" aspectratio="t"/>
+            </v:shapetype>
+            <v:shape id="Picture 73" o:spid="_x0000_s1072" type="#_x0000_t75" style="position:absolute;left:64457;top:12954;width:16383;height:12382;visibility:visible;mso-wrap-style:square" o:gfxdata="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">
+              <v:imagedata r:id="rId8" o:title=""/>
+            </v:shape>
+            <v:roundrect id="Rounded Rectangle 74" o:spid="_x0000_s1073" style="position:absolute;left:23406;width:17387;height:8330;visibility:visible;v-text-anchor:middle" arcsize="10923f" o:gfxdata="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" fillcolor="#ff6" strokeweight="3pt">
+              <v:stroke endarrow="open"/>
+              <v:textbox>
+                <w:txbxContent>
+                  <w:p>
+                    <w:pPr>
+                      <w:pStyle w:val="NormalWeb"/>
+                      <w:spacing w:before="0" w:beforeAutospacing="0" w:after="0" w:afterAutospacing="0"/>
+                      <w:jc w:val="center"/>
+                    </w:pPr>
+                    <w:r>
+                      <w:rPr>
+                        <w:rFonts w:asciiTheme="minorHAnsi" w:hAnsi="Calibri" w:cstheme="minorBidi"/>
+                        <w:color w:val="000000"/>
+                        <w:kern w:val="24"/>
+                        <w:sz w:val="22"/>
+                        <w:szCs w:val="22"/>
+                      </w:rPr>
+                      <w:t>Build Method</w:t>
+                    </w:r>
+                  </w:p>
+                </w:txbxContent>
+              </v:textbox>
+            </v:roundrect>
+            <v:roundrect id="Rounded Rectangle 75" o:spid="_x0000_s1074" style="position:absolute;left:44798;top:16041;width:17373;height:8343;visibility:visible;v-text-anchor:middle" arcsize="10923f" o:gfxdata="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" fillcolor="#ff6" strokeweight="3pt">
+              <v:stroke endarrow="open"/>
+              <v:textbox>
+                <w:txbxContent>
+                  <w:p>
+                    <w:pPr>
+                      <w:pStyle w:val="NormalWeb"/>
+                      <w:spacing w:before="0" w:beforeAutospacing="0" w:after="0" w:afterAutospacing="0"/>
+                      <w:jc w:val="center"/>
+                    </w:pPr>
+                    <w:r>
+                      <w:rPr>
+                        <w:rFonts w:asciiTheme="minorHAnsi" w:hAnsi="Calibri" w:cstheme="minorBidi"/>
+                        <w:color w:val="000000"/>
+                        <w:kern w:val="24"/>
+                        <w:sz w:val="22"/>
+                        <w:szCs w:val="22"/>
+                      </w:rPr>
+                      <w:t>Run Method</w:t>
+                    </w:r>
+                  </w:p>
+                </w:txbxContent>
+              </v:textbox>
+            </v:roundrect>
+            <v:roundrect id="Rounded Rectangle 76" o:spid="_x0000_s1075" style="position:absolute;left:23227;top:32805;width:20561;height:8343;visibility:visible;v-text-anchor:middle" arcsize="10923f" o:gfxdata="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" fillcolor="#ff6" strokeweight="3pt">
+              <v:stroke endarrow="open"/>
+              <v:textbox>
+                <w:txbxContent>
+                  <w:p>
+                    <w:pPr>
+                      <w:pStyle w:val="NormalWeb"/>
+                      <w:spacing w:before="0" w:beforeAutospacing="0" w:after="0" w:afterAutospacing="0"/>
+                      <w:jc w:val="center"/>
+                    </w:pPr>
+                    <w:r>
+                      <w:rPr>
+                        <w:rFonts w:asciiTheme="minorHAnsi" w:hAnsi="Calibri" w:cstheme="minorBidi"/>
+                        <w:color w:val="000000"/>
+                        <w:kern w:val="24"/>
+                        <w:sz w:val="22"/>
+                        <w:szCs w:val="22"/>
+                      </w:rPr>
+                      <w:t>Evaluate Results</w:t>
+                    </w:r>
+                  </w:p>
+                </w:txbxContent>
+              </v:textbox>
+            </v:roundrect>
+            <v:roundrect id="Rounded Rectangle 77" o:spid="_x0000_s1076" style="position:absolute;top:8330;width:22762;height:24475;visibility:visible;v-text-anchor:middle" arcsize="10923f" o:gfxdata="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" fillcolor="#ff6" strokeweight="3pt">
+              <v:stroke endarrow="open"/>
+              <v:textbox>
+                <w:txbxContent>
+                  <w:p>
+                    <w:pPr>
+                      <w:pStyle w:val="NormalWeb"/>
+                      <w:spacing w:before="0" w:beforeAutospacing="0" w:after="0" w:afterAutospacing="0"/>
+                      <w:ind w:left="-630"/>
+                      <w:jc w:val="center"/>
+                    </w:pPr>
+                    <w:r>
+                      <w:rPr>
+                        <w:rFonts w:asciiTheme="minorHAnsi" w:hAnsi="Calibri" w:cstheme="minorBidi"/>
+                        <w:color w:val="000000"/>
+                        <w:kern w:val="24"/>
+                        <w:sz w:val="22"/>
+                        <w:szCs w:val="22"/>
+                      </w:rPr>
+                      <w:t>Refine:</w:t>
+                    </w:r>
+                  </w:p>
+                  <w:p>
+                    <w:pPr>
+                      <w:pStyle w:val="ListParagraph"/>
+                      <w:numPr>
+                        <w:ilvl w:val="0"/>
+                        <w:numId w:val="58"/>
+                      </w:numPr>
+                      <w:spacing w:after="0" w:line="240" w:lineRule="auto"/>
+                      <w:ind w:left="360"/>
+                      <w:rPr>
+                        <w:rFonts w:eastAsia="Times New Roman"/>
+                      </w:rPr>
+                    </w:pPr>
+                    <w:r>
+                      <w:rPr>
+                        <w:rFonts w:hAnsi="Calibri"/>
+                        <w:color w:val="000000"/>
+                        <w:kern w:val="24"/>
+                      </w:rPr>
+                      <w:t>Abundance</w:t>
+                    </w:r>
+                  </w:p>
+                  <w:p>
+                    <w:pPr>
+                      <w:pStyle w:val="ListParagraph"/>
+                      <w:numPr>
+                        <w:ilvl w:val="0"/>
+                        <w:numId w:val="58"/>
+                      </w:numPr>
+                      <w:spacing w:after="0" w:line="240" w:lineRule="auto"/>
+                      <w:ind w:left="360"/>
+                      <w:rPr>
+                        <w:rFonts w:eastAsia="Times New Roman"/>
+                      </w:rPr>
+                    </w:pPr>
+                    <w:r>
+                      <w:rPr>
+                        <w:rFonts w:hAnsi="Calibri"/>
+                        <w:color w:val="000000"/>
+                        <w:kern w:val="24"/>
+                      </w:rPr>
+                      <w:t>Measurability</w:t>
+                    </w:r>
+                  </w:p>
+                  <w:p>
+                    <w:pPr>
+                      <w:pStyle w:val="ListParagraph"/>
+                      <w:numPr>
+                        <w:ilvl w:val="0"/>
+                        <w:numId w:val="58"/>
+                      </w:numPr>
+                      <w:spacing w:after="0" w:line="240" w:lineRule="auto"/>
+                      <w:ind w:left="360"/>
+                      <w:rPr>
+                        <w:rFonts w:eastAsia="Times New Roman"/>
+                      </w:rPr>
+                    </w:pPr>
+                    <w:r>
+                      <w:rPr>
+                        <w:rFonts w:hAnsi="Calibri"/>
+                        <w:color w:val="000000"/>
+                        <w:kern w:val="24"/>
+                      </w:rPr>
+                      <w:t>Degradation</w:t>
+                    </w:r>
+                  </w:p>
+                  <w:p>
+                    <w:pPr>
+                      <w:pStyle w:val="ListParagraph"/>
+                      <w:numPr>
+                        <w:ilvl w:val="0"/>
+                        <w:numId w:val="58"/>
+                      </w:numPr>
+                      <w:spacing w:after="0" w:line="240" w:lineRule="auto"/>
+                      <w:ind w:left="360"/>
+                      <w:rPr>
+                        <w:rFonts w:eastAsia="Times New Roman"/>
+                      </w:rPr>
+                    </w:pPr>
+                    <w:r>
+                      <w:rPr>
+                        <w:rFonts w:hAnsi="Calibri"/>
+                        <w:color w:val="000000"/>
+                        <w:kern w:val="24"/>
+                      </w:rPr>
+                      <w:t>Digestion</w:t>
+                    </w:r>
+                  </w:p>
+                  <w:p>
+                    <w:pPr>
+                      <w:pStyle w:val="ListParagraph"/>
+                      <w:numPr>
+                        <w:ilvl w:val="0"/>
+                        <w:numId w:val="58"/>
+                      </w:numPr>
+                      <w:spacing w:after="0" w:line="240" w:lineRule="auto"/>
+                      <w:ind w:left="360"/>
+                      <w:rPr>
+                        <w:rFonts w:eastAsia="Times New Roman"/>
+                      </w:rPr>
+                    </w:pPr>
+                    <w:r>
+                      <w:rPr>
+                        <w:rFonts w:hAnsi="Calibri"/>
+                        <w:color w:val="000000"/>
+                        <w:kern w:val="24"/>
+                      </w:rPr>
+                      <w:t>Scheduling</w:t>
+                    </w:r>
+                  </w:p>
+                  <w:p>
+                    <w:pPr>
+                      <w:pStyle w:val="ListParagraph"/>
+                      <w:numPr>
+                        <w:ilvl w:val="0"/>
+                        <w:numId w:val="58"/>
+                      </w:numPr>
+                      <w:spacing w:after="0" w:line="240" w:lineRule="auto"/>
+                      <w:ind w:left="360"/>
+                      <w:rPr>
+                        <w:rFonts w:eastAsia="Times New Roman"/>
+                      </w:rPr>
+                    </w:pPr>
+                    <w:r>
+                      <w:rPr>
+                        <w:rFonts w:hAnsi="Calibri"/>
+                        <w:color w:val="000000"/>
+                        <w:kern w:val="24"/>
+                      </w:rPr>
+                      <w:t>Optimization</w:t>
+                    </w:r>
+                  </w:p>
+                  <w:p>
+                    <w:pPr>
+                      <w:pStyle w:val="NormalWeb"/>
+                      <w:spacing w:before="0" w:beforeAutospacing="0" w:after="0" w:afterAutospacing="0"/>
+                      <w:ind w:left="360" w:hanging="547"/>
+                      <w:jc w:val="center"/>
+                    </w:pPr>
+                    <w:proofErr w:type="gramStart"/>
+                    <w:r>
+                      <w:rPr>
+                        <w:rFonts w:asciiTheme="minorHAnsi" w:hAnsi="Calibri" w:cstheme="minorBidi"/>
+                        <w:color w:val="000000"/>
+                        <w:kern w:val="24"/>
+                        <w:sz w:val="22"/>
+                        <w:szCs w:val="22"/>
+                      </w:rPr>
+                      <w:t>etc</w:t>
+                    </w:r>
+                    <w:proofErr w:type="gramEnd"/>
+                    <w:r>
+                      <w:rPr>
+                        <w:rFonts w:asciiTheme="minorHAnsi" w:hAnsi="Calibri" w:cstheme="minorBidi"/>
+                        <w:color w:val="000000"/>
+                        <w:kern w:val="24"/>
+                        <w:sz w:val="22"/>
+                        <w:szCs w:val="22"/>
+                      </w:rPr>
+                      <w:t>.</w:t>
+                    </w:r>
+                  </w:p>
+                </w:txbxContent>
+              </v:textbox>
+            </v:roundrect>
+            <v:shapetype id="_x0000_t37" coordsize="21600,21600" o:spt="37" o:oned="t" path="m,c10800,,21600,10800,21600,21600e" filled="f">
+              <v:path arrowok="t" fillok="f" o:connecttype="none"/>
+              <o:lock v:ext="edit" shapetype="t"/>
+            </v:shapetype>
+            <v:shape id="Shape 8" o:spid="_x0000_s1077" type="#_x0000_t37" style="position:absolute;left:40793;top:4165;width:12692;height:11876;visibility:visible;mso-wrap-style:square" o:connectortype="curved" o:gfxdata="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" strokeweight="3pt">
+              <v:stroke endarrow="open"/>
+            </v:shape>
+            <v:shape id="Shape 10" o:spid="_x0000_s1078" type="#_x0000_t37" style="position:absolute;left:42341;top:25831;width:12592;height:9697;rotation:90;visibility:visible;mso-wrap-style:square" o:connectortype="curved" o:gfxdata="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" strokeweight="3pt">
+              <v:stroke endarrow="open"/>
+            </v:shape>
+            <v:shape id="Curved Connector 80" o:spid="_x0000_s1079" type="#_x0000_t37" style="position:absolute;left:11381;top:32805;width:11846;height:4171;rotation:180;visibility:visible;mso-wrap-style:square" o:connectortype="curved" o:gfxdata="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" strokeweight="3pt">
+              <v:stroke endarrow="open"/>
+            </v:shape>
+            <v:shape id="Shape 17" o:spid="_x0000_s1080" type="#_x0000_t37" style="position:absolute;left:15311;top:235;width:4165;height:12025;rotation:90;flip:x y;visibility:visible;mso-wrap-style:square" o:connectortype="curved" o:gfxdata="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" strokeweight="3pt">
+              <v:stroke endarrow="open"/>
+            </v:shape>
+            <v:shape id="Picture 82" o:spid="_x0000_s1081" type="#_x0000_t75" alt="skyline_logo_v_white.eps" style="position:absolute;left:26239;top:10420;width:14554;height:19573;visibility:visible;mso-wrap-style:square" o:gfxdata="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">
+              <v:imagedata r:id="rId9" o:title="skyline_logo_v_white"/>
+              <v:path arrowok="t"/>
+            </v:shape>
+          </v:group>
+        </w:pict>
+      </w:r>
+      <w:r>
+        <w:t xml:space="preserve">We call this the Targeted Method Refinement Cycle and </w:t>
+      </w:r>
+      <w:r>
+        <w:t>often</w:t>
+      </w:r>
+      <w:r>
+        <w:t xml:space="preserve"> present the idea as shown below:</w:t>
+      </w:r>
+    </w:p>
+    <w:p/>
+    <w:p/>
+    <w:p/>
+    <w:p/>
+    <w:p/>
+    <w:p/>
+    <w:p/>
+    <w:p/>
+    <w:p/>
     <w:p>
       <w:r>
         <w:t xml:space="preserve">By iterating over this cycle, you can </w:t>
@@ -1016,7 +436,10 @@
         <w:t>including</w:t>
       </w:r>
       <w:r>
-        <w:t xml:space="preserve"> greater than 100</w:t>
+        <w:t xml:space="preserve"> </w:t>
+      </w:r>
+      <w:r>
+        <w:t>dozens to thousands of</w:t>
       </w:r>
       <w:r>
         <w:t xml:space="preserve"> proteins you are interested in monitoring</w:t>
@@ -1035,6 +458,9 @@
       </w:r>
       <w:r>
         <w:t>.</w:t>
+      </w:r>
+      <w:r>
+        <w:t xml:space="preserve"> When your starting list is large, however, you will benefit from starting with statistical methods such as group comparisons and advanced peak detection models introduced in other tutorials.</w:t>
       </w:r>
     </w:p>
     <w:p>
@@ -1076,7 +502,7 @@
           <w:rPr>
             <w:rStyle w:val="Hyperlink"/>
           </w:rPr>
-          <w:t>https://skyline.gs.washington.edu/tutorials/MethodRefine.zip</w:t>
+          <w:t>https://skyline.ms/tutorials/MethodRefine.zip</w:t>
         </w:r>
       </w:hyperlink>
       <w:r>
@@ -1095,7 +521,6 @@
     </w:p>
     <w:p>
       <w:r>
-        <w:lastRenderedPageBreak/>
         <w:t>This will create a new folder:</w:t>
       </w:r>
     </w:p>
@@ -1112,7 +537,7 @@
         <w:spacing w:after="120"/>
       </w:pPr>
       <w:r>
-        <w:t xml:space="preserve">If you have been using Skyline prior to starting this tutorial, it’s a good idea to revert Skyline to its default settings. To do so: </w:t>
+        <w:t xml:space="preserve">If you have been using Skyline prior to starting this tutorial, it is a good idea to revert Skyline to its default settings. To do so: </w:t>
       </w:r>
     </w:p>
     <w:p>
@@ -1136,13 +561,7 @@
         </w:numPr>
       </w:pPr>
       <w:r>
-        <w:t xml:space="preserve">From </w:t>
-      </w:r>
-      <w:r>
-        <w:t>the shaded</w:t>
-      </w:r>
-      <w:r>
-        <w:t xml:space="preserve"> blue tile on the </w:t>
+        <w:t xml:space="preserve">On the </w:t>
       </w:r>
       <w:r>
         <w:rPr>
@@ -1176,8 +595,6 @@
       <w:pPr>
         <w:spacing w:after="120"/>
       </w:pPr>
-      <w:bookmarkStart w:id="0" w:name="_GoBack"/>
-      <w:bookmarkEnd w:id="0"/>
       <w:r>
         <w:rPr>
           <w:noProof/>
@@ -1232,7 +649,7 @@
         <w:rPr>
           <w:bCs/>
         </w:rPr>
-        <w:t xml:space="preserve">From the </w:t>
+        <w:t xml:space="preserve">On the </w:t>
       </w:r>
       <w:r>
         <w:rPr>
@@ -1273,7 +690,12 @@
         <w:t xml:space="preserve">No </w:t>
       </w:r>
       <w:r>
-        <w:t>on the form to save current settings</w:t>
+        <w:t>on the form asking if you want to save the current settings.</w:t>
+      </w:r>
+    </w:p>
+    <w:p>
+      <w:r>
+        <w:t>The document settings in this instance of Skyline have now been reset to the default.</w:t>
       </w:r>
     </w:p>
     <w:p>
@@ -1281,15 +703,7 @@
         <w:spacing w:after="120"/>
       </w:pPr>
       <w:r>
-        <w:t xml:space="preserve">The settings in this instance of Skyline have now been reset to the default. </w:t>
-      </w:r>
-    </w:p>
-    <w:p>
-      <w:pPr>
-        <w:spacing w:after="120"/>
-      </w:pPr>
-      <w:r>
-        <w:t xml:space="preserve">Since this tutorial covers a proteomics topic, ensure that the user interface control is set to the “Proteomics interface” </w:t>
+        <w:t>Since this tutorial covers a proteomics topic, you can choose the proteomics interface by doing the following:</w:t>
       </w:r>
     </w:p>
     <w:p>
@@ -1302,20 +716,14 @@
         <w:spacing w:after="120" w:line="259" w:lineRule="auto"/>
       </w:pPr>
       <w:r>
-        <w:t>Click the user interface control in the upper right</w:t>
-      </w:r>
-      <w:r>
-        <w:t>-</w:t>
-      </w:r>
-      <w:r>
-        <w:t xml:space="preserve">hand corner of the Start Page and select </w:t>
+        <w:t xml:space="preserve">Click the user interface control in the upper right-hand corner of the Skyline window, and click </w:t>
       </w:r>
       <w:r>
         <w:rPr>
           <w:b/>
           <w:bCs/>
         </w:rPr>
-        <w:t xml:space="preserve">Proteomics Interface </w:t>
+        <w:t xml:space="preserve">Proteomics interface </w:t>
       </w:r>
       <w:r>
         <w:t xml:space="preserve">which looks like this: </w:t>
@@ -1371,14 +779,14 @@
         <w:spacing w:after="120"/>
       </w:pPr>
       <w:r>
-        <w:t xml:space="preserve">Skyline is operating in Proteomics mode which is displayed by the protein icon </w:t>
+        <w:t xml:space="preserve">Skyline is operating in proteomics mode which is displayed by the protein icon </w:t>
       </w:r>
       <w:r>
         <w:rPr>
           <w:noProof/>
         </w:rPr>
         <w:drawing>
-          <wp:inline distT="0" distB="0" distL="0" distR="0" wp14:anchorId="161CB2E6" wp14:editId="6607EBA8">
+          <wp:inline distT="0" distB="0" distL="0" distR="0" wp14:anchorId="4ADA7B4A" wp14:editId="3AB8A245">
             <wp:extent cx="304800" cy="238125"/>
             <wp:effectExtent l="0" t="0" r="0" b="9525"/>
             <wp:docPr id="11" name="Picture 11"/>
@@ -1414,18 +822,33 @@
         </w:drawing>
       </w:r>
       <w:r>
-        <w:t xml:space="preserve"> in the upper right-hand corner of Skyline.</w:t>
-      </w:r>
-    </w:p>
-    <w:p>
-      <w:r>
+        <w:t xml:space="preserve"> in the upper right-hand corner of the Skyline window.</w:t>
+      </w:r>
+    </w:p>
+    <w:p>
+      <w:r>
+        <w:lastRenderedPageBreak/>
         <w:t>Now</w:t>
       </w:r>
       <w:r>
-        <w:t xml:space="preserve"> we are ready to start by opening the</w:t>
-      </w:r>
-      <w:r>
-        <w:t xml:space="preserve"> WormUnrefined.sky file</w:t>
+        <w:t xml:space="preserve"> </w:t>
+      </w:r>
+      <w:r>
+        <w:t>you</w:t>
+      </w:r>
+      <w:r>
+        <w:t xml:space="preserve"> are ready to start by opening the</w:t>
+      </w:r>
+      <w:r>
+        <w:t xml:space="preserve"> </w:t>
+      </w:r>
+      <w:proofErr w:type="spellStart"/>
+      <w:r>
+        <w:t>WormUnrefined.sky</w:t>
+      </w:r>
+      <w:proofErr w:type="spellEnd"/>
+      <w:r>
+        <w:t xml:space="preserve"> file</w:t>
       </w:r>
       <w:r>
         <w:t>:</w:t>
@@ -1475,15 +898,9 @@
     </w:p>
     <w:p>
       <w:pPr>
-        <w:pStyle w:val="ListParagraph"/>
-      </w:pPr>
-    </w:p>
-    <w:p>
-      <w:pPr>
         <w:pStyle w:val="Heading1"/>
       </w:pPr>
       <w:r>
-        <w:lastRenderedPageBreak/>
         <w:t>Results Data</w:t>
       </w:r>
     </w:p>
@@ -1513,7 +930,19 @@
         <w:t xml:space="preserve">) </w:t>
       </w:r>
       <w:r>
-        <w:t>in the document</w:t>
+        <w:t>in the</w:t>
+      </w:r>
+      <w:r>
+        <w:t xml:space="preserve"> </w:t>
+      </w:r>
+      <w:r>
+        <w:rPr>
+          <w:b/>
+        </w:rPr>
+        <w:t>Targets</w:t>
+      </w:r>
+      <w:r>
+        <w:t xml:space="preserve"> view</w:t>
       </w:r>
       <w:r>
         <w:t>.</w:t>
@@ -1608,7 +1037,15 @@
         <w:t>Skyline should present</w:t>
       </w:r>
       <w:r>
-        <w:t xml:space="preserve"> graphs showing both a corresponding MS/MS spectrum from a library and time-intensity chromatogram data measured for product ions y3 – y15 of this peptide on an instrument in the MacCoss lab:</w:t>
+        <w:t xml:space="preserve"> graphs showing both a corresponding MS/MS spectrum from a library and time-intensity chromatogram data measured for product ions y3 – y15 of this peptide on an instrument in the </w:t>
+      </w:r>
+      <w:proofErr w:type="spellStart"/>
+      <w:r>
+        <w:t>MacCoss</w:t>
+      </w:r>
+      <w:proofErr w:type="spellEnd"/>
+      <w:r>
+        <w:t xml:space="preserve"> lab:</w:t>
       </w:r>
     </w:p>
     <w:p>
@@ -1617,10 +1054,10 @@
           <w:noProof/>
         </w:rPr>
         <w:drawing>
-          <wp:inline distT="0" distB="0" distL="0" distR="0" wp14:anchorId="21ED7DDC" wp14:editId="773A6C1D">
-            <wp:extent cx="5943600" cy="4134485"/>
+          <wp:inline distT="0" distB="0" distL="0" distR="0" wp14:anchorId="66421A88" wp14:editId="3BBF5136">
+            <wp:extent cx="5943600" cy="3460750"/>
             <wp:effectExtent l="0" t="0" r="0" b="0"/>
-            <wp:docPr id="3" name="Picture 3"/>
+            <wp:docPr id="1" name="Picture 1"/>
             <wp:cNvGraphicFramePr>
               <a:graphicFrameLocks xmlns:a="http://schemas.openxmlformats.org/drawingml/2006/main" noChangeAspect="1"/>
             </wp:cNvGraphicFramePr>
@@ -1640,7 +1077,7 @@
                   <pic:spPr>
                     <a:xfrm>
                       <a:off x="0" y="0"/>
-                      <a:ext cx="5943600" cy="4134485"/>
+                      <a:ext cx="5943600" cy="3460750"/>
                     </a:xfrm>
                     <a:prstGeom prst="rect">
                       <a:avLst/>
@@ -1655,12 +1092,24 @@
     </w:p>
     <w:p>
       <w:r>
-        <w:t>Note that the MS/MS library spectrum associated with each peptide is typically derived from experiments conducted on an ion trap mass spectrometer.</w:t>
-      </w:r>
-    </w:p>
-    <w:p>
-      <w:r>
-        <w:t xml:space="preserve">In the peptide view on the left, Skyline displays green, yellow and red </w:t>
+        <w:t xml:space="preserve">Note that the MS/MS library spectrum associated with each peptide </w:t>
+      </w:r>
+      <w:r>
+        <w:t>was</w:t>
+      </w:r>
+      <w:r>
+        <w:t xml:space="preserve"> derived from experiments conducted on an ion trap mass spectrometer.</w:t>
+      </w:r>
+    </w:p>
+    <w:p>
+      <w:r>
+        <w:t>In the peptide view on the left, Skyline displays green, yellow</w:t>
+      </w:r>
+      <w:r>
+        <w:t>,</w:t>
+      </w:r>
+      <w:r>
+        <w:t xml:space="preserve"> and red </w:t>
       </w:r>
       <w:r>
         <w:t xml:space="preserve">dots left of the peptide sequences.  There are </w:t>
@@ -1696,7 +1145,13 @@
         </w:numPr>
       </w:pPr>
       <w:r>
-        <w:t>Yellow – At least half of the transitions contribute a co-eluting peak.</w:t>
+        <w:t>Yellow – At least half of the transitions contribute a co-eluting peak</w:t>
+      </w:r>
+      <w:r>
+        <w:t>, but not all</w:t>
+      </w:r>
+      <w:r>
+        <w:t>.</w:t>
       </w:r>
     </w:p>
     <w:p>
@@ -1708,13 +1163,21 @@
         </w:numPr>
       </w:pPr>
       <w:r>
+        <w:lastRenderedPageBreak/>
         <w:t>Red – Less than half of the transitions contribute a co-eluting peak.</w:t>
       </w:r>
     </w:p>
     <w:p>
       <w:r>
-        <w:lastRenderedPageBreak/>
-        <w:t xml:space="preserve">The chromatogram data was originally imported into this document from 39 Thermo </w:t>
+        <w:t xml:space="preserve">The chromatogram data was originally imported into this document from 39 </w:t>
+      </w:r>
+      <w:proofErr w:type="spellStart"/>
+      <w:r>
+        <w:t>Thermo</w:t>
+      </w:r>
+      <w:proofErr w:type="spellEnd"/>
+      <w:r>
+        <w:t xml:space="preserve"> </w:t>
       </w:r>
       <w:r>
         <w:t>RAW</w:t>
@@ -1735,7 +1198,15 @@
         <w:t>, which cover</w:t>
       </w:r>
       <w:r>
-        <w:t xml:space="preserve"> y3 – y(n-1) for each peptide</w:t>
+        <w:t xml:space="preserve"> y3 – </w:t>
+      </w:r>
+      <w:proofErr w:type="gramStart"/>
+      <w:r>
+        <w:t>y(</w:t>
+      </w:r>
+      <w:proofErr w:type="gramEnd"/>
+      <w:r>
+        <w:t>n-1) for each peptide</w:t>
       </w:r>
       <w:r>
         <w:t xml:space="preserve"> (where </w:t>
@@ -1767,7 +1238,10 @@
         <w:t xml:space="preserve"> you are viewing</w:t>
       </w:r>
       <w:r>
-        <w:t xml:space="preserve"> is to help determine which peptides can be measured in a specific target matrix, and which a</w:t>
+        <w:t xml:space="preserve"> wa</w:t>
+      </w:r>
+      <w:r>
+        <w:t>s to help determine which peptides can be measured in a specific target matrix, and which a</w:t>
       </w:r>
       <w:r>
         <w:t>re the best transitions for th</w:t>
@@ -1793,7 +1267,6 @@
       <w:r>
         <w:t xml:space="preserve">peak </w:t>
       </w:r>
-      <w:proofErr w:type="gramStart"/>
       <w:r>
         <w:t xml:space="preserve">actually </w:t>
       </w:r>
@@ -1803,7 +1276,6 @@
       <w:r>
         <w:t>s</w:t>
       </w:r>
-      <w:proofErr w:type="gramEnd"/>
       <w:r>
         <w:t xml:space="preserve"> the peptide </w:t>
       </w:r>
@@ -1925,11 +1397,19 @@
       <w:r>
         <w:t xml:space="preserve">Choose </w:t>
       </w:r>
-      <w:r>
-        <w:rPr>
-          <w:b/>
-        </w:rPr>
-        <w:t>Multiple methods</w:t>
+      <w:proofErr w:type="gramStart"/>
+      <w:r>
+        <w:rPr>
+          <w:b/>
+        </w:rPr>
+        <w:t>Multiple</w:t>
+      </w:r>
+      <w:proofErr w:type="gramEnd"/>
+      <w:r>
+        <w:rPr>
+          <w:b/>
+        </w:rPr>
+        <w:t xml:space="preserve"> methods</w:t>
       </w:r>
       <w:r>
         <w:t>.</w:t>
@@ -1990,11 +1470,12 @@
         <w:rPr>
           <w:noProof/>
         </w:rPr>
+        <w:lastRenderedPageBreak/>
         <w:drawing>
-          <wp:inline distT="0" distB="0" distL="0" distR="0" wp14:anchorId="10342CD7" wp14:editId="3CA8EA81">
-            <wp:extent cx="3009900" cy="3676650"/>
-            <wp:effectExtent l="0" t="0" r="0" b="0"/>
-            <wp:docPr id="7" name="Picture 7"/>
+          <wp:inline distT="0" distB="0" distL="0" distR="0" wp14:anchorId="7E2C9CC8" wp14:editId="1087A8C2">
+            <wp:extent cx="3362325" cy="3676650"/>
+            <wp:effectExtent l="0" t="0" r="9525" b="0"/>
+            <wp:docPr id="83" name="Picture 83"/>
             <wp:cNvGraphicFramePr>
               <a:graphicFrameLocks xmlns:a="http://schemas.openxmlformats.org/drawingml/2006/main" noChangeAspect="1"/>
             </wp:cNvGraphicFramePr>
@@ -2014,7 +1495,7 @@
                   <pic:spPr>
                     <a:xfrm>
                       <a:off x="0" y="0"/>
-                      <a:ext cx="3009900" cy="3676650"/>
+                      <a:ext cx="3362325" cy="3676650"/>
                     </a:xfrm>
                     <a:prstGeom prst="rect">
                       <a:avLst/>
@@ -2036,7 +1517,6 @@
         </w:numPr>
       </w:pPr>
       <w:r>
-        <w:lastRenderedPageBreak/>
         <w:t xml:space="preserve">Click the </w:t>
       </w:r>
       <w:r>
@@ -2058,7 +1538,15 @@
         </w:numPr>
       </w:pPr>
       <w:r>
-        <w:t>Navigate to the MethodRefine folder</w:t>
+        <w:t xml:space="preserve">Navigate to the </w:t>
+      </w:r>
+      <w:proofErr w:type="spellStart"/>
+      <w:r>
+        <w:t>MethodRefine</w:t>
+      </w:r>
+      <w:proofErr w:type="spellEnd"/>
+      <w:r>
+        <w:t xml:space="preserve"> folder</w:t>
       </w:r>
       <w:r>
         <w:t xml:space="preserve"> in the next form</w:t>
@@ -2076,19 +1564,10 @@
         </w:numPr>
       </w:pPr>
       <w:r>
-        <w:t>Enter</w:t>
-      </w:r>
-      <w:r>
-        <w:t xml:space="preserve"> “</w:t>
-      </w:r>
-      <w:r>
-        <w:t>worm</w:t>
-      </w:r>
-      <w:r>
-        <w:t>”</w:t>
-      </w:r>
-      <w:r>
-        <w:t xml:space="preserve"> in the </w:t>
+        <w:t>I</w:t>
+      </w:r>
+      <w:r>
+        <w:t xml:space="preserve">n the </w:t>
       </w:r>
       <w:r>
         <w:rPr>
@@ -2097,7 +1576,13 @@
         <w:t>File name</w:t>
       </w:r>
       <w:r>
-        <w:t xml:space="preserve"> field.</w:t>
+        <w:t xml:space="preserve"> field</w:t>
+      </w:r>
+      <w:r>
+        <w:t>, enter “worm”</w:t>
+      </w:r>
+      <w:r>
+        <w:t>.</w:t>
       </w:r>
     </w:p>
     <w:p>
@@ -2123,7 +1608,15 @@
     </w:p>
     <w:p>
       <w:r>
-        <w:t xml:space="preserve">If you use Windows Explorer to view the contents of the MethodRefine folder, you </w:t>
+        <w:t xml:space="preserve">If you use Windows Explorer to view the contents of the </w:t>
+      </w:r>
+      <w:proofErr w:type="spellStart"/>
+      <w:r>
+        <w:t>MethodRefine</w:t>
+      </w:r>
+      <w:proofErr w:type="spellEnd"/>
+      <w:r>
+        <w:t xml:space="preserve"> folder, you </w:t>
       </w:r>
       <w:r>
         <w:t>will see that it now contains 39</w:t>
@@ -2144,7 +1637,23 @@
         <w:t>59</w:t>
       </w:r>
       <w:r>
-        <w:t xml:space="preserve"> transitions ready for import into an unscheduled Thermo TSQ method.</w:t>
+        <w:t xml:space="preserve"> transitions ready for import into an unscheduled </w:t>
+      </w:r>
+      <w:proofErr w:type="spellStart"/>
+      <w:r>
+        <w:t>Thermo</w:t>
+      </w:r>
+      <w:proofErr w:type="spellEnd"/>
+      <w:r>
+        <w:t xml:space="preserve"> TSQ method.</w:t>
+      </w:r>
+    </w:p>
+    <w:p>
+      <w:r>
+        <w:t>Note: Modern triple quadrupole instruments can measure hundreds of transitions concurrently with dwell times as low as 2 milliseconds, but on the TSQ Quantum Ultra</w:t>
+      </w:r>
+      <w:r>
+        <w:t xml:space="preserve"> used to collect these files in 2009, these were appropriate settings.</w:t>
       </w:r>
     </w:p>
     <w:p>
@@ -2171,8 +1680,13 @@
       <w:r>
         <w:t xml:space="preserve">  This ZIP file contains the 39 </w:t>
       </w:r>
-      <w:r>
-        <w:t>Thermo RAW</w:t>
+      <w:proofErr w:type="spellStart"/>
+      <w:r>
+        <w:t>Thermo</w:t>
+      </w:r>
+      <w:proofErr w:type="spellEnd"/>
+      <w:r>
+        <w:t xml:space="preserve"> RAW</w:t>
       </w:r>
       <w:r>
         <w:t xml:space="preserve"> files (</w:t>
@@ -2181,7 +1695,15 @@
         <w:t xml:space="preserve">161 Meg </w:t>
       </w:r>
       <w:r>
-        <w:t xml:space="preserve">uncompressed) collected at the MacCoss lab to measure the transition lists you just </w:t>
+        <w:t xml:space="preserve">uncompressed) collected at the </w:t>
+      </w:r>
+      <w:proofErr w:type="spellStart"/>
+      <w:r>
+        <w:t>MacCoss</w:t>
+      </w:r>
+      <w:proofErr w:type="spellEnd"/>
+      <w:r>
+        <w:t xml:space="preserve"> lab to measure the transition lists you just </w:t>
       </w:r>
       <w:r>
         <w:t>exported in the above section</w:t>
@@ -2195,10 +1717,18 @@
         <w:t>The original MethodRefine.zip file you downloaded contained</w:t>
       </w:r>
       <w:r>
-        <w:t xml:space="preserve"> a high-performance data cache file WormUnrefined.skyd, </w:t>
-      </w:r>
-      <w:r>
-        <w:t>which already has all the data Skyline requires from these files.  If you prefer to continue using the existing data cache file, you may skip to the next section</w:t>
+        <w:t xml:space="preserve"> a high-performance data file </w:t>
+      </w:r>
+      <w:proofErr w:type="spellStart"/>
+      <w:r>
+        <w:t>WormUnrefined.skyd</w:t>
+      </w:r>
+      <w:proofErr w:type="spellEnd"/>
+      <w:r>
+        <w:t xml:space="preserve">, </w:t>
+      </w:r>
+      <w:r>
+        <w:t>which already has all the data Skyline requires from these files.  If you prefer to continue using the existing data file, you may skip to the next section</w:t>
       </w:r>
       <w:r>
         <w:t>.</w:t>
@@ -2206,6 +1736,7 @@
     </w:p>
     <w:p>
       <w:r>
+        <w:lastRenderedPageBreak/>
         <w:t>To re-import the data yourself, download the ZIP file:</w:t>
       </w:r>
     </w:p>
@@ -2215,7 +1746,7 @@
           <w:rPr>
             <w:rStyle w:val="Hyperlink"/>
           </w:rPr>
-          <w:t>https://skyline.gs.washington.edu/tutorials/MethodRefineSupplement.zip</w:t>
+          <w:t>https://skyline.ms/tutorials/MethodRefineSupplement.zip</w:t>
         </w:r>
       </w:hyperlink>
       <w:r>
@@ -2358,15 +1889,7 @@
         <w:t xml:space="preserve">Now you are ready to import the original data yourself.  You don’t have to import it all at once.  This can be useful for checking your data </w:t>
       </w:r>
       <w:r>
-        <w:t xml:space="preserve">before acquisition is completed for </w:t>
-      </w:r>
-      <w:proofErr w:type="gramStart"/>
-      <w:r>
-        <w:t>all of</w:t>
-      </w:r>
-      <w:proofErr w:type="gramEnd"/>
-      <w:r>
-        <w:t xml:space="preserve"> the </w:t>
+        <w:t xml:space="preserve">before acquisition is completed for all of the </w:t>
       </w:r>
       <w:r>
         <w:t xml:space="preserve">transition lists </w:t>
@@ -2455,7 +1978,6 @@
         </w:numPr>
       </w:pPr>
       <w:r>
-        <w:lastRenderedPageBreak/>
         <w:t xml:space="preserve">Enter </w:t>
       </w:r>
       <w:r>
@@ -2510,7 +2032,15 @@
         </w:numPr>
       </w:pPr>
       <w:r>
-        <w:t>Navigate to the MethodRefineSupplement folder.</w:t>
+        <w:t xml:space="preserve">Navigate to the </w:t>
+      </w:r>
+      <w:proofErr w:type="spellStart"/>
+      <w:r>
+        <w:t>MethodRefineSupplement</w:t>
+      </w:r>
+      <w:proofErr w:type="spellEnd"/>
+      <w:r>
+        <w:t xml:space="preserve"> folder.</w:t>
       </w:r>
     </w:p>
     <w:p>
@@ -2607,11 +2137,12 @@
         <w:rPr>
           <w:noProof/>
         </w:rPr>
+        <w:lastRenderedPageBreak/>
         <w:drawing>
-          <wp:inline distT="0" distB="0" distL="0" distR="0" wp14:anchorId="367237E8" wp14:editId="3726EFAB">
-            <wp:extent cx="5943600" cy="3365067"/>
+          <wp:inline distT="0" distB="0" distL="0" distR="0" wp14:anchorId="11A5955F" wp14:editId="18F56573">
+            <wp:extent cx="5934075" cy="3371850"/>
             <wp:effectExtent l="0" t="0" r="0" b="0"/>
-            <wp:docPr id="30" name="Picture 30"/>
+            <wp:docPr id="85" name="Picture 85"/>
             <wp:cNvGraphicFramePr>
               <a:graphicFrameLocks xmlns:a="http://schemas.openxmlformats.org/drawingml/2006/main" noChangeAspect="1"/>
             </wp:cNvGraphicFramePr>
@@ -2619,23 +2150,36 @@
               <a:graphicData uri="http://schemas.openxmlformats.org/drawingml/2006/picture">
                 <pic:pic xmlns:pic="http://schemas.openxmlformats.org/drawingml/2006/picture">
                   <pic:nvPicPr>
-                    <pic:cNvPr id="1" name=""/>
-                    <pic:cNvPicPr/>
+                    <pic:cNvPr id="0" name="Picture 1"/>
+                    <pic:cNvPicPr>
+                      <a:picLocks noChangeAspect="1" noChangeArrowheads="1"/>
+                    </pic:cNvPicPr>
                   </pic:nvPicPr>
                   <pic:blipFill>
-                    <a:blip r:embed="rId17"/>
+                    <a:blip r:embed="rId17">
+                      <a:extLst>
+                        <a:ext uri="{28A0092B-C50C-407E-A947-70E740481C1C}">
+                          <a14:useLocalDpi xmlns:a14="http://schemas.microsoft.com/office/drawing/2010/main" val="0"/>
+                        </a:ext>
+                      </a:extLst>
+                    </a:blip>
+                    <a:srcRect/>
                     <a:stretch>
                       <a:fillRect/>
                     </a:stretch>
                   </pic:blipFill>
-                  <pic:spPr>
+                  <pic:spPr bwMode="auto">
                     <a:xfrm>
                       <a:off x="0" y="0"/>
-                      <a:ext cx="5967932" cy="3378843"/>
+                      <a:ext cx="5934075" cy="3371850"/>
                     </a:xfrm>
                     <a:prstGeom prst="rect">
                       <a:avLst/>
                     </a:prstGeom>
+                    <a:noFill/>
+                    <a:ln>
+                      <a:noFill/>
+                    </a:ln>
                   </pic:spPr>
                 </pic:pic>
               </a:graphicData>
@@ -2646,7 +2190,13 @@
     </w:p>
     <w:p>
       <w:r>
-        <w:t>While Skyline caches this data into its high-performance data file, you are free to continue reviewing the results.  You co</w:t>
+        <w:t xml:space="preserve">While Skyline </w:t>
+      </w:r>
+      <w:r>
+        <w:t>stores</w:t>
+      </w:r>
+      <w:r>
+        <w:t xml:space="preserve"> this data into its high-performance data file, you are free to continue reviewing the results.  You co</w:t>
       </w:r>
       <w:r>
         <w:t>uld even begin refining the document, but for this tutorial, you should finish importing all 39 results files by doing the following</w:t>
@@ -2748,7 +2298,15 @@
         </w:numPr>
       </w:pPr>
       <w:r>
-        <w:t>Navigate to the MethodRefineSupplement folder.</w:t>
+        <w:t xml:space="preserve">Navigate to the </w:t>
+      </w:r>
+      <w:proofErr w:type="spellStart"/>
+      <w:r>
+        <w:t>MethodRefineSupplement</w:t>
+      </w:r>
+      <w:proofErr w:type="spellEnd"/>
+      <w:r>
+        <w:t xml:space="preserve"> folder.</w:t>
       </w:r>
     </w:p>
     <w:p>
@@ -2822,7 +2380,7 @@
     </w:p>
     <w:p>
       <w:r>
-        <w:t>Once Skyline completes the import, you are ready to start the next section, with a data cache file that matches the one this tutorial came with originally.</w:t>
+        <w:t>Once Skyline completes the import, you are ready to start the next section, with a data file that matches the one this tutorial came with originally.</w:t>
       </w:r>
     </w:p>
     <w:p>
@@ -2830,40 +2388,38 @@
         <w:pStyle w:val="Heading1"/>
       </w:pPr>
       <w:r>
+        <w:t>Simple Manual Refinement</w:t>
+      </w:r>
+    </w:p>
+    <w:p>
+      <w:r>
+        <w:t xml:space="preserve">One way to begin refining a document is by visually reviewing each peptide and deciding what to keep and what to discard based on the rich information Skyline provides.  This is how the </w:t>
+      </w:r>
+      <w:r>
+        <w:t>Skyline</w:t>
+      </w:r>
+      <w:r>
+        <w:t xml:space="preserve"> document</w:t>
+      </w:r>
+      <w:r>
+        <w:t xml:space="preserve"> in this tutorial </w:t>
+      </w:r>
+      <w:r>
+        <w:t>was originally refined for our ASMS 2009 poster.  It took l</w:t>
+      </w:r>
+      <w:r>
+        <w:t xml:space="preserve">ess than one hour to review these peptides, and choose the best three transitions for the ones with </w:t>
+      </w:r>
+      <w:r>
+        <w:t>well-defined</w:t>
+      </w:r>
+      <w:r>
+        <w:t xml:space="preserve"> peaks closely matching the library spectra.</w:t>
+      </w:r>
+    </w:p>
+    <w:p>
+      <w:r>
         <w:lastRenderedPageBreak/>
-        <w:t>Simple Manual Refinement</w:t>
-      </w:r>
-    </w:p>
-    <w:p>
-      <w:r>
-        <w:t xml:space="preserve">One way to begin refining a document is by visually reviewing each peptide and deciding what to keep and what to discard based on the rich information Skyline provides.  This is how the </w:t>
-      </w:r>
-      <w:r>
-        <w:t>Skyline</w:t>
-      </w:r>
-      <w:r>
-        <w:t xml:space="preserve"> document</w:t>
-      </w:r>
-      <w:r>
-        <w:t xml:space="preserve"> in this tutorial </w:t>
-      </w:r>
-      <w:r>
-        <w:t>was originally refined for our ASMS 2009 poster.  It took l</w:t>
-      </w:r>
-      <w:r>
-        <w:t xml:space="preserve">ess than one hour to review these </w:t>
-      </w:r>
-      <w:proofErr w:type="gramStart"/>
-      <w:r>
-        <w:t>peptides, and</w:t>
-      </w:r>
-      <w:proofErr w:type="gramEnd"/>
-      <w:r>
-        <w:t xml:space="preserve"> choose the best three transitions for the ones with well defined peaks closely matching the library spectra.</w:t>
-      </w:r>
-    </w:p>
-    <w:p>
-      <w:r>
         <w:t xml:space="preserve">Looking at the Skyline document </w:t>
       </w:r>
       <w:r>
@@ -2920,12 +2476,14 @@
       <w:r>
         <w:t xml:space="preserve">, and click </w:t>
       </w:r>
+      <w:proofErr w:type="gramStart"/>
       <w:r>
         <w:rPr>
           <w:b/>
         </w:rPr>
         <w:t>None</w:t>
       </w:r>
+      <w:proofErr w:type="gramEnd"/>
       <w:r>
         <w:t xml:space="preserve"> (Shift-F11).</w:t>
       </w:r>
@@ -3028,12 +2586,11 @@
         <w:rPr>
           <w:noProof/>
         </w:rPr>
-        <w:lastRenderedPageBreak/>
         <w:drawing>
-          <wp:inline distT="0" distB="0" distL="0" distR="0" wp14:anchorId="1A204916" wp14:editId="63A0A37D">
-            <wp:extent cx="5943600" cy="5030233"/>
+          <wp:inline distT="0" distB="0" distL="0" distR="0" wp14:anchorId="52B2CCE5" wp14:editId="2F8FDB56">
+            <wp:extent cx="5943600" cy="4767594"/>
             <wp:effectExtent l="0" t="0" r="0" b="0"/>
-            <wp:docPr id="10" name="Picture 10"/>
+            <wp:docPr id="86" name="Picture 86"/>
             <wp:cNvGraphicFramePr>
               <a:graphicFrameLocks xmlns:a="http://schemas.openxmlformats.org/drawingml/2006/main" noChangeAspect="1"/>
             </wp:cNvGraphicFramePr>
@@ -3062,7 +2619,7 @@
                   <pic:spPr bwMode="auto">
                     <a:xfrm>
                       <a:off x="0" y="0"/>
-                      <a:ext cx="5943600" cy="5030233"/>
+                      <a:ext cx="5943600" cy="4767594"/>
                     </a:xfrm>
                     <a:prstGeom prst="rect">
                       <a:avLst/>
@@ -3116,6 +2673,7 @@
     </w:p>
     <w:p>
       <w:r>
+        <w:lastRenderedPageBreak/>
         <w:t xml:space="preserve">Once you are convinced that </w:t>
       </w:r>
       <w:r>
@@ -3146,19 +2704,52 @@
         </w:numPr>
       </w:pPr>
       <w:r>
-        <w:t xml:space="preserve">Highlight the first peptide in the list (YLGAYLLATLGGNASPSAQDVLK) </w:t>
-      </w:r>
-      <w:r>
-        <w:t xml:space="preserve">and press the </w:t>
-      </w:r>
-      <w:r>
-        <w:rPr>
-          <w:b/>
-        </w:rPr>
-        <w:t xml:space="preserve">delete </w:t>
-      </w:r>
-      <w:r>
-        <w:t>key.</w:t>
+        <w:t xml:space="preserve">On the </w:t>
+      </w:r>
+      <w:r>
+        <w:rPr>
+          <w:b/>
+        </w:rPr>
+        <w:t>Edit</w:t>
+      </w:r>
+      <w:r>
+        <w:t xml:space="preserve"> menu, click </w:t>
+      </w:r>
+      <w:r>
+        <w:rPr>
+          <w:b/>
+        </w:rPr>
+        <w:t>Delete</w:t>
+      </w:r>
+      <w:r>
+        <w:t>, or p</w:t>
+      </w:r>
+      <w:r>
+        <w:t>ress</w:t>
+      </w:r>
+      <w:r>
+        <w:t xml:space="preserve"> the </w:t>
+      </w:r>
+      <w:r>
+        <w:rPr>
+          <w:b/>
+        </w:rPr>
+        <w:t>D</w:t>
+      </w:r>
+      <w:r>
+        <w:rPr>
+          <w:b/>
+        </w:rPr>
+        <w:t xml:space="preserve">elete </w:t>
+      </w:r>
+      <w:r>
+        <w:t>key</w:t>
+      </w:r>
+      <w:r>
+        <w:t xml:space="preserve"> on your keyboard</w:t>
+      </w:r>
+      <w:r>
+        <w:t>.</w:t>
       </w:r>
     </w:p>
     <w:p>
@@ -3182,9 +2773,11 @@
       <w:r>
         <w:t>Sequence-Specific Retention Calculator (</w:t>
       </w:r>
+      <w:proofErr w:type="spellStart"/>
       <w:r>
         <w:t>SSRCalc</w:t>
       </w:r>
+      <w:proofErr w:type="spellEnd"/>
       <w:r>
         <w:t>)</w:t>
       </w:r>
@@ -3210,10 +2803,33 @@
         <w:fldChar w:fldCharType="end"/>
       </w:r>
       <w:r>
-        <w:t xml:space="preserve"> has been integrated into Skyline to make this possible.  To see a linear regression graph of the </w:t>
-      </w:r>
-      <w:r>
-        <w:t>relationship between SSRCalc score and measured peptide retention time</w:t>
+        <w:t xml:space="preserve"> has been integrated into Skyline to make this possible.</w:t>
+      </w:r>
+      <w:r>
+        <w:t xml:space="preserve"> Though other methods of retention time prediction are described in other tutorials.</w:t>
+      </w:r>
+      <w:r>
+        <w:t xml:space="preserve">  To see a linear regression graph of the </w:t>
+      </w:r>
+      <w:r>
+        <w:t xml:space="preserve">relationship between </w:t>
+      </w:r>
+      <w:r>
+        <w:t xml:space="preserve">the </w:t>
+      </w:r>
+      <w:proofErr w:type="spellStart"/>
+      <w:r>
+        <w:t>SSRCalc</w:t>
+      </w:r>
+      <w:proofErr w:type="spellEnd"/>
+      <w:r>
+        <w:t xml:space="preserve"> </w:t>
+      </w:r>
+      <w:r>
+        <w:t xml:space="preserve">hydrophobicity </w:t>
+      </w:r>
+      <w:r>
+        <w:t>score and measured peptide retention time</w:t>
       </w:r>
       <w:r>
         <w:t>, do the following</w:t>
@@ -3249,7 +2865,10 @@
         <w:t>Retention Times</w:t>
       </w:r>
       <w:r>
-        <w:t>, click</w:t>
+        <w:t xml:space="preserve">, </w:t>
+      </w:r>
+      <w:r>
+        <w:t>then</w:t>
       </w:r>
       <w:r>
         <w:rPr>
@@ -3258,13 +2877,16 @@
         <w:t xml:space="preserve"> Regression</w:t>
       </w:r>
       <w:r>
+        <w:t>,</w:t>
+      </w:r>
+      <w:r>
         <w:t xml:space="preserve"> </w:t>
       </w:r>
       <w:r>
-        <w:t xml:space="preserve">and then </w:t>
-      </w:r>
-      <w:r>
-        <w:t>choose</w:t>
+        <w:t xml:space="preserve">and </w:t>
+      </w:r>
+      <w:r>
+        <w:t>finally click</w:t>
       </w:r>
       <w:r>
         <w:t xml:space="preserve"> </w:t>
@@ -3295,21 +2917,19 @@
     </w:p>
     <w:p>
       <w:r>
-        <w:lastRenderedPageBreak/>
         <w:t>Skyline will display a graph like this:</w:t>
       </w:r>
-      <w:r>
-        <w:t xml:space="preserve"> </w:t>
-      </w:r>
+    </w:p>
+    <w:p>
       <w:r>
         <w:rPr>
           <w:noProof/>
         </w:rPr>
         <w:drawing>
-          <wp:inline distT="0" distB="0" distL="0" distR="0" wp14:anchorId="425978EE" wp14:editId="3DC9174A">
-            <wp:extent cx="6620704" cy="3495675"/>
+          <wp:inline distT="0" distB="0" distL="0" distR="0" wp14:anchorId="67295AE8" wp14:editId="0185BC16">
+            <wp:extent cx="5943600" cy="3804899"/>
             <wp:effectExtent l="0" t="0" r="0" b="0"/>
-            <wp:docPr id="44" name="Picture 44"/>
+            <wp:docPr id="89" name="Picture 89"/>
             <wp:cNvGraphicFramePr>
               <a:graphicFrameLocks xmlns:a="http://schemas.openxmlformats.org/drawingml/2006/main" noChangeAspect="1"/>
             </wp:cNvGraphicFramePr>
@@ -3317,7 +2937,7 @@
               <a:graphicData uri="http://schemas.openxmlformats.org/drawingml/2006/picture">
                 <pic:pic xmlns:pic="http://schemas.openxmlformats.org/drawingml/2006/picture">
                   <pic:nvPicPr>
-                    <pic:cNvPr id="0" name="Picture 8"/>
+                    <pic:cNvPr id="0" name="Picture 4"/>
                     <pic:cNvPicPr>
                       <a:picLocks noChangeAspect="1" noChangeArrowheads="1"/>
                     </pic:cNvPicPr>
@@ -3338,7 +2958,7 @@
                   <pic:spPr bwMode="auto">
                     <a:xfrm>
                       <a:off x="0" y="0"/>
-                      <a:ext cx="6627833" cy="3499439"/>
+                      <a:ext cx="5943600" cy="3804899"/>
                     </a:xfrm>
                     <a:prstGeom prst="rect">
                       <a:avLst/>
@@ -3357,7 +2977,10 @@
     </w:p>
     <w:p>
       <w:r>
-        <w:t>Notice the red point positioned on the current refined regression</w:t>
+        <w:t xml:space="preserve">Notice the red point positioned on the current </w:t>
+      </w:r>
+      <w:r>
+        <w:t>Regression Refined</w:t>
       </w:r>
       <w:r>
         <w:t xml:space="preserve"> line</w:t>
@@ -3372,7 +2995,15 @@
         <w:t>the</w:t>
       </w:r>
       <w:r>
-        <w:t xml:space="preserve"> SSRCalc score and measured time for the</w:t>
+        <w:t xml:space="preserve"> </w:t>
+      </w:r>
+      <w:proofErr w:type="spellStart"/>
+      <w:r>
+        <w:t>SSRCalc</w:t>
+      </w:r>
+      <w:proofErr w:type="spellEnd"/>
+      <w:r>
+        <w:t xml:space="preserve"> score and measured time for the</w:t>
       </w:r>
       <w:r>
         <w:t xml:space="preserve"> currently selected peptide.  The highlighted point</w:t>
@@ -3390,20 +3021,22 @@
         <w:t xml:space="preserve">Skyline </w:t>
       </w:r>
       <w:r>
-        <w:t>document tree.</w:t>
-      </w:r>
-    </w:p>
-    <w:p>
-      <w:r>
-        <w:t xml:space="preserve">By </w:t>
-      </w:r>
-      <w:proofErr w:type="gramStart"/>
-      <w:r>
-        <w:t>default</w:t>
-      </w:r>
-      <w:proofErr w:type="gramEnd"/>
-      <w:r>
-        <w:t xml:space="preserve"> the graph uses a threshold of r = 0.9 for the residuals of the </w:t>
+        <w:rPr>
+          <w:b/>
+        </w:rPr>
+        <w:t xml:space="preserve">Targets </w:t>
+      </w:r>
+      <w:r>
+        <w:t>view</w:t>
+      </w:r>
+      <w:r>
+        <w:t>.</w:t>
+      </w:r>
+    </w:p>
+    <w:p>
+      <w:r>
+        <w:lastRenderedPageBreak/>
+        <w:t xml:space="preserve">By default the graph uses a threshold of r = 0.9 for the residuals of the </w:t>
       </w:r>
       <w:r>
         <w:t xml:space="preserve">refined </w:t>
@@ -3442,7 +3075,19 @@
         </w:numPr>
       </w:pPr>
       <w:r>
-        <w:t xml:space="preserve">Enter </w:t>
+        <w:t xml:space="preserve">In the </w:t>
+      </w:r>
+      <w:r>
+        <w:rPr>
+          <w:b/>
+        </w:rPr>
+        <w:t>Threshold</w:t>
+      </w:r>
+      <w:r>
+        <w:t xml:space="preserve"> field, e</w:t>
+      </w:r>
+      <w:r>
+        <w:t xml:space="preserve">nter </w:t>
       </w:r>
       <w:r>
         <w:t>“</w:t>
@@ -3454,16 +3099,7 @@
         <w:t>”</w:t>
       </w:r>
       <w:r>
-        <w:t xml:space="preserve"> in the </w:t>
-      </w:r>
-      <w:r>
-        <w:rPr>
-          <w:b/>
-        </w:rPr>
-        <w:t>Threshold</w:t>
-      </w:r>
-      <w:r>
-        <w:t xml:space="preserve"> field.</w:t>
+        <w:t>.</w:t>
       </w:r>
     </w:p>
     <w:p>
@@ -3494,7 +3130,6 @@
     </w:p>
     <w:p>
       <w:r>
-        <w:lastRenderedPageBreak/>
         <w:t xml:space="preserve"> </w:t>
       </w:r>
       <w:r>
@@ -3502,10 +3137,10 @@
           <w:noProof/>
         </w:rPr>
         <w:drawing>
-          <wp:inline distT="0" distB="0" distL="0" distR="0" wp14:anchorId="30853EB2" wp14:editId="72F8DBBA">
-            <wp:extent cx="6229350" cy="3289044"/>
+          <wp:inline distT="0" distB="0" distL="0" distR="0" wp14:anchorId="770F2EEA" wp14:editId="5ABCBD19">
+            <wp:extent cx="5943600" cy="3804899"/>
             <wp:effectExtent l="0" t="0" r="0" b="0"/>
-            <wp:docPr id="46" name="Picture 46"/>
+            <wp:docPr id="90" name="Picture 90"/>
             <wp:cNvGraphicFramePr>
               <a:graphicFrameLocks xmlns:a="http://schemas.openxmlformats.org/drawingml/2006/main" noChangeAspect="1"/>
             </wp:cNvGraphicFramePr>
@@ -3513,7 +3148,7 @@
               <a:graphicData uri="http://schemas.openxmlformats.org/drawingml/2006/picture">
                 <pic:pic xmlns:pic="http://schemas.openxmlformats.org/drawingml/2006/picture">
                   <pic:nvPicPr>
-                    <pic:cNvPr id="0" name="Picture 9"/>
+                    <pic:cNvPr id="0" name="Picture 5"/>
                     <pic:cNvPicPr>
                       <a:picLocks noChangeAspect="1" noChangeArrowheads="1"/>
                     </pic:cNvPicPr>
@@ -3534,7 +3169,7 @@
                   <pic:spPr bwMode="auto">
                     <a:xfrm>
                       <a:off x="0" y="0"/>
-                      <a:ext cx="6236561" cy="3292851"/>
+                      <a:ext cx="5943600" cy="3804899"/>
                     </a:xfrm>
                     <a:prstGeom prst="rect">
                       <a:avLst/>
@@ -3565,15 +3200,7 @@
         </w:numPr>
       </w:pPr>
       <w:r>
-        <w:t xml:space="preserve">Right-click on the </w:t>
-      </w:r>
-      <w:proofErr w:type="gramStart"/>
-      <w:r>
-        <w:t>graph, and</w:t>
-      </w:r>
-      <w:proofErr w:type="gramEnd"/>
-      <w:r>
-        <w:t xml:space="preserve"> click </w:t>
+        <w:t xml:space="preserve">Right-click on the graph, and click </w:t>
       </w:r>
       <w:r>
         <w:rPr>
@@ -3655,7 +3282,7 @@
         <w:autoSpaceDE w:val="0"/>
         <w:autoSpaceDN w:val="0"/>
         <w:adjustRightInd w:val="0"/>
-        <w:spacing w:after="0" w:line="240" w:lineRule="auto"/>
+        <w:spacing w:after="0"/>
       </w:pPr>
       <w:r>
         <w:t>Skyline also picks the calculator that yields the best fit (r closest to 1.0) for the data.  Currently the choice</w:t>
@@ -3664,16 +3291,36 @@
         <w:t xml:space="preserve"> is</w:t>
       </w:r>
       <w:r>
-        <w:t xml:space="preserve"> just SSRCalc 3.0 trained on columns </w:t>
+        <w:t xml:space="preserve"> just </w:t>
+      </w:r>
+      <w:proofErr w:type="spellStart"/>
+      <w:r>
+        <w:t>SSRCalc</w:t>
+      </w:r>
+      <w:proofErr w:type="spellEnd"/>
+      <w:r>
+        <w:t xml:space="preserve"> 3.0 trained on columns </w:t>
       </w:r>
       <w:r>
         <w:t xml:space="preserve">using reverse-phase packing material </w:t>
       </w:r>
       <w:r>
-        <w:t xml:space="preserve">with either 100 or 300 Angstrom pore size.  </w:t>
-      </w:r>
-      <w:r>
-        <w:t>In the MacCoss lab, w</w:t>
+        <w:t xml:space="preserve">with either 100 or </w:t>
+      </w:r>
+      <w:r>
+        <w:lastRenderedPageBreak/>
+        <w:t xml:space="preserve">300 Angstrom pore size.  </w:t>
+      </w:r>
+      <w:r>
+        <w:t xml:space="preserve">In the </w:t>
+      </w:r>
+      <w:proofErr w:type="spellStart"/>
+      <w:r>
+        <w:t>MacCoss</w:t>
+      </w:r>
+      <w:proofErr w:type="spellEnd"/>
+      <w:r>
+        <w:t xml:space="preserve"> lab, w</w:t>
       </w:r>
       <w:r>
         <w:t xml:space="preserve">e use </w:t>
@@ -3694,7 +3341,15 @@
         <w:t>ngstrom pore size</w:t>
       </w:r>
       <w:r>
-        <w:t>, and SSRCalc 3.0 (100</w:t>
+        <w:t xml:space="preserve">, and </w:t>
+      </w:r>
+      <w:proofErr w:type="spellStart"/>
+      <w:r>
+        <w:t>SSRCalc</w:t>
+      </w:r>
+      <w:proofErr w:type="spellEnd"/>
+      <w:r>
+        <w:t xml:space="preserve"> 3.0 (100</w:t>
       </w:r>
       <w:r>
         <w:rPr>
@@ -3765,12 +3420,11 @@
         <w:rPr>
           <w:noProof/>
         </w:rPr>
-        <w:lastRenderedPageBreak/>
         <w:drawing>
-          <wp:inline distT="0" distB="0" distL="0" distR="0" wp14:anchorId="60FC790B" wp14:editId="50BC97C0">
-            <wp:extent cx="5943600" cy="4546637"/>
+          <wp:inline distT="0" distB="0" distL="0" distR="0" wp14:anchorId="3E0EB37A" wp14:editId="76E59A2E">
+            <wp:extent cx="5943600" cy="4767594"/>
             <wp:effectExtent l="0" t="0" r="0" b="0"/>
-            <wp:docPr id="14" name="Picture 14"/>
+            <wp:docPr id="95" name="Picture 95"/>
             <wp:cNvGraphicFramePr>
               <a:graphicFrameLocks xmlns:a="http://schemas.openxmlformats.org/drawingml/2006/main" noChangeAspect="1"/>
             </wp:cNvGraphicFramePr>
@@ -3778,7 +3432,7 @@
               <a:graphicData uri="http://schemas.openxmlformats.org/drawingml/2006/picture">
                 <pic:pic xmlns:pic="http://schemas.openxmlformats.org/drawingml/2006/picture">
                   <pic:nvPicPr>
-                    <pic:cNvPr id="0" name="Picture 6"/>
+                    <pic:cNvPr id="0" name="Picture 10"/>
                     <pic:cNvPicPr>
                       <a:picLocks noChangeAspect="1" noChangeArrowheads="1"/>
                     </pic:cNvPicPr>
@@ -3799,7 +3453,7 @@
                   <pic:spPr bwMode="auto">
                     <a:xfrm>
                       <a:off x="0" y="0"/>
-                      <a:ext cx="5943600" cy="4546637"/>
+                      <a:ext cx="5943600" cy="4767594"/>
                     </a:xfrm>
                     <a:prstGeom prst="rect">
                       <a:avLst/>
@@ -3815,11 +3469,22 @@
           </wp:inline>
         </w:drawing>
       </w:r>
+    </w:p>
+    <w:p>
       <w:r>
         <w:t>The shaded rectangle around this indicator</w:t>
       </w:r>
       <w:r>
-        <w:t xml:space="preserve"> shows the window (16.2 minutes) you chose in the </w:t>
+        <w:t xml:space="preserve"> shows the window (15.7</w:t>
+      </w:r>
+      <w:r>
+        <w:t xml:space="preserve"> minutes) you </w:t>
+      </w:r>
+      <w:r>
+        <w:t>accepted</w:t>
+      </w:r>
+      <w:r>
+        <w:t xml:space="preserve"> in the </w:t>
       </w:r>
       <w:r>
         <w:rPr>
@@ -3918,6 +3583,7 @@
         </w:numPr>
       </w:pPr>
       <w:r>
+        <w:lastRenderedPageBreak/>
         <w:t>M</w:t>
       </w:r>
       <w:r>
@@ -3962,13 +3628,34 @@
     </w:p>
     <w:p>
       <w:r>
-        <w:t>Skyline will highlight the point in red and scroll the peptide view to show the newly selected peptide (</w:t>
+        <w:t xml:space="preserve">Skyline will highlight the point in red and scroll the </w:t>
+      </w:r>
+      <w:r>
+        <w:rPr>
+          <w:b/>
+        </w:rPr>
+        <w:t>Targets</w:t>
+      </w:r>
+      <w:r>
+        <w:t xml:space="preserve"> view to show the newly selected peptide (</w:t>
       </w:r>
       <w:r>
         <w:t>YLAEVASEDR</w:t>
       </w:r>
       <w:r>
-        <w:t>).  Press the Escape key to return to the peptide view, which should now look something like:</w:t>
+        <w:t xml:space="preserve">).  Press the Escape key to return to the </w:t>
+      </w:r>
+      <w:r>
+        <w:rPr>
+          <w:b/>
+        </w:rPr>
+        <w:t>Targets</w:t>
+      </w:r>
+      <w:r>
+        <w:t xml:space="preserve"> </w:t>
+      </w:r>
+      <w:r>
+        <w:t>view, which should now look something like:</w:t>
       </w:r>
     </w:p>
     <w:p>
@@ -3976,12 +3663,11 @@
         <w:rPr>
           <w:noProof/>
         </w:rPr>
-        <w:lastRenderedPageBreak/>
         <w:drawing>
-          <wp:inline distT="0" distB="0" distL="0" distR="0" wp14:anchorId="7A6EB257" wp14:editId="03BCB54F">
-            <wp:extent cx="3000375" cy="3219450"/>
-            <wp:effectExtent l="0" t="0" r="9525" b="0"/>
-            <wp:docPr id="15" name="Picture 15"/>
+          <wp:inline distT="0" distB="0" distL="0" distR="0" wp14:anchorId="6884BC9E" wp14:editId="550D7131">
+            <wp:extent cx="3257550" cy="3209925"/>
+            <wp:effectExtent l="0" t="0" r="0" b="0"/>
+            <wp:docPr id="94" name="Picture 94"/>
             <wp:cNvGraphicFramePr>
               <a:graphicFrameLocks xmlns:a="http://schemas.openxmlformats.org/drawingml/2006/main" noChangeAspect="1"/>
             </wp:cNvGraphicFramePr>
@@ -3989,23 +3675,36 @@
               <a:graphicData uri="http://schemas.openxmlformats.org/drawingml/2006/picture">
                 <pic:pic xmlns:pic="http://schemas.openxmlformats.org/drawingml/2006/picture">
                   <pic:nvPicPr>
-                    <pic:cNvPr id="1" name=""/>
-                    <pic:cNvPicPr/>
+                    <pic:cNvPr id="0" name="Picture 9"/>
+                    <pic:cNvPicPr>
+                      <a:picLocks noChangeAspect="1" noChangeArrowheads="1"/>
+                    </pic:cNvPicPr>
                   </pic:nvPicPr>
                   <pic:blipFill>
-                    <a:blip r:embed="rId22"/>
+                    <a:blip r:embed="rId22">
+                      <a:extLst>
+                        <a:ext uri="{28A0092B-C50C-407E-A947-70E740481C1C}">
+                          <a14:useLocalDpi xmlns:a14="http://schemas.microsoft.com/office/drawing/2010/main" val="0"/>
+                        </a:ext>
+                      </a:extLst>
+                    </a:blip>
+                    <a:srcRect/>
                     <a:stretch>
                       <a:fillRect/>
                     </a:stretch>
                   </pic:blipFill>
-                  <pic:spPr>
+                  <pic:spPr bwMode="auto">
                     <a:xfrm>
                       <a:off x="0" y="0"/>
-                      <a:ext cx="3000375" cy="3219450"/>
+                      <a:ext cx="3257550" cy="3209925"/>
                     </a:xfrm>
                     <a:prstGeom prst="rect">
                       <a:avLst/>
                     </a:prstGeom>
+                    <a:noFill/>
+                    <a:ln>
+                      <a:noFill/>
+                    </a:ln>
                   </pic:spPr>
                 </pic:pic>
               </a:graphicData>
@@ -4016,7 +3715,13 @@
     </w:p>
     <w:p>
       <w:r>
-        <w:t>The absence of even a red peak quality icon indicates that no measurements were present for these 7 peptides in the RAW files imported into this document.  That was certainly a surprise when we first imported the RAW files into this document.</w:t>
+        <w:t xml:space="preserve">The absence of even a red </w:t>
+      </w:r>
+      <w:r>
+        <w:t xml:space="preserve">dot </w:t>
+      </w:r>
+      <w:r>
+        <w:t>peak quality icon indicates that no measurements were present for these 7 peptides in the RAW files imported into this document.  That was certainly a surprise when we first imported the RAW files into this document.</w:t>
       </w:r>
       <w:r>
         <w:t xml:space="preserve">  There are 39 transition lists and 39 RAW files.  What happened?</w:t>
@@ -4066,10 +3771,10 @@
         </w:rPr>
         <w:lastRenderedPageBreak/>
         <w:drawing>
-          <wp:inline distT="0" distB="0" distL="0" distR="0" wp14:anchorId="202539A8" wp14:editId="21C41819">
-            <wp:extent cx="5943600" cy="4791075"/>
+          <wp:inline distT="0" distB="0" distL="0" distR="0" wp14:anchorId="1A285845" wp14:editId="31F7FB0F">
+            <wp:extent cx="5934075" cy="4953000"/>
             <wp:effectExtent l="0" t="0" r="0" b="0"/>
-            <wp:docPr id="12" name="Picture 12"/>
+            <wp:docPr id="96" name="Picture 96"/>
             <wp:cNvGraphicFramePr>
               <a:graphicFrameLocks xmlns:a="http://schemas.openxmlformats.org/drawingml/2006/main" noChangeAspect="1"/>
             </wp:cNvGraphicFramePr>
@@ -4077,7 +3782,7 @@
               <a:graphicData uri="http://schemas.openxmlformats.org/drawingml/2006/picture">
                 <pic:pic xmlns:pic="http://schemas.openxmlformats.org/drawingml/2006/picture">
                   <pic:nvPicPr>
-                    <pic:cNvPr id="0" name="Picture 2"/>
+                    <pic:cNvPr id="0" name="Picture 11"/>
                     <pic:cNvPicPr>
                       <a:picLocks noChangeAspect="1" noChangeArrowheads="1"/>
                     </pic:cNvPicPr>
@@ -4098,7 +3803,7 @@
                   <pic:spPr bwMode="auto">
                     <a:xfrm>
                       <a:off x="0" y="0"/>
-                      <a:ext cx="5943600" cy="4791075"/>
+                      <a:ext cx="5934075" cy="4953000"/>
                     </a:xfrm>
                     <a:prstGeom prst="rect">
                       <a:avLst/>
@@ -4172,7 +3877,10 @@
         <w:t>you can</w:t>
       </w:r>
       <w:r>
-        <w:t xml:space="preserve"> leave it and move on: </w:t>
+        <w:t xml:space="preserve"> leave them</w:t>
+      </w:r>
+      <w:r>
+        <w:t xml:space="preserve"> and move on: </w:t>
       </w:r>
     </w:p>
     <w:p>
@@ -4297,9 +4005,11 @@
       <w:r>
         <w:t>“</w:t>
       </w:r>
+      <w:proofErr w:type="spellStart"/>
       <w:r>
         <w:t>dotp</w:t>
       </w:r>
+      <w:proofErr w:type="spellEnd"/>
       <w:r>
         <w:t>”</w:t>
       </w:r>
@@ -4336,6 +4046,33 @@
     </w:p>
     <w:p>
       <w:r>
+        <w:t xml:space="preserve">Note: Since Skyline 2.1 all </w:t>
+      </w:r>
+      <w:proofErr w:type="spellStart"/>
+      <w:r>
+        <w:t>dotp</w:t>
+      </w:r>
+      <w:proofErr w:type="spellEnd"/>
+      <w:r>
+        <w:t xml:space="preserve"> values in Skyline have used the “normalized spectral contrast angle” calculation described by </w:t>
+      </w:r>
+      <w:proofErr w:type="spellStart"/>
+      <w:r>
+        <w:t>Toprak</w:t>
+      </w:r>
+      <w:proofErr w:type="spellEnd"/>
+      <w:r>
+        <w:t>, et al.</w:t>
+      </w:r>
+      <w:r>
+        <w:t xml:space="preserve"> MCP 2014.</w:t>
+      </w:r>
+      <w:r>
+        <w:t xml:space="preserve"> They are no longer actually dot-product values.</w:t>
+      </w:r>
+    </w:p>
+    <w:p>
+      <w:r>
         <w:t>The peptide view should now look like this:</w:t>
       </w:r>
     </w:p>
@@ -4345,10 +4082,10 @@
           <w:noProof/>
         </w:rPr>
         <w:drawing>
-          <wp:inline distT="0" distB="0" distL="0" distR="0" wp14:anchorId="5A85EA24" wp14:editId="4A0752A3">
-            <wp:extent cx="2810555" cy="2428875"/>
+          <wp:inline distT="0" distB="0" distL="0" distR="0" wp14:anchorId="3A07B6DC" wp14:editId="1A88DDEA">
+            <wp:extent cx="2926080" cy="2651760"/>
             <wp:effectExtent l="0" t="0" r="0" b="0"/>
-            <wp:docPr id="52" name="Picture 52"/>
+            <wp:docPr id="97" name="Picture 97"/>
             <wp:cNvGraphicFramePr>
               <a:graphicFrameLocks xmlns:a="http://schemas.openxmlformats.org/drawingml/2006/main" noChangeAspect="1"/>
             </wp:cNvGraphicFramePr>
@@ -4356,23 +4093,36 @@
               <a:graphicData uri="http://schemas.openxmlformats.org/drawingml/2006/picture">
                 <pic:pic xmlns:pic="http://schemas.openxmlformats.org/drawingml/2006/picture">
                   <pic:nvPicPr>
-                    <pic:cNvPr id="1" name=""/>
-                    <pic:cNvPicPr/>
+                    <pic:cNvPr id="0" name="Picture 12"/>
+                    <pic:cNvPicPr>
+                      <a:picLocks noChangeAspect="1" noChangeArrowheads="1"/>
+                    </pic:cNvPicPr>
                   </pic:nvPicPr>
                   <pic:blipFill>
-                    <a:blip r:embed="rId24"/>
+                    <a:blip r:embed="rId24">
+                      <a:extLst>
+                        <a:ext uri="{28A0092B-C50C-407E-A947-70E740481C1C}">
+                          <a14:useLocalDpi xmlns:a14="http://schemas.microsoft.com/office/drawing/2010/main" val="0"/>
+                        </a:ext>
+                      </a:extLst>
+                    </a:blip>
+                    <a:srcRect/>
                     <a:stretch>
                       <a:fillRect/>
                     </a:stretch>
                   </pic:blipFill>
-                  <pic:spPr>
+                  <pic:spPr bwMode="auto">
                     <a:xfrm>
                       <a:off x="0" y="0"/>
-                      <a:ext cx="2817008" cy="2434452"/>
+                      <a:ext cx="2926080" cy="2651760"/>
                     </a:xfrm>
                     <a:prstGeom prst="rect">
                       <a:avLst/>
                     </a:prstGeom>
+                    <a:noFill/>
+                    <a:ln>
+                      <a:noFill/>
+                    </a:ln>
                   </pic:spPr>
                 </pic:pic>
               </a:graphicData>
@@ -4399,10 +4149,10 @@
         </w:rPr>
         <w:lastRenderedPageBreak/>
         <w:drawing>
-          <wp:inline distT="0" distB="0" distL="0" distR="0" wp14:anchorId="44C9A18C" wp14:editId="77D1539C">
-            <wp:extent cx="5267325" cy="4991100"/>
+          <wp:inline distT="0" distB="0" distL="0" distR="0" wp14:anchorId="38D3DF9B" wp14:editId="2C9E6EC6">
+            <wp:extent cx="5943600" cy="4767594"/>
             <wp:effectExtent l="0" t="0" r="0" b="0"/>
-            <wp:docPr id="16" name="Picture 16"/>
+            <wp:docPr id="99" name="Picture 99"/>
             <wp:cNvGraphicFramePr>
               <a:graphicFrameLocks xmlns:a="http://schemas.openxmlformats.org/drawingml/2006/main" noChangeAspect="1"/>
             </wp:cNvGraphicFramePr>
@@ -4410,7 +4160,7 @@
               <a:graphicData uri="http://schemas.openxmlformats.org/drawingml/2006/picture">
                 <pic:pic xmlns:pic="http://schemas.openxmlformats.org/drawingml/2006/picture">
                   <pic:nvPicPr>
-                    <pic:cNvPr id="0" name="Picture 3"/>
+                    <pic:cNvPr id="0" name="Picture 14"/>
                     <pic:cNvPicPr>
                       <a:picLocks noChangeAspect="1" noChangeArrowheads="1"/>
                     </pic:cNvPicPr>
@@ -4431,7 +4181,7 @@
                   <pic:spPr bwMode="auto">
                     <a:xfrm>
                       <a:off x="0" y="0"/>
-                      <a:ext cx="5267325" cy="4991100"/>
+                      <a:ext cx="5943600" cy="4767594"/>
                     </a:xfrm>
                     <a:prstGeom prst="rect">
                       <a:avLst/>
@@ -4466,10 +4216,10 @@
         </w:rPr>
         <w:lastRenderedPageBreak/>
         <w:drawing>
-          <wp:inline distT="0" distB="0" distL="0" distR="0" wp14:anchorId="6C6F6B1F" wp14:editId="3FC49527">
-            <wp:extent cx="5233465" cy="3581400"/>
+          <wp:inline distT="0" distB="0" distL="0" distR="0" wp14:anchorId="35C37C0D" wp14:editId="5F0BD5DE">
+            <wp:extent cx="5943600" cy="3414004"/>
             <wp:effectExtent l="0" t="0" r="0" b="0"/>
-            <wp:docPr id="56" name="Picture 56"/>
+            <wp:docPr id="98" name="Picture 98"/>
             <wp:cNvGraphicFramePr>
               <a:graphicFrameLocks xmlns:a="http://schemas.openxmlformats.org/drawingml/2006/main" noChangeAspect="1"/>
             </wp:cNvGraphicFramePr>
@@ -4477,7 +4227,7 @@
               <a:graphicData uri="http://schemas.openxmlformats.org/drawingml/2006/picture">
                 <pic:pic xmlns:pic="http://schemas.openxmlformats.org/drawingml/2006/picture">
                   <pic:nvPicPr>
-                    <pic:cNvPr id="0" name="Picture 14"/>
+                    <pic:cNvPr id="0" name="Picture 13"/>
                     <pic:cNvPicPr>
                       <a:picLocks noChangeAspect="1" noChangeArrowheads="1"/>
                     </pic:cNvPicPr>
@@ -4498,7 +4248,7 @@
                   <pic:spPr bwMode="auto">
                     <a:xfrm>
                       <a:off x="0" y="0"/>
-                      <a:ext cx="5243573" cy="3588317"/>
+                      <a:ext cx="5943600" cy="3414004"/>
                     </a:xfrm>
                     <a:prstGeom prst="rect">
                       <a:avLst/>
@@ -4526,7 +4276,15 @@
         <w:t xml:space="preserve">library </w:t>
       </w:r>
       <w:r>
-        <w:t xml:space="preserve">spectrum are annotated with both y- and b-ions (y10, b10 and y12, b12).  The Thermo TSQ instrument, used for the SRM measurements, is known </w:t>
+        <w:t xml:space="preserve">spectrum are annotated with both y- and b-ions (y10, b10 and y12, b12).  The </w:t>
+      </w:r>
+      <w:proofErr w:type="spellStart"/>
+      <w:r>
+        <w:t>Thermo</w:t>
+      </w:r>
+      <w:proofErr w:type="spellEnd"/>
+      <w:r>
+        <w:t xml:space="preserve"> TSQ instrument, used for the SRM measurements, is known </w:t>
       </w:r>
       <w:r>
         <w:t xml:space="preserve">not </w:t>
@@ -4566,10 +4324,10 @@
           <w:noProof/>
         </w:rPr>
         <w:drawing>
-          <wp:inline distT="0" distB="0" distL="0" distR="0" wp14:anchorId="1F76825F" wp14:editId="207443D7">
-            <wp:extent cx="3210373" cy="2848373"/>
-            <wp:effectExtent l="0" t="0" r="0" b="9525"/>
-            <wp:docPr id="8" name="Picture 8"/>
+          <wp:inline distT="0" distB="0" distL="0" distR="0" wp14:anchorId="411137CE" wp14:editId="6F7FF95E">
+            <wp:extent cx="3362325" cy="3248025"/>
+            <wp:effectExtent l="0" t="0" r="0" b="0"/>
+            <wp:docPr id="100" name="Picture 100"/>
             <wp:cNvGraphicFramePr>
               <a:graphicFrameLocks xmlns:a="http://schemas.openxmlformats.org/drawingml/2006/main" noChangeAspect="1"/>
             </wp:cNvGraphicFramePr>
@@ -4577,23 +4335,36 @@
               <a:graphicData uri="http://schemas.openxmlformats.org/drawingml/2006/picture">
                 <pic:pic xmlns:pic="http://schemas.openxmlformats.org/drawingml/2006/picture">
                   <pic:nvPicPr>
-                    <pic:cNvPr id="1" name=""/>
-                    <pic:cNvPicPr/>
+                    <pic:cNvPr id="0" name="Picture 15"/>
+                    <pic:cNvPicPr>
+                      <a:picLocks noChangeAspect="1" noChangeArrowheads="1"/>
+                    </pic:cNvPicPr>
                   </pic:nvPicPr>
                   <pic:blipFill>
-                    <a:blip r:embed="rId27"/>
+                    <a:blip r:embed="rId27">
+                      <a:extLst>
+                        <a:ext uri="{28A0092B-C50C-407E-A947-70E740481C1C}">
+                          <a14:useLocalDpi xmlns:a14="http://schemas.microsoft.com/office/drawing/2010/main" val="0"/>
+                        </a:ext>
+                      </a:extLst>
+                    </a:blip>
+                    <a:srcRect/>
                     <a:stretch>
                       <a:fillRect/>
                     </a:stretch>
                   </pic:blipFill>
-                  <pic:spPr>
+                  <pic:spPr bwMode="auto">
                     <a:xfrm>
                       <a:off x="0" y="0"/>
-                      <a:ext cx="3210373" cy="2848373"/>
+                      <a:ext cx="3362325" cy="3248025"/>
                     </a:xfrm>
                     <a:prstGeom prst="rect">
                       <a:avLst/>
                     </a:prstGeom>
+                    <a:noFill/>
+                    <a:ln>
+                      <a:noFill/>
+                    </a:ln>
                   </pic:spPr>
                 </pic:pic>
               </a:graphicData>
@@ -4765,13 +4536,16 @@
         </w:numPr>
       </w:pPr>
       <w:r>
-        <w:t xml:space="preserve">Make sure that the peptide </w:t>
+        <w:t>Select</w:t>
+      </w:r>
+      <w:r>
+        <w:t xml:space="preserve"> the peptide </w:t>
       </w:r>
       <w:r>
         <w:t>VTLDSLYAPHAGK</w:t>
       </w:r>
       <w:r>
-        <w:t xml:space="preserve"> is highlighted</w:t>
+        <w:t>.</w:t>
       </w:r>
     </w:p>
     <w:p>
@@ -4786,7 +4560,16 @@
         <w:t>Expand it</w:t>
       </w:r>
       <w:r>
-        <w:t xml:space="preserve"> by clicking on the +.</w:t>
+        <w:t>s precursor</w:t>
+      </w:r>
+      <w:r>
+        <w:t xml:space="preserve"> by clicking on the +</w:t>
+      </w:r>
+      <w:r>
+        <w:t xml:space="preserve"> to the left of the precursor m/z 686.3670</w:t>
+      </w:r>
+      <w:r>
+        <w:t>.</w:t>
       </w:r>
       <w:r>
         <w:t xml:space="preserve"> </w:t>
@@ -4840,18 +4623,33 @@
         <w:t>Delete</w:t>
       </w:r>
       <w:r>
-        <w:t xml:space="preserve"> key. </w:t>
-      </w:r>
-    </w:p>
-    <w:p>
-      <w:r>
-        <w:t xml:space="preserve">In the next peptide, note that the MS/MS </w:t>
+        <w:t xml:space="preserve"> key.</w:t>
+      </w:r>
+    </w:p>
+    <w:p>
+      <w:r>
+        <w:t>In the next peptide</w:t>
+      </w:r>
+      <w:r>
+        <w:t xml:space="preserve"> </w:t>
+      </w:r>
+      <w:r>
+        <w:t>LDWALPTAR</w:t>
+      </w:r>
+      <w:r>
+        <w:t xml:space="preserve">, note that the MS/MS </w:t>
       </w:r>
       <w:r>
         <w:t xml:space="preserve">library </w:t>
       </w:r>
       <w:r>
-        <w:t xml:space="preserve">spectrum rank 3 and 4 peaks are nearly identical, and keep the three most intense SRM peaks. </w:t>
+        <w:t>spectrum rank 3 and 4 peaks are nearly identical, and keep the three most intense SRM peaks</w:t>
+      </w:r>
+      <w:r>
+        <w:t xml:space="preserve"> [1], [2], [3]</w:t>
+      </w:r>
+      <w:r>
+        <w:t xml:space="preserve">. </w:t>
       </w:r>
     </w:p>
     <w:p>
@@ -4863,13 +4661,19 @@
         </w:numPr>
       </w:pPr>
       <w:r>
-        <w:t xml:space="preserve">Highlight the </w:t>
+        <w:t>Select</w:t>
+      </w:r>
+      <w:r>
+        <w:t xml:space="preserve"> the </w:t>
+      </w:r>
+      <w:r>
+        <w:t xml:space="preserve">peptide </w:t>
       </w:r>
       <w:r>
         <w:t>LDWALPTAR</w:t>
       </w:r>
       <w:r>
-        <w:t xml:space="preserve"> peptide and expand the product ions.</w:t>
+        <w:t>.</w:t>
       </w:r>
     </w:p>
     <w:p>
@@ -4881,7 +4685,37 @@
         </w:numPr>
       </w:pPr>
       <w:r>
-        <w:t xml:space="preserve">Again, highlight the target </w:t>
+        <w:t xml:space="preserve">Expand its precursor by clicking on the + to the left of the precursor m/z </w:t>
+      </w:r>
+      <w:r>
+        <w:t>521.7876</w:t>
+      </w:r>
+      <w:r>
+        <w:t xml:space="preserve">. </w:t>
+      </w:r>
+    </w:p>
+    <w:p>
+      <w:pPr>
+        <w:pStyle w:val="ListParagraph"/>
+        <w:numPr>
+          <w:ilvl w:val="0"/>
+          <w:numId w:val="51"/>
+        </w:numPr>
+      </w:pPr>
+      <w:r>
+        <w:t xml:space="preserve">Again, </w:t>
+      </w:r>
+      <w:r>
+        <w:t>select</w:t>
+      </w:r>
+      <w:r>
+        <w:t xml:space="preserve"> the </w:t>
+      </w:r>
+      <w:r>
+        <w:t>product</w:t>
+      </w:r>
+      <w:r>
+        <w:t xml:space="preserve"> </w:t>
       </w:r>
       <w:r>
         <w:t>ions</w:t>
@@ -4896,7 +4730,7 @@
         <w:t>Delete</w:t>
       </w:r>
       <w:r>
-        <w:t xml:space="preserve"> key. </w:t>
+        <w:t xml:space="preserve"> key.</w:t>
       </w:r>
     </w:p>
     <w:p>
@@ -4910,10 +4744,10 @@
           <w:noProof/>
         </w:rPr>
         <w:drawing>
-          <wp:inline distT="0" distB="0" distL="0" distR="0" wp14:anchorId="0D1045CA" wp14:editId="55D0C0F2">
-            <wp:extent cx="2914650" cy="2179724"/>
+          <wp:inline distT="0" distB="0" distL="0" distR="0" wp14:anchorId="6FC6CBBA" wp14:editId="5400FF51">
+            <wp:extent cx="3048000" cy="2420471"/>
             <wp:effectExtent l="0" t="0" r="0" b="0"/>
-            <wp:docPr id="25" name="Picture 25"/>
+            <wp:docPr id="3" name="Picture 3"/>
             <wp:cNvGraphicFramePr>
               <a:graphicFrameLocks xmlns:a="http://schemas.openxmlformats.org/drawingml/2006/main" noChangeAspect="1"/>
             </wp:cNvGraphicFramePr>
@@ -4921,7 +4755,7 @@
               <a:graphicData uri="http://schemas.openxmlformats.org/drawingml/2006/picture">
                 <pic:pic xmlns:pic="http://schemas.openxmlformats.org/drawingml/2006/picture">
                   <pic:nvPicPr>
-                    <pic:cNvPr id="0" name="Picture 4"/>
+                    <pic:cNvPr id="0" name="Picture 1"/>
                     <pic:cNvPicPr>
                       <a:picLocks noChangeAspect="1" noChangeArrowheads="1"/>
                     </pic:cNvPicPr>
@@ -4942,7 +4776,7 @@
                   <pic:spPr bwMode="auto">
                     <a:xfrm>
                       <a:off x="0" y="0"/>
-                      <a:ext cx="2941715" cy="2199965"/>
+                      <a:ext cx="3076014" cy="2442717"/>
                     </a:xfrm>
                     <a:prstGeom prst="rect">
                       <a:avLst/>
@@ -4966,10 +4800,10 @@
           <w:noProof/>
         </w:rPr>
         <w:drawing>
-          <wp:inline distT="0" distB="0" distL="0" distR="0" wp14:anchorId="68BD5BF0" wp14:editId="6901077A">
-            <wp:extent cx="2885832" cy="2219325"/>
+          <wp:inline distT="0" distB="0" distL="0" distR="0" wp14:anchorId="748466BF" wp14:editId="312D2F94">
+            <wp:extent cx="2858227" cy="2392045"/>
             <wp:effectExtent l="0" t="0" r="0" b="0"/>
-            <wp:docPr id="29" name="Picture 29"/>
+            <wp:docPr id="7" name="Picture 7"/>
             <wp:cNvGraphicFramePr>
               <a:graphicFrameLocks xmlns:a="http://schemas.openxmlformats.org/drawingml/2006/main" noChangeAspect="1"/>
             </wp:cNvGraphicFramePr>
@@ -4977,7 +4811,7 @@
               <a:graphicData uri="http://schemas.openxmlformats.org/drawingml/2006/picture">
                 <pic:pic xmlns:pic="http://schemas.openxmlformats.org/drawingml/2006/picture">
                   <pic:nvPicPr>
-                    <pic:cNvPr id="0" name="Picture 5"/>
+                    <pic:cNvPr id="0" name="Picture 2"/>
                     <pic:cNvPicPr>
                       <a:picLocks noChangeAspect="1" noChangeArrowheads="1"/>
                     </pic:cNvPicPr>
@@ -4998,7 +4832,7 @@
                   <pic:spPr bwMode="auto">
                     <a:xfrm>
                       <a:off x="0" y="0"/>
-                      <a:ext cx="2907170" cy="2235735"/>
+                      <a:ext cx="2901957" cy="2428643"/>
                     </a:xfrm>
                     <a:prstGeom prst="rect">
                       <a:avLst/>
@@ -5017,14 +4851,11 @@
     </w:p>
     <w:p>
       <w:r>
+        <w:lastRenderedPageBreak/>
         <w:t xml:space="preserve">Looking at the next peptide and its transitions, you will see that y3 had the third largest peak area in SRM, but y13, with the fourth largest peak, was not much smaller.  </w:t>
       </w:r>
       <w:r>
-        <w:t xml:space="preserve">If you delete all but the four most </w:t>
-      </w:r>
-      <w:r>
-        <w:lastRenderedPageBreak/>
-        <w:t>intense peaks, y</w:t>
+        <w:t>If you delete all but the four most intense peaks, y</w:t>
       </w:r>
       <w:r>
         <w:t xml:space="preserve">ou can press Shift-F11 to zoom out and see that neither </w:t>
@@ -5033,7 +4864,15 @@
         <w:t xml:space="preserve">the y3 or y13 </w:t>
       </w:r>
       <w:r>
-        <w:t>transition encountered much noise or other features.  A y13 ion, however, is generally more selective than a y3 ion</w:t>
+        <w:t xml:space="preserve">transition encountered much noise or other features.  </w:t>
+      </w:r>
+      <w:proofErr w:type="gramStart"/>
+      <w:r>
+        <w:t>A</w:t>
+      </w:r>
+      <w:proofErr w:type="gramEnd"/>
+      <w:r>
+        <w:t xml:space="preserve"> y13 ion, however, is generally more selective than a y3 ion</w:t>
       </w:r>
       <w:r>
         <w:t xml:space="preserve"> (since it contains more of the complete peptide sequence)</w:t>
@@ -5060,7 +4899,13 @@
         <w:t>transitions</w:t>
       </w:r>
       <w:r>
-        <w:t xml:space="preserve"> except y14, y13 and y11 and remove them with the </w:t>
+        <w:t xml:space="preserve"> except y14, y13 and y11 </w:t>
+      </w:r>
+      <w:r>
+        <w:t xml:space="preserve">(using Ctrl-click) </w:t>
+      </w:r>
+      <w:r>
+        <w:t xml:space="preserve">and remove them with the </w:t>
       </w:r>
       <w:r>
         <w:rPr>
@@ -5074,10 +4919,22 @@
     </w:p>
     <w:p>
       <w:r>
-        <w:t>You could continue in this way, deleting the next two peptides and keeping the one after that, keeping the transitions with the highest signal, least noise and best selectivity.</w:t>
-      </w:r>
-      <w:r>
-        <w:t xml:space="preserve">  Or, you could use the Skyline refinement form to get a jump-start on this work.</w:t>
+        <w:t>You could continue in this way, deleting the next two peptides and keeping the one after that, keeping the transitions with the highest signal, least noise</w:t>
+      </w:r>
+      <w:r>
+        <w:t>,</w:t>
+      </w:r>
+      <w:r>
+        <w:t xml:space="preserve"> and best selectivity.</w:t>
+      </w:r>
+      <w:r>
+        <w:t xml:space="preserve">  Or, you could use the Skyline refinement form to </w:t>
+      </w:r>
+      <w:r>
+        <w:t>perform a lot of initial filtering in one operation</w:t>
+      </w:r>
+      <w:r>
+        <w:t>.</w:t>
       </w:r>
     </w:p>
     <w:p>
@@ -5125,7 +4982,6 @@
         </w:rPr>
         <w:t xml:space="preserve"> </w:t>
       </w:r>
-      <w:proofErr w:type="gramStart"/>
       <w:r>
         <w:rPr>
           <w:bCs/>
@@ -5133,11 +4989,10 @@
         <w:t>menu</w:t>
       </w:r>
       <w:r>
-        <w:t>, and</w:t>
-      </w:r>
-      <w:proofErr w:type="gramEnd"/>
-      <w:r>
-        <w:t xml:space="preserve"> click </w:t>
+        <w:t xml:space="preserve">, </w:t>
+      </w:r>
+      <w:r>
+        <w:t xml:space="preserve">click </w:t>
       </w:r>
       <w:r>
         <w:rPr>
@@ -5179,19 +5034,10 @@
         </w:numPr>
       </w:pPr>
       <w:r>
-        <w:t xml:space="preserve">Enter </w:t>
-      </w:r>
-      <w:r>
-        <w:t>“</w:t>
-      </w:r>
-      <w:r>
-        <w:t>3</w:t>
-      </w:r>
-      <w:r>
-        <w:t>”</w:t>
-      </w:r>
-      <w:r>
-        <w:t xml:space="preserve"> in the </w:t>
+        <w:t>I</w:t>
+      </w:r>
+      <w:r>
+        <w:t xml:space="preserve">n the </w:t>
       </w:r>
       <w:r>
         <w:rPr>
@@ -5200,7 +5046,16 @@
         <w:t>Max transition peak rank</w:t>
       </w:r>
       <w:r>
-        <w:t xml:space="preserve"> field.</w:t>
+        <w:t xml:space="preserve"> field</w:t>
+      </w:r>
+      <w:r>
+        <w:t>, e</w:t>
+      </w:r>
+      <w:r>
+        <w:t>nter “3”</w:t>
+      </w:r>
+      <w:r>
+        <w:t>.</w:t>
       </w:r>
     </w:p>
     <w:p>
@@ -5254,19 +5109,10 @@
         </w:numPr>
       </w:pPr>
       <w:r>
-        <w:t xml:space="preserve">Enter </w:t>
-      </w:r>
-      <w:r>
-        <w:t>“</w:t>
-      </w:r>
-      <w:r>
-        <w:t>0.95</w:t>
-      </w:r>
-      <w:r>
-        <w:t>”</w:t>
-      </w:r>
-      <w:r>
-        <w:t xml:space="preserve"> in the </w:t>
+        <w:t>I</w:t>
+      </w:r>
+      <w:r>
+        <w:t xml:space="preserve">n the </w:t>
       </w:r>
       <w:r>
         <w:rPr>
@@ -5275,7 +5121,16 @@
         <w:t>Target r value for linear regression</w:t>
       </w:r>
       <w:r>
-        <w:t xml:space="preserve"> field.</w:t>
+        <w:t xml:space="preserve"> field</w:t>
+      </w:r>
+      <w:r>
+        <w:t>, e</w:t>
+      </w:r>
+      <w:r>
+        <w:t>nter “0.95”</w:t>
+      </w:r>
+      <w:r>
+        <w:t>.</w:t>
       </w:r>
     </w:p>
     <w:p>
@@ -5287,22 +5142,10 @@
         </w:numPr>
       </w:pPr>
       <w:r>
-        <w:t xml:space="preserve">Enter </w:t>
-      </w:r>
-      <w:r>
-        <w:t>“</w:t>
-      </w:r>
-      <w:r>
-        <w:t>0.</w:t>
-      </w:r>
-      <w:r>
-        <w:t>8</w:t>
-      </w:r>
-      <w:r>
-        <w:t>”</w:t>
-      </w:r>
-      <w:r>
-        <w:t xml:space="preserve"> in the </w:t>
+        <w:t>I</w:t>
+      </w:r>
+      <w:r>
+        <w:t xml:space="preserve">n the </w:t>
       </w:r>
       <w:r>
         <w:rPr>
@@ -5311,7 +5154,16 @@
         <w:t>Min dot-product</w:t>
       </w:r>
       <w:r>
-        <w:t xml:space="preserve"> field.</w:t>
+        <w:t xml:space="preserve"> field</w:t>
+      </w:r>
+      <w:r>
+        <w:t>, e</w:t>
+      </w:r>
+      <w:r>
+        <w:t>nter “0.8”</w:t>
+      </w:r>
+      <w:r>
+        <w:t>.</w:t>
       </w:r>
     </w:p>
     <w:p>
@@ -5349,15 +5201,7 @@
         <w:t xml:space="preserve">240 </w:t>
       </w:r>
       <w:r>
-        <w:t xml:space="preserve">transitions, and they should all be </w:t>
-      </w:r>
-      <w:proofErr w:type="gramStart"/>
-      <w:r>
-        <w:t>pretty high</w:t>
-      </w:r>
-      <w:proofErr w:type="gramEnd"/>
-      <w:r>
-        <w:t xml:space="preserve"> quality.  Take a moment to review them in the chromatogram graph by doing the following:</w:t>
+        <w:t>transitions, and they should all be pretty high quality.  Take a moment to review them in the chromatogram graph by doing the following:</w:t>
       </w:r>
     </w:p>
     <w:p>
@@ -5491,11 +5335,7 @@
         </w:numPr>
       </w:pPr>
       <w:r>
-        <w:t xml:space="preserve">On </w:t>
-      </w:r>
-      <w:proofErr w:type="gramStart"/>
-      <w:r>
-        <w:t xml:space="preserve">the  </w:t>
+        <w:t xml:space="preserve">On the </w:t>
       </w:r>
       <w:r>
         <w:rPr>
@@ -5503,7 +5343,6 @@
         </w:rPr>
         <w:t>Refine</w:t>
       </w:r>
-      <w:proofErr w:type="gramEnd"/>
       <w:r>
         <w:rPr>
           <w:b/>
@@ -5553,19 +5392,11 @@
         </w:numPr>
       </w:pPr>
       <w:r>
-        <w:t>Enter</w:t>
-      </w:r>
-      <w:r>
-        <w:t xml:space="preserve"> ”</w:t>
-      </w:r>
-      <w:r>
-        <w:t>6</w:t>
-      </w:r>
-      <w:r>
-        <w:t>”</w:t>
-      </w:r>
-      <w:r>
-        <w:t xml:space="preserve"> in the </w:t>
+        <w:lastRenderedPageBreak/>
+        <w:t>I</w:t>
+      </w:r>
+      <w:r>
+        <w:t xml:space="preserve">n the </w:t>
       </w:r>
       <w:r>
         <w:rPr>
@@ -5574,7 +5405,22 @@
         <w:t>Max transition peak rank</w:t>
       </w:r>
       <w:r>
-        <w:t xml:space="preserve"> field.</w:t>
+        <w:t xml:space="preserve"> field</w:t>
+      </w:r>
+      <w:r>
+        <w:t>, e</w:t>
+      </w:r>
+      <w:r>
+        <w:t>nter</w:t>
+      </w:r>
+      <w:r>
+        <w:t xml:space="preserve"> “</w:t>
+      </w:r>
+      <w:r>
+        <w:t>6”</w:t>
+      </w:r>
+      <w:r>
+        <w:t>.</w:t>
       </w:r>
     </w:p>
     <w:p>
@@ -5607,19 +5453,10 @@
         </w:numPr>
       </w:pPr>
       <w:r>
-        <w:t>Enter</w:t>
-      </w:r>
-      <w:r>
-        <w:t xml:space="preserve"> “</w:t>
-      </w:r>
-      <w:r>
-        <w:t>0.9</w:t>
-      </w:r>
-      <w:r>
-        <w:t>”</w:t>
-      </w:r>
-      <w:r>
-        <w:t xml:space="preserve"> in the </w:t>
+        <w:t>I</w:t>
+      </w:r>
+      <w:r>
+        <w:t xml:space="preserve">n the </w:t>
       </w:r>
       <w:r>
         <w:rPr>
@@ -5628,7 +5465,16 @@
         <w:t>Target r value for linear regression</w:t>
       </w:r>
       <w:r>
-        <w:t xml:space="preserve"> field.</w:t>
+        <w:t xml:space="preserve"> field</w:t>
+      </w:r>
+      <w:r>
+        <w:t xml:space="preserve">, </w:t>
+      </w:r>
+      <w:r>
+        <w:t>Enter “0.9”</w:t>
+      </w:r>
+      <w:r>
+        <w:t>.</w:t>
       </w:r>
     </w:p>
     <w:p>
@@ -5640,32 +5486,36 @@
         </w:numPr>
       </w:pPr>
       <w:r>
-        <w:lastRenderedPageBreak/>
-        <w:t>Enter</w:t>
-      </w:r>
-      <w:r>
-        <w:t xml:space="preserve"> “</w:t>
-      </w:r>
-      <w:r>
-        <w:t>0.</w:t>
-      </w:r>
-      <w:r>
-        <w:t>712</w:t>
-      </w:r>
-      <w:r>
-        <w:t>”</w:t>
-      </w:r>
-      <w:r>
-        <w:t xml:space="preserve"> in the </w:t>
-      </w:r>
-      <w:r>
-        <w:rPr>
-          <w:b/>
-        </w:rPr>
-        <w:t>Min dotp</w:t>
-      </w:r>
-      <w:r>
-        <w:t xml:space="preserve"> field.</w:t>
+        <w:t>I</w:t>
+      </w:r>
+      <w:r>
+        <w:t xml:space="preserve">n the </w:t>
+      </w:r>
+      <w:r>
+        <w:rPr>
+          <w:b/>
+        </w:rPr>
+        <w:t xml:space="preserve">Min </w:t>
+      </w:r>
+      <w:proofErr w:type="spellStart"/>
+      <w:r>
+        <w:rPr>
+          <w:b/>
+        </w:rPr>
+        <w:t>dotp</w:t>
+      </w:r>
+      <w:proofErr w:type="spellEnd"/>
+      <w:r>
+        <w:t xml:space="preserve"> field</w:t>
+      </w:r>
+      <w:r>
+        <w:t xml:space="preserve">, </w:t>
+      </w:r>
+      <w:r>
+        <w:t>Enter “0.712”</w:t>
+      </w:r>
+      <w:r>
+        <w:t>.</w:t>
       </w:r>
     </w:p>
     <w:p>
@@ -5697,15 +5547,7 @@
         <w:t xml:space="preserve">127 </w:t>
       </w:r>
       <w:r>
-        <w:t xml:space="preserve">and preserves enough transitions to keep the dot-product numbers useful in distinguishing peak quality.  You can make the final refinement pass manually, </w:t>
-      </w:r>
-      <w:proofErr w:type="gramStart"/>
-      <w:r>
-        <w:t>taking into account</w:t>
-      </w:r>
-      <w:proofErr w:type="gramEnd"/>
-      <w:r>
-        <w:t xml:space="preserve"> factors the </w:t>
+        <w:t xml:space="preserve">and preserves enough transitions to keep the dot-product numbers useful in distinguishing peak quality.  You can make the final refinement pass manually, taking into account factors the </w:t>
       </w:r>
       <w:r>
         <w:rPr>
@@ -5730,7 +5572,27 @@
     </w:p>
     <w:p>
       <w:r>
-        <w:t xml:space="preserve">The Skyline document you are editing was used in real experiments in the MacCoss lab in Spring 2009; you are following the same steps we took then.  However, at that time, Skyline did not have the </w:t>
+        <w:t xml:space="preserve">The Skyline document you are editing was used in real experiments in the </w:t>
+      </w:r>
+      <w:proofErr w:type="spellStart"/>
+      <w:r>
+        <w:t>MacCoss</w:t>
+      </w:r>
+      <w:proofErr w:type="spellEnd"/>
+      <w:r>
+        <w:t xml:space="preserve"> lab in </w:t>
+      </w:r>
+      <w:r>
+        <w:t>the spring</w:t>
+      </w:r>
+      <w:r>
+        <w:t xml:space="preserve"> </w:t>
+      </w:r>
+      <w:r>
+        <w:t xml:space="preserve">of </w:t>
+      </w:r>
+      <w:r>
+        <w:t xml:space="preserve">2009; you are following the same steps we took then.  However, at that time, Skyline did not have the </w:t>
       </w:r>
       <w:r>
         <w:rPr>
@@ -5739,7 +5601,13 @@
         <w:t>Refine</w:t>
       </w:r>
       <w:r>
-        <w:t xml:space="preserve"> form, nor was it capable of calculating dot products.  At that time, therefore, we manually reduced the list to 86 peptides for the next iteration of the refinement cycle.  You can follow along with the choices we made in by doing the following</w:t>
+        <w:t xml:space="preserve"> form, nor was it capable of calculating dot products.  At that time, therefore, we manually reduced the list to 86 peptides for the next iteration of the refinement cycle.  You can follow a</w:t>
+      </w:r>
+      <w:r>
+        <w:t>long with the choices made then</w:t>
+      </w:r>
+      <w:r>
+        <w:t xml:space="preserve"> by doing the following</w:t>
       </w:r>
       <w:r>
         <w:t>:</w:t>
@@ -5802,6 +5670,9 @@
         <w:t>Manage Results</w:t>
       </w:r>
       <w:r>
+        <w:t xml:space="preserve"> (Ctrl-R)</w:t>
+      </w:r>
+      <w:r>
         <w:t>.</w:t>
       </w:r>
     </w:p>
@@ -5849,15 +5720,7 @@
     </w:p>
     <w:p>
       <w:r>
-        <w:t xml:space="preserve">This should remove </w:t>
-      </w:r>
-      <w:proofErr w:type="gramStart"/>
-      <w:r>
-        <w:t>all of</w:t>
-      </w:r>
-      <w:proofErr w:type="gramEnd"/>
-      <w:r>
-        <w:t xml:space="preserve"> the unrefined results and the chromatogram graph.</w:t>
+        <w:t>This should remove all of the unrefined results and the chromatogram graph.</w:t>
       </w:r>
     </w:p>
     <w:p>
@@ -5982,7 +5845,7 @@
         <w:t xml:space="preserve"> Folder</w:t>
       </w:r>
       <w:r>
-        <w:t xml:space="preserve"> form.</w:t>
+        <w:t xml:space="preserve"> form to accept the default document folder.</w:t>
       </w:r>
     </w:p>
     <w:p>
@@ -6020,7 +5883,15 @@
     </w:p>
     <w:p>
       <w:r>
-        <w:t>This will start Skyline importing 2 new unscheduled replicates from the 2 folders (Unscheduled01 and Unscheduled02) in the MethodRefine folder.  Each folder contains 2 RAW files with the unscheduled chromatograms of 3 transitions for every measurable peptide remaining after the first refinement pass.</w:t>
+        <w:t xml:space="preserve">This will start Skyline importing 2 new unscheduled replicates from the 2 folders (Unscheduled01 and Unscheduled02) in the </w:t>
+      </w:r>
+      <w:proofErr w:type="spellStart"/>
+      <w:r>
+        <w:t>MethodRefine</w:t>
+      </w:r>
+      <w:proofErr w:type="spellEnd"/>
+      <w:r>
+        <w:t xml:space="preserve"> folder.  Each folder contains 2 RAW files with the unscheduled chromatograms of 3 transitions for every measurable peptide remaining after the first refinement pass.</w:t>
       </w:r>
     </w:p>
     <w:p>
@@ -6043,19 +5914,13 @@
         <w:rPr>
           <w:b/>
         </w:rPr>
-        <w:t>Edit</w:t>
-      </w:r>
-      <w:r>
-        <w:t xml:space="preserve"> menu, choose </w:t>
-      </w:r>
-      <w:r>
-        <w:rPr>
-          <w:b/>
-        </w:rPr>
         <w:t>Refine</w:t>
       </w:r>
       <w:r>
-        <w:t xml:space="preserve">, and click </w:t>
+        <w:t xml:space="preserve"> menu</w:t>
+      </w:r>
+      <w:r>
+        <w:t xml:space="preserve">, click </w:t>
       </w:r>
       <w:r>
         <w:rPr>
@@ -6077,6 +5942,7 @@
         <w:pStyle w:val="Heading2"/>
       </w:pPr>
       <w:r>
+        <w:lastRenderedPageBreak/>
         <w:t>Measuring Retention Times</w:t>
       </w:r>
     </w:p>
@@ -6118,11 +5984,7 @@
         <w:t>ine</w:t>
       </w:r>
       <w:r>
-        <w:t xml:space="preserve"> expected retention times for </w:t>
-      </w:r>
-      <w:r>
-        <w:lastRenderedPageBreak/>
-        <w:t xml:space="preserve">scheduling, we decided to </w:t>
+        <w:t xml:space="preserve"> expected retention times for scheduling, we decided to </w:t>
       </w:r>
       <w:r>
         <w:t>allow</w:t>
@@ -6145,15 +6007,7 @@
         <w:t>s</w:t>
       </w:r>
       <w:r>
-        <w:t xml:space="preserve"> </w:t>
-      </w:r>
-      <w:proofErr w:type="gramStart"/>
-      <w:r>
-        <w:t>similar to</w:t>
-      </w:r>
-      <w:proofErr w:type="gramEnd"/>
-      <w:r>
-        <w:t xml:space="preserve"> the ones we used to measure these peptides by doing the following:</w:t>
+        <w:t xml:space="preserve"> similar to the ones we used to measure these peptides by doing the following:</w:t>
       </w:r>
     </w:p>
     <w:p>
@@ -6204,19 +6058,10 @@
         </w:numPr>
       </w:pPr>
       <w:r>
-        <w:t>Enter</w:t>
-      </w:r>
-      <w:r>
-        <w:t xml:space="preserve"> “</w:t>
-      </w:r>
-      <w:r>
-        <w:t>130</w:t>
-      </w:r>
-      <w:r>
-        <w:t xml:space="preserve">” </w:t>
-      </w:r>
-      <w:r>
-        <w:t xml:space="preserve">in the </w:t>
+        <w:t>I</w:t>
+      </w:r>
+      <w:r>
+        <w:t xml:space="preserve">n the </w:t>
       </w:r>
       <w:r>
         <w:rPr>
@@ -6225,7 +6070,19 @@
         <w:t>Max transitions per sample injection</w:t>
       </w:r>
       <w:r>
-        <w:t xml:space="preserve"> field.</w:t>
+        <w:t xml:space="preserve"> field</w:t>
+      </w:r>
+      <w:r>
+        <w:t>, e</w:t>
+      </w:r>
+      <w:r>
+        <w:t>nter “130</w:t>
+      </w:r>
+      <w:r>
+        <w:t>”</w:t>
+      </w:r>
+      <w:r>
+        <w:t>.</w:t>
       </w:r>
     </w:p>
     <w:p>
@@ -6248,10 +6105,10 @@
           <w:noProof/>
         </w:rPr>
         <w:drawing>
-          <wp:inline distT="0" distB="0" distL="0" distR="0" wp14:anchorId="7F180269" wp14:editId="57217C31">
-            <wp:extent cx="3009900" cy="3676650"/>
-            <wp:effectExtent l="0" t="0" r="0" b="0"/>
-            <wp:docPr id="23" name="Picture 23"/>
+          <wp:inline distT="0" distB="0" distL="0" distR="0" wp14:anchorId="0F40C740" wp14:editId="43288AA3">
+            <wp:extent cx="3362325" cy="3676650"/>
+            <wp:effectExtent l="0" t="0" r="9525" b="0"/>
+            <wp:docPr id="8" name="Picture 8"/>
             <wp:cNvGraphicFramePr>
               <a:graphicFrameLocks xmlns:a="http://schemas.openxmlformats.org/drawingml/2006/main" noChangeAspect="1"/>
             </wp:cNvGraphicFramePr>
@@ -6271,7 +6128,7 @@
                   <pic:spPr>
                     <a:xfrm>
                       <a:off x="0" y="0"/>
-                      <a:ext cx="3009900" cy="3676650"/>
+                      <a:ext cx="3362325" cy="3676650"/>
                     </a:xfrm>
                     <a:prstGeom prst="rect">
                       <a:avLst/>
@@ -6314,19 +6171,10 @@
         </w:numPr>
       </w:pPr>
       <w:r>
-        <w:t>Enter</w:t>
-      </w:r>
-      <w:r>
-        <w:t xml:space="preserve"> “</w:t>
-      </w:r>
-      <w:r>
-        <w:t>Unscheduled</w:t>
-      </w:r>
-      <w:r>
-        <w:t xml:space="preserve">” </w:t>
-      </w:r>
-      <w:r>
-        <w:t xml:space="preserve">in the </w:t>
+        <w:t>I</w:t>
+      </w:r>
+      <w:r>
+        <w:t xml:space="preserve">n the </w:t>
       </w:r>
       <w:r>
         <w:rPr>
@@ -6335,7 +6183,19 @@
         <w:t>File name</w:t>
       </w:r>
       <w:r>
-        <w:t xml:space="preserve"> field.</w:t>
+        <w:t xml:space="preserve"> field</w:t>
+      </w:r>
+      <w:r>
+        <w:t>, e</w:t>
+      </w:r>
+      <w:r>
+        <w:t>nter “Unscheduled</w:t>
+      </w:r>
+      <w:r>
+        <w:t>”</w:t>
+      </w:r>
+      <w:r>
+        <w:t>.</w:t>
       </w:r>
     </w:p>
     <w:p>
@@ -6361,7 +6221,15 @@
     </w:p>
     <w:p>
       <w:r>
-        <w:t>If you look in the MethodRefine folder, you will see two transition list CSV files (Unscheduled_0001.csv and Unscheduled_0002.csv).  These could be used to collect new data like the files you just imported.</w:t>
+        <w:t xml:space="preserve">If you look in the </w:t>
+      </w:r>
+      <w:proofErr w:type="spellStart"/>
+      <w:r>
+        <w:t>MethodRefine</w:t>
+      </w:r>
+      <w:proofErr w:type="spellEnd"/>
+      <w:r>
+        <w:t xml:space="preserve"> folder, you will see two transition list CSV files (Unscheduled_0001.csv and Unscheduled_0002.csv).  These could be used to collect new data like the files you just imported.</w:t>
       </w:r>
     </w:p>
     <w:p>
@@ -6392,6 +6260,7 @@
         </w:numPr>
       </w:pPr>
       <w:r>
+        <w:lastRenderedPageBreak/>
         <w:t xml:space="preserve">Close the </w:t>
       </w:r>
       <w:r>
@@ -6481,7 +6350,6 @@
     </w:p>
     <w:p>
       <w:r>
-        <w:lastRenderedPageBreak/>
         <w:t xml:space="preserve">Skyline should be showing charts for </w:t>
       </w:r>
       <w:r>
@@ -6497,10 +6365,10 @@
           <w:noProof/>
         </w:rPr>
         <w:drawing>
-          <wp:inline distT="0" distB="0" distL="0" distR="0" wp14:anchorId="32295E3D" wp14:editId="593144DE">
+          <wp:inline distT="0" distB="0" distL="0" distR="0" wp14:anchorId="4F9926D8" wp14:editId="58A06F4C">
             <wp:extent cx="5943600" cy="3085465"/>
             <wp:effectExtent l="0" t="0" r="0" b="0"/>
-            <wp:docPr id="26" name="Picture 26"/>
+            <wp:docPr id="9" name="Picture 9"/>
             <wp:cNvGraphicFramePr>
               <a:graphicFrameLocks xmlns:a="http://schemas.openxmlformats.org/drawingml/2006/main" noChangeAspect="1"/>
             </wp:cNvGraphicFramePr>
@@ -6643,10 +6511,10 @@
         </w:rPr>
         <w:lastRenderedPageBreak/>
         <w:drawing>
-          <wp:inline distT="0" distB="0" distL="0" distR="0" wp14:anchorId="48286E14" wp14:editId="5213C750">
-            <wp:extent cx="5514975" cy="3193723"/>
+          <wp:inline distT="0" distB="0" distL="0" distR="0" wp14:anchorId="4EDBCE9C" wp14:editId="3C4D66F6">
+            <wp:extent cx="5534025" cy="3800475"/>
             <wp:effectExtent l="0" t="0" r="0" b="0"/>
-            <wp:docPr id="40" name="Picture 40"/>
+            <wp:docPr id="10" name="Picture 10"/>
             <wp:cNvGraphicFramePr>
               <a:graphicFrameLocks xmlns:a="http://schemas.openxmlformats.org/drawingml/2006/main" noChangeAspect="1"/>
             </wp:cNvGraphicFramePr>
@@ -6654,7 +6522,7 @@
               <a:graphicData uri="http://schemas.openxmlformats.org/drawingml/2006/picture">
                 <pic:pic xmlns:pic="http://schemas.openxmlformats.org/drawingml/2006/picture">
                   <pic:nvPicPr>
-                    <pic:cNvPr id="0" name="Picture 18"/>
+                    <pic:cNvPr id="0" name="Picture 3"/>
                     <pic:cNvPicPr>
                       <a:picLocks noChangeAspect="1" noChangeArrowheads="1"/>
                     </pic:cNvPicPr>
@@ -6675,7 +6543,7 @@
                   <pic:spPr bwMode="auto">
                     <a:xfrm>
                       <a:off x="0" y="0"/>
-                      <a:ext cx="5527316" cy="3200870"/>
+                      <a:ext cx="5534025" cy="3800475"/>
                     </a:xfrm>
                     <a:prstGeom prst="rect">
                       <a:avLst/>
@@ -6740,15 +6608,7 @@
     </w:p>
     <w:p>
       <w:r>
-        <w:t xml:space="preserve">Choosing the time </w:t>
-      </w:r>
-      <w:proofErr w:type="gramStart"/>
-      <w:r>
-        <w:t>window</w:t>
-      </w:r>
-      <w:proofErr w:type="gramEnd"/>
-      <w:r>
-        <w:t xml:space="preserve"> you will actually use for you</w:t>
+        <w:t>Choosing the time window you will actually use for you</w:t>
       </w:r>
       <w:r>
         <w:t>r</w:t>
@@ -6771,15 +6631,7 @@
     </w:p>
     <w:p>
       <w:r>
-        <w:t xml:space="preserve">We used a </w:t>
-      </w:r>
-      <w:proofErr w:type="gramStart"/>
-      <w:r>
-        <w:t>4 minute</w:t>
-      </w:r>
-      <w:proofErr w:type="gramEnd"/>
-      <w:r>
-        <w:t xml:space="preserve"> window in this experiment </w:t>
+        <w:t xml:space="preserve">We used a 4 minute window in this experiment </w:t>
       </w:r>
       <w:r>
         <w:t>to allow</w:t>
@@ -6901,6 +6753,7 @@
     </w:p>
     <w:p>
       <w:r>
+        <w:lastRenderedPageBreak/>
         <w:t xml:space="preserve">The </w:t>
       </w:r>
       <w:r>
@@ -6918,12 +6771,11 @@
         <w:rPr>
           <w:noProof/>
         </w:rPr>
-        <w:lastRenderedPageBreak/>
         <w:drawing>
-          <wp:inline distT="0" distB="0" distL="0" distR="0" wp14:anchorId="1054DFE3" wp14:editId="231DCB6D">
+          <wp:inline distT="0" distB="0" distL="0" distR="0" wp14:anchorId="0EBCFDA3" wp14:editId="035B184E">
             <wp:extent cx="3781425" cy="5191125"/>
             <wp:effectExtent l="0" t="0" r="9525" b="9525"/>
-            <wp:docPr id="59" name="Picture 59"/>
+            <wp:docPr id="15" name="Picture 15"/>
             <wp:cNvGraphicFramePr>
               <a:graphicFrameLocks xmlns:a="http://schemas.openxmlformats.org/drawingml/2006/main" noChangeAspect="1"/>
             </wp:cNvGraphicFramePr>
@@ -7046,31 +6898,34 @@
         </w:numPr>
       </w:pPr>
       <w:r>
-        <w:t>Select</w:t>
-      </w:r>
-      <w:r>
-        <w:t xml:space="preserve"> “</w:t>
-      </w:r>
-      <w:r>
-        <w:rPr>
-          <w:b/>
-        </w:rPr>
+        <w:t>I</w:t>
+      </w:r>
+      <w:r>
+        <w:t xml:space="preserve">n the </w:t>
+      </w:r>
+      <w:r>
+        <w:rPr>
+          <w:b/>
+        </w:rPr>
+        <w:t>Method Type</w:t>
+      </w:r>
+      <w:r>
+        <w:t xml:space="preserve"> list</w:t>
+      </w:r>
+      <w:r>
+        <w:t>, s</w:t>
+      </w:r>
+      <w:r>
+        <w:t>elect “</w:t>
+      </w:r>
+      <w:r>
         <w:t>Scheduled</w:t>
       </w:r>
       <w:r>
-        <w:t xml:space="preserve">” </w:t>
-      </w:r>
-      <w:r>
-        <w:t xml:space="preserve">in the </w:t>
-      </w:r>
-      <w:r>
-        <w:rPr>
-          <w:b/>
-        </w:rPr>
-        <w:t>Method Type</w:t>
-      </w:r>
-      <w:r>
-        <w:t xml:space="preserve"> list.</w:t>
+        <w:t>”</w:t>
+      </w:r>
+      <w:r>
+        <w:t>.</w:t>
       </w:r>
     </w:p>
     <w:p>
@@ -7095,10 +6950,10 @@
         </w:rPr>
         <w:lastRenderedPageBreak/>
         <w:drawing>
-          <wp:inline distT="0" distB="0" distL="0" distR="0" wp14:anchorId="2632DC6C" wp14:editId="083ED947">
-            <wp:extent cx="3009900" cy="3676650"/>
-            <wp:effectExtent l="0" t="0" r="0" b="0"/>
-            <wp:docPr id="31" name="Picture 31"/>
+          <wp:inline distT="0" distB="0" distL="0" distR="0" wp14:anchorId="53811EEF" wp14:editId="1B8C9A7B">
+            <wp:extent cx="3362325" cy="3676650"/>
+            <wp:effectExtent l="0" t="0" r="9525" b="0"/>
+            <wp:docPr id="16" name="Picture 16"/>
             <wp:cNvGraphicFramePr>
               <a:graphicFrameLocks xmlns:a="http://schemas.openxmlformats.org/drawingml/2006/main" noChangeAspect="1"/>
             </wp:cNvGraphicFramePr>
@@ -7118,7 +6973,7 @@
                   <pic:spPr>
                     <a:xfrm>
                       <a:off x="0" y="0"/>
-                      <a:ext cx="3009900" cy="3676650"/>
+                      <a:ext cx="3362325" cy="3676650"/>
                     </a:xfrm>
                     <a:prstGeom prst="rect">
                       <a:avLst/>
@@ -7296,7 +7151,15 @@
     </w:p>
     <w:p>
       <w:r>
-        <w:t xml:space="preserve">In the MethodRefine folder, you will find a new transition list </w:t>
+        <w:t xml:space="preserve">In the </w:t>
+      </w:r>
+      <w:proofErr w:type="spellStart"/>
+      <w:r>
+        <w:t>MethodRefine</w:t>
+      </w:r>
+      <w:proofErr w:type="spellEnd"/>
+      <w:r>
+        <w:t xml:space="preserve"> folder, you will find a new transition list </w:t>
       </w:r>
       <w:r>
         <w:t>file</w:t>
@@ -7438,6 +7301,15 @@
         <w:t>Manage Results</w:t>
       </w:r>
       <w:r>
+        <w:rPr>
+          <w:b/>
+        </w:rPr>
+        <w:t xml:space="preserve"> </w:t>
+      </w:r>
+      <w:r>
+        <w:t>(Ctrl-R)</w:t>
+      </w:r>
+      <w:r>
         <w:t>.</w:t>
       </w:r>
     </w:p>
@@ -7685,27 +7557,6 @@
       <w:r>
         <w:rPr>
           <w:b/>
-        </w:rPr>
-        <w:t>Remove</w:t>
-      </w:r>
-      <w:r>
-        <w:t xml:space="preserve"> button.</w:t>
-      </w:r>
-    </w:p>
-    <w:p>
-      <w:pPr>
-        <w:pStyle w:val="ListParagraph"/>
-        <w:numPr>
-          <w:ilvl w:val="0"/>
-          <w:numId w:val="38"/>
-        </w:numPr>
-      </w:pPr>
-      <w:r>
-        <w:t xml:space="preserve">Click the </w:t>
-      </w:r>
-      <w:r>
-        <w:rPr>
-          <w:b/>
           <w:bCs/>
         </w:rPr>
         <w:t xml:space="preserve">OK </w:t>
@@ -7716,12 +7567,24 @@
     </w:p>
     <w:p>
       <w:r>
-        <w:t>Skyline creates a tab for each of the 5 replicates and begins importing the data, displaying progress in the status bar at the bottom of the Skyline window.</w:t>
-      </w:r>
-    </w:p>
-    <w:p>
-      <w:r>
-        <w:t>When the import is complete, you can see that some of the peptides measured in the unscheduled runs were removed for these scheduled runs.  Again, you can reduce the document to just the peptides that were measured by doing the following:</w:t>
+        <w:t xml:space="preserve">Skyline creates a tab for each of the 5 replicates and begins importing the data, displaying progress in </w:t>
+      </w:r>
+      <w:r>
+        <w:t xml:space="preserve">graphically and in </w:t>
+      </w:r>
+      <w:r>
+        <w:t>the status bar at the bottom of the Skyline window.</w:t>
+      </w:r>
+    </w:p>
+    <w:p>
+      <w:r>
+        <w:t>When the import is complete, you can see that some of the peptides measured in the unscheduled runs were removed for these scheduled runs</w:t>
+      </w:r>
+      <w:r>
+        <w:t xml:space="preserve"> because they lack the colored dots</w:t>
+      </w:r>
+      <w:r>
+        <w:t>.  Again, you can reduce the document to just the peptides that were measured by doing the following:</w:t>
       </w:r>
     </w:p>
     <w:p>
@@ -7849,7 +7712,10 @@
         </w:numPr>
       </w:pPr>
       <w:r>
-        <w:t>Drag the window that appears, position the cursor over the arrow at the bottom edge of the Skyline window, and release.</w:t>
+        <w:t>Click and d</w:t>
+      </w:r>
+      <w:r>
+        <w:t>rag the window that appears, position the cursor over the arrow at the bottom edge of the Skyline window, and release.</w:t>
       </w:r>
     </w:p>
     <w:p>
@@ -7901,7 +7767,10 @@
       </w:pPr>
       <w:r>
         <w:lastRenderedPageBreak/>
-        <w:t>Drag the window that appears, position the cursor over the arrow at the right edge of the Skyline window, and release.</w:t>
+        <w:t>Click and d</w:t>
+      </w:r>
+      <w:r>
+        <w:t>rag the window that appears, position the cursor over the arrow at the right edge of the Skyline window, and release.</w:t>
       </w:r>
     </w:p>
     <w:p>
@@ -7915,6 +7784,18 @@
       <w:r>
         <w:t>Right-click in one of the chromatogram graphs, and click</w:t>
       </w:r>
+      <w:r>
+        <w:t xml:space="preserve"> </w:t>
+      </w:r>
+      <w:r>
+        <w:rPr>
+          <w:b/>
+        </w:rPr>
+        <w:t>Legend</w:t>
+      </w:r>
+      <w:r>
+        <w:t>.</w:t>
+      </w:r>
     </w:p>
     <w:p>
       <w:r>
@@ -7927,10 +7808,10 @@
           <w:noProof/>
         </w:rPr>
         <w:drawing>
-          <wp:inline distT="0" distB="0" distL="0" distR="0" wp14:anchorId="3E1652B7" wp14:editId="6F02DDB3">
+          <wp:inline distT="0" distB="0" distL="0" distR="0" wp14:anchorId="2DE3E77D" wp14:editId="3820DEE1">
             <wp:extent cx="5943600" cy="4478020"/>
             <wp:effectExtent l="0" t="0" r="0" b="0"/>
-            <wp:docPr id="5" name="Picture 5"/>
+            <wp:docPr id="17" name="Picture 17"/>
             <wp:cNvGraphicFramePr>
               <a:graphicFrameLocks xmlns:a="http://schemas.openxmlformats.org/drawingml/2006/main" noChangeAspect="1"/>
             </wp:cNvGraphicFramePr>
@@ -7962,6 +7843,8 @@
           </wp:inline>
         </w:drawing>
       </w:r>
+      <w:bookmarkStart w:id="0" w:name="_GoBack"/>
+      <w:bookmarkEnd w:id="0"/>
     </w:p>
     <w:p>
       <w:r>
@@ -8394,7 +8277,7 @@
 </file>
 
 <file path=word/endnotes.xml><?xml version="1.0" encoding="utf-8"?>
-<w:endnotes xmlns:wpc="http://schemas.microsoft.com/office/word/2010/wordprocessingCanvas" xmlns:cx="http://schemas.microsoft.com/office/drawing/2014/chartex" xmlns:cx1="http://schemas.microsoft.com/office/drawing/2015/9/8/chartex" xmlns:cx2="http://schemas.microsoft.com/office/drawing/2015/10/21/chartex" xmlns:cx3="http://schemas.microsoft.com/office/drawing/2016/5/9/chartex" xmlns:cx4="http://schemas.microsoft.com/office/drawing/2016/5/10/chartex" xmlns:cx5="http://schemas.microsoft.com/office/drawing/2016/5/11/chartex" xmlns:cx6="http://schemas.microsoft.com/office/drawing/2016/5/12/chartex" xmlns:cx7="http://schemas.microsoft.com/office/drawing/2016/5/13/chartex" xmlns:cx8="http://schemas.microsoft.com/office/drawing/2016/5/14/chartex" xmlns:mc="http://schemas.openxmlformats.org/markup-compatibility/2006" xmlns:aink="http://schemas.microsoft.com/office/drawing/2016/ink" xmlns:am3d="http://schemas.microsoft.com/office/drawing/2017/model3d" xmlns:o="urn:schemas-microsoft-com:office:office" xmlns:r="http://schemas.openxmlformats.org/officeDocument/2006/relationships" xmlns:m="http://schemas.openxmlformats.org/officeDocument/2006/math" xmlns:v="urn:schemas-microsoft-com:vml" xmlns:wp14="http://schemas.microsoft.com/office/word/2010/wordprocessingDrawing" xmlns:wp="http://schemas.openxmlformats.org/drawingml/2006/wordprocessingDrawing" xmlns:w10="urn:schemas-microsoft-com:office:word" xmlns:w="http://schemas.openxmlformats.org/wordprocessingml/2006/main" xmlns:w14="http://schemas.microsoft.com/office/word/2010/wordml" xmlns:w15="http://schemas.microsoft.com/office/word/2012/wordml" xmlns:w16cid="http://schemas.microsoft.com/office/word/2016/wordml/cid" xmlns:w16se="http://schemas.microsoft.com/office/word/2015/wordml/symex" xmlns:wpg="http://schemas.microsoft.com/office/word/2010/wordprocessingGroup" xmlns:wpi="http://schemas.microsoft.com/office/word/2010/wordprocessingInk" xmlns:wne="http://schemas.microsoft.com/office/word/2006/wordml" xmlns:wps="http://schemas.microsoft.com/office/word/2010/wordprocessingShape" mc:Ignorable="w14 w15 w16se w16cid wp14">
+<w:endnotes xmlns:wpc="http://schemas.microsoft.com/office/word/2010/wordprocessingCanvas" xmlns:mc="http://schemas.openxmlformats.org/markup-compatibility/2006" xmlns:o="urn:schemas-microsoft-com:office:office" xmlns:r="http://schemas.openxmlformats.org/officeDocument/2006/relationships" xmlns:m="http://schemas.openxmlformats.org/officeDocument/2006/math" xmlns:v="urn:schemas-microsoft-com:vml" xmlns:wp14="http://schemas.microsoft.com/office/word/2010/wordprocessingDrawing" xmlns:wp="http://schemas.openxmlformats.org/drawingml/2006/wordprocessingDrawing" xmlns:w10="urn:schemas-microsoft-com:office:word" xmlns:w="http://schemas.openxmlformats.org/wordprocessingml/2006/main" xmlns:w14="http://schemas.microsoft.com/office/word/2010/wordml" xmlns:w15="http://schemas.microsoft.com/office/word/2012/wordml" xmlns:wpg="http://schemas.microsoft.com/office/word/2010/wordprocessingGroup" xmlns:wpi="http://schemas.microsoft.com/office/word/2010/wordprocessingInk" xmlns:wne="http://schemas.microsoft.com/office/word/2006/wordml" xmlns:wps="http://schemas.microsoft.com/office/word/2010/wordprocessingShape" mc:Ignorable="w14 w15 wp14">
   <w:endnote w:type="separator" w:id="-1">
     <w:p>
       <w:pPr>
@@ -8419,7 +8302,7 @@
 </file>
 
 <file path=word/footer1.xml><?xml version="1.0" encoding="utf-8"?>
-<w:ftr xmlns:wpc="http://schemas.microsoft.com/office/word/2010/wordprocessingCanvas" xmlns:cx="http://schemas.microsoft.com/office/drawing/2014/chartex" xmlns:cx1="http://schemas.microsoft.com/office/drawing/2015/9/8/chartex" xmlns:cx2="http://schemas.microsoft.com/office/drawing/2015/10/21/chartex" xmlns:cx3="http://schemas.microsoft.com/office/drawing/2016/5/9/chartex" xmlns:cx4="http://schemas.microsoft.com/office/drawing/2016/5/10/chartex" xmlns:cx5="http://schemas.microsoft.com/office/drawing/2016/5/11/chartex" xmlns:cx6="http://schemas.microsoft.com/office/drawing/2016/5/12/chartex" xmlns:cx7="http://schemas.microsoft.com/office/drawing/2016/5/13/chartex" xmlns:cx8="http://schemas.microsoft.com/office/drawing/2016/5/14/chartex" xmlns:mc="http://schemas.openxmlformats.org/markup-compatibility/2006" xmlns:aink="http://schemas.microsoft.com/office/drawing/2016/ink" xmlns:am3d="http://schemas.microsoft.com/office/drawing/2017/model3d" xmlns:o="urn:schemas-microsoft-com:office:office" xmlns:r="http://schemas.openxmlformats.org/officeDocument/2006/relationships" xmlns:m="http://schemas.openxmlformats.org/officeDocument/2006/math" xmlns:v="urn:schemas-microsoft-com:vml" xmlns:wp14="http://schemas.microsoft.com/office/word/2010/wordprocessingDrawing" xmlns:wp="http://schemas.openxmlformats.org/drawingml/2006/wordprocessingDrawing" xmlns:w10="urn:schemas-microsoft-com:office:word" xmlns:w="http://schemas.openxmlformats.org/wordprocessingml/2006/main" xmlns:w14="http://schemas.microsoft.com/office/word/2010/wordml" xmlns:w15="http://schemas.microsoft.com/office/word/2012/wordml" xmlns:w16cid="http://schemas.microsoft.com/office/word/2016/wordml/cid" xmlns:w16se="http://schemas.microsoft.com/office/word/2015/wordml/symex" xmlns:wpg="http://schemas.microsoft.com/office/word/2010/wordprocessingGroup" xmlns:wpi="http://schemas.microsoft.com/office/word/2010/wordprocessingInk" xmlns:wne="http://schemas.microsoft.com/office/word/2006/wordml" xmlns:wps="http://schemas.microsoft.com/office/word/2010/wordprocessingShape" mc:Ignorable="w14 w15 w16se w16cid wp14">
+<w:ftr xmlns:wpc="http://schemas.microsoft.com/office/word/2010/wordprocessingCanvas" xmlns:mc="http://schemas.openxmlformats.org/markup-compatibility/2006" xmlns:o="urn:schemas-microsoft-com:office:office" xmlns:r="http://schemas.openxmlformats.org/officeDocument/2006/relationships" xmlns:m="http://schemas.openxmlformats.org/officeDocument/2006/math" xmlns:v="urn:schemas-microsoft-com:vml" xmlns:wp14="http://schemas.microsoft.com/office/word/2010/wordprocessingDrawing" xmlns:wp="http://schemas.openxmlformats.org/drawingml/2006/wordprocessingDrawing" xmlns:w10="urn:schemas-microsoft-com:office:word" xmlns:w="http://schemas.openxmlformats.org/wordprocessingml/2006/main" xmlns:w14="http://schemas.microsoft.com/office/word/2010/wordml" xmlns:w15="http://schemas.microsoft.com/office/word/2012/wordml" xmlns:wpg="http://schemas.microsoft.com/office/word/2010/wordprocessingGroup" xmlns:wpi="http://schemas.microsoft.com/office/word/2010/wordprocessingInk" xmlns:wne="http://schemas.microsoft.com/office/word/2006/wordml" xmlns:wps="http://schemas.microsoft.com/office/word/2010/wordprocessingShape" mc:Ignorable="w14 w15 wp14">
   <w:sdt>
     <w:sdtPr>
       <w:id w:val="608523401"/>
@@ -8448,7 +8331,7 @@
           <w:rPr>
             <w:noProof/>
           </w:rPr>
-          <w:t>24</w:t>
+          <w:t>26</w:t>
         </w:r>
         <w:r>
           <w:rPr>
@@ -8468,7 +8351,7 @@
 </file>
 
 <file path=word/footnotes.xml><?xml version="1.0" encoding="utf-8"?>
-<w:footnotes xmlns:wpc="http://schemas.microsoft.com/office/word/2010/wordprocessingCanvas" xmlns:cx="http://schemas.microsoft.com/office/drawing/2014/chartex" xmlns:cx1="http://schemas.microsoft.com/office/drawing/2015/9/8/chartex" xmlns:cx2="http://schemas.microsoft.com/office/drawing/2015/10/21/chartex" xmlns:cx3="http://schemas.microsoft.com/office/drawing/2016/5/9/chartex" xmlns:cx4="http://schemas.microsoft.com/office/drawing/2016/5/10/chartex" xmlns:cx5="http://schemas.microsoft.com/office/drawing/2016/5/11/chartex" xmlns:cx6="http://schemas.microsoft.com/office/drawing/2016/5/12/chartex" xmlns:cx7="http://schemas.microsoft.com/office/drawing/2016/5/13/chartex" xmlns:cx8="http://schemas.microsoft.com/office/drawing/2016/5/14/chartex" xmlns:mc="http://schemas.openxmlformats.org/markup-compatibility/2006" xmlns:aink="http://schemas.microsoft.com/office/drawing/2016/ink" xmlns:am3d="http://schemas.microsoft.com/office/drawing/2017/model3d" xmlns:o="urn:schemas-microsoft-com:office:office" xmlns:r="http://schemas.openxmlformats.org/officeDocument/2006/relationships" xmlns:m="http://schemas.openxmlformats.org/officeDocument/2006/math" xmlns:v="urn:schemas-microsoft-com:vml" xmlns:wp14="http://schemas.microsoft.com/office/word/2010/wordprocessingDrawing" xmlns:wp="http://schemas.openxmlformats.org/drawingml/2006/wordprocessingDrawing" xmlns:w10="urn:schemas-microsoft-com:office:word" xmlns:w="http://schemas.openxmlformats.org/wordprocessingml/2006/main" xmlns:w14="http://schemas.microsoft.com/office/word/2010/wordml" xmlns:w15="http://schemas.microsoft.com/office/word/2012/wordml" xmlns:w16cid="http://schemas.microsoft.com/office/word/2016/wordml/cid" xmlns:w16se="http://schemas.microsoft.com/office/word/2015/wordml/symex" xmlns:wpg="http://schemas.microsoft.com/office/word/2010/wordprocessingGroup" xmlns:wpi="http://schemas.microsoft.com/office/word/2010/wordprocessingInk" xmlns:wne="http://schemas.microsoft.com/office/word/2006/wordml" xmlns:wps="http://schemas.microsoft.com/office/word/2010/wordprocessingShape" mc:Ignorable="w14 w15 w16se w16cid wp14">
+<w:footnotes xmlns:wpc="http://schemas.microsoft.com/office/word/2010/wordprocessingCanvas" xmlns:mc="http://schemas.openxmlformats.org/markup-compatibility/2006" xmlns:o="urn:schemas-microsoft-com:office:office" xmlns:r="http://schemas.openxmlformats.org/officeDocument/2006/relationships" xmlns:m="http://schemas.openxmlformats.org/officeDocument/2006/math" xmlns:v="urn:schemas-microsoft-com:vml" xmlns:wp14="http://schemas.microsoft.com/office/word/2010/wordprocessingDrawing" xmlns:wp="http://schemas.openxmlformats.org/drawingml/2006/wordprocessingDrawing" xmlns:w10="urn:schemas-microsoft-com:office:word" xmlns:w="http://schemas.openxmlformats.org/wordprocessingml/2006/main" xmlns:w14="http://schemas.microsoft.com/office/word/2010/wordml" xmlns:w15="http://schemas.microsoft.com/office/word/2012/wordml" xmlns:wpg="http://schemas.microsoft.com/office/word/2010/wordprocessingGroup" xmlns:wpi="http://schemas.microsoft.com/office/word/2010/wordprocessingInk" xmlns:wne="http://schemas.microsoft.com/office/word/2006/wordml" xmlns:wps="http://schemas.microsoft.com/office/word/2010/wordprocessingShape" mc:Ignorable="w14 w15 wp14">
   <w:footnote w:type="separator" w:id="-1">
     <w:p>
       <w:pPr>
@@ -8493,7 +8376,7 @@
 </file>
 
 <file path=word/numbering.xml><?xml version="1.0" encoding="utf-8"?>
-<w:numbering xmlns:wpc="http://schemas.microsoft.com/office/word/2010/wordprocessingCanvas" xmlns:cx="http://schemas.microsoft.com/office/drawing/2014/chartex" xmlns:cx1="http://schemas.microsoft.com/office/drawing/2015/9/8/chartex" xmlns:cx2="http://schemas.microsoft.com/office/drawing/2015/10/21/chartex" xmlns:cx3="http://schemas.microsoft.com/office/drawing/2016/5/9/chartex" xmlns:cx4="http://schemas.microsoft.com/office/drawing/2016/5/10/chartex" xmlns:cx5="http://schemas.microsoft.com/office/drawing/2016/5/11/chartex" xmlns:cx6="http://schemas.microsoft.com/office/drawing/2016/5/12/chartex" xmlns:cx7="http://schemas.microsoft.com/office/drawing/2016/5/13/chartex" xmlns:cx8="http://schemas.microsoft.com/office/drawing/2016/5/14/chartex" xmlns:mc="http://schemas.openxmlformats.org/markup-compatibility/2006" xmlns:aink="http://schemas.microsoft.com/office/drawing/2016/ink" xmlns:am3d="http://schemas.microsoft.com/office/drawing/2017/model3d" xmlns:o="urn:schemas-microsoft-com:office:office" xmlns:r="http://schemas.openxmlformats.org/officeDocument/2006/relationships" xmlns:m="http://schemas.openxmlformats.org/officeDocument/2006/math" xmlns:v="urn:schemas-microsoft-com:vml" xmlns:wp14="http://schemas.microsoft.com/office/word/2010/wordprocessingDrawing" xmlns:wp="http://schemas.openxmlformats.org/drawingml/2006/wordprocessingDrawing" xmlns:w10="urn:schemas-microsoft-com:office:word" xmlns:w="http://schemas.openxmlformats.org/wordprocessingml/2006/main" xmlns:w14="http://schemas.microsoft.com/office/word/2010/wordml" xmlns:w15="http://schemas.microsoft.com/office/word/2012/wordml" xmlns:w16cid="http://schemas.microsoft.com/office/word/2016/wordml/cid" xmlns:w16se="http://schemas.microsoft.com/office/word/2015/wordml/symex" xmlns:wpg="http://schemas.microsoft.com/office/word/2010/wordprocessingGroup" xmlns:wpi="http://schemas.microsoft.com/office/word/2010/wordprocessingInk" xmlns:wne="http://schemas.microsoft.com/office/word/2006/wordml" xmlns:wps="http://schemas.microsoft.com/office/word/2010/wordprocessingShape" mc:Ignorable="w14 w15 w16se w16cid wp14">
+<w:numbering xmlns:wpc="http://schemas.microsoft.com/office/word/2010/wordprocessingCanvas" xmlns:mc="http://schemas.openxmlformats.org/markup-compatibility/2006" xmlns:o="urn:schemas-microsoft-com:office:office" xmlns:r="http://schemas.openxmlformats.org/officeDocument/2006/relationships" xmlns:m="http://schemas.openxmlformats.org/officeDocument/2006/math" xmlns:v="urn:schemas-microsoft-com:vml" xmlns:wp14="http://schemas.microsoft.com/office/word/2010/wordprocessingDrawing" xmlns:wp="http://schemas.openxmlformats.org/drawingml/2006/wordprocessingDrawing" xmlns:w10="urn:schemas-microsoft-com:office:word" xmlns:w="http://schemas.openxmlformats.org/wordprocessingml/2006/main" xmlns:w14="http://schemas.microsoft.com/office/word/2010/wordml" xmlns:w15="http://schemas.microsoft.com/office/word/2012/wordml" xmlns:wpg="http://schemas.microsoft.com/office/word/2010/wordprocessingGroup" xmlns:wpi="http://schemas.microsoft.com/office/word/2010/wordprocessingInk" xmlns:wne="http://schemas.microsoft.com/office/word/2006/wordml" xmlns:wps="http://schemas.microsoft.com/office/word/2010/wordprocessingShape" mc:Ignorable="w14 w15 wp14">
   <w:abstractNum w:abstractNumId="0" w15:restartNumberingAfterBreak="0">
     <w:nsid w:val="00E92463"/>
     <w:multiLevelType w:val="hybridMultilevel"/>
@@ -12988,6 +12871,119 @@
     </w:lvl>
   </w:abstractNum>
   <w:abstractNum w:abstractNumId="40" w15:restartNumberingAfterBreak="0">
+    <w:nsid w:val="57DF586E"/>
+    <w:multiLevelType w:val="hybridMultilevel"/>
+    <w:tmpl w:val="6F1E43EA"/>
+    <w:lvl w:ilvl="0" w:tplc="B5C85CDC">
+      <w:start w:val="1"/>
+      <w:numFmt w:val="decimal"/>
+      <w:lvlText w:val="%1."/>
+      <w:lvlJc w:val="left"/>
+      <w:pPr>
+        <w:tabs>
+          <w:tab w:val="num" w:pos="720"/>
+        </w:tabs>
+        <w:ind w:left="720" w:hanging="360"/>
+      </w:pPr>
+    </w:lvl>
+    <w:lvl w:ilvl="1" w:tplc="E81869D2" w:tentative="1">
+      <w:start w:val="1"/>
+      <w:numFmt w:val="decimal"/>
+      <w:lvlText w:val="%2."/>
+      <w:lvlJc w:val="left"/>
+      <w:pPr>
+        <w:tabs>
+          <w:tab w:val="num" w:pos="1440"/>
+        </w:tabs>
+        <w:ind w:left="1440" w:hanging="360"/>
+      </w:pPr>
+    </w:lvl>
+    <w:lvl w:ilvl="2" w:tplc="333E5302" w:tentative="1">
+      <w:start w:val="1"/>
+      <w:numFmt w:val="decimal"/>
+      <w:lvlText w:val="%3."/>
+      <w:lvlJc w:val="left"/>
+      <w:pPr>
+        <w:tabs>
+          <w:tab w:val="num" w:pos="2160"/>
+        </w:tabs>
+        <w:ind w:left="2160" w:hanging="360"/>
+      </w:pPr>
+    </w:lvl>
+    <w:lvl w:ilvl="3" w:tplc="DE0856B6" w:tentative="1">
+      <w:start w:val="1"/>
+      <w:numFmt w:val="decimal"/>
+      <w:lvlText w:val="%4."/>
+      <w:lvlJc w:val="left"/>
+      <w:pPr>
+        <w:tabs>
+          <w:tab w:val="num" w:pos="2880"/>
+        </w:tabs>
+        <w:ind w:left="2880" w:hanging="360"/>
+      </w:pPr>
+    </w:lvl>
+    <w:lvl w:ilvl="4" w:tplc="EC02BFEA" w:tentative="1">
+      <w:start w:val="1"/>
+      <w:numFmt w:val="decimal"/>
+      <w:lvlText w:val="%5."/>
+      <w:lvlJc w:val="left"/>
+      <w:pPr>
+        <w:tabs>
+          <w:tab w:val="num" w:pos="3600"/>
+        </w:tabs>
+        <w:ind w:left="3600" w:hanging="360"/>
+      </w:pPr>
+    </w:lvl>
+    <w:lvl w:ilvl="5" w:tplc="18A4B21C" w:tentative="1">
+      <w:start w:val="1"/>
+      <w:numFmt w:val="decimal"/>
+      <w:lvlText w:val="%6."/>
+      <w:lvlJc w:val="left"/>
+      <w:pPr>
+        <w:tabs>
+          <w:tab w:val="num" w:pos="4320"/>
+        </w:tabs>
+        <w:ind w:left="4320" w:hanging="360"/>
+      </w:pPr>
+    </w:lvl>
+    <w:lvl w:ilvl="6" w:tplc="69DA456A" w:tentative="1">
+      <w:start w:val="1"/>
+      <w:numFmt w:val="decimal"/>
+      <w:lvlText w:val="%7."/>
+      <w:lvlJc w:val="left"/>
+      <w:pPr>
+        <w:tabs>
+          <w:tab w:val="num" w:pos="5040"/>
+        </w:tabs>
+        <w:ind w:left="5040" w:hanging="360"/>
+      </w:pPr>
+    </w:lvl>
+    <w:lvl w:ilvl="7" w:tplc="52B09962" w:tentative="1">
+      <w:start w:val="1"/>
+      <w:numFmt w:val="decimal"/>
+      <w:lvlText w:val="%8."/>
+      <w:lvlJc w:val="left"/>
+      <w:pPr>
+        <w:tabs>
+          <w:tab w:val="num" w:pos="5760"/>
+        </w:tabs>
+        <w:ind w:left="5760" w:hanging="360"/>
+      </w:pPr>
+    </w:lvl>
+    <w:lvl w:ilvl="8" w:tplc="F0CC5A12" w:tentative="1">
+      <w:start w:val="1"/>
+      <w:numFmt w:val="decimal"/>
+      <w:lvlText w:val="%9."/>
+      <w:lvlJc w:val="left"/>
+      <w:pPr>
+        <w:tabs>
+          <w:tab w:val="num" w:pos="6480"/>
+        </w:tabs>
+        <w:ind w:left="6480" w:hanging="360"/>
+      </w:pPr>
+    </w:lvl>
+  </w:abstractNum>
+  <w:abstractNum w:abstractNumId="41" w15:restartNumberingAfterBreak="0">
     <w:nsid w:val="58E178A9"/>
     <w:multiLevelType w:val="hybridMultilevel"/>
     <w:tmpl w:val="6A98B090"/>
@@ -13100,7 +13096,7 @@
       </w:rPr>
     </w:lvl>
   </w:abstractNum>
-  <w:abstractNum w:abstractNumId="41" w15:restartNumberingAfterBreak="0">
+  <w:abstractNum w:abstractNumId="42" w15:restartNumberingAfterBreak="0">
     <w:nsid w:val="5AEC6590"/>
     <w:multiLevelType w:val="hybridMultilevel"/>
     <w:tmpl w:val="F368A648"/>
@@ -13213,7 +13209,7 @@
       </w:rPr>
     </w:lvl>
   </w:abstractNum>
-  <w:abstractNum w:abstractNumId="42" w15:restartNumberingAfterBreak="0">
+  <w:abstractNum w:abstractNumId="43" w15:restartNumberingAfterBreak="0">
     <w:nsid w:val="5C1E23E0"/>
     <w:multiLevelType w:val="hybridMultilevel"/>
     <w:tmpl w:val="EF7AA5B6"/>
@@ -13326,7 +13322,7 @@
       </w:rPr>
     </w:lvl>
   </w:abstractNum>
-  <w:abstractNum w:abstractNumId="43" w15:restartNumberingAfterBreak="0">
+  <w:abstractNum w:abstractNumId="44" w15:restartNumberingAfterBreak="0">
     <w:nsid w:val="5E122E5F"/>
     <w:multiLevelType w:val="hybridMultilevel"/>
     <w:tmpl w:val="595CA5DC"/>
@@ -13439,7 +13435,7 @@
       </w:rPr>
     </w:lvl>
   </w:abstractNum>
-  <w:abstractNum w:abstractNumId="44" w15:restartNumberingAfterBreak="0">
+  <w:abstractNum w:abstractNumId="45" w15:restartNumberingAfterBreak="0">
     <w:nsid w:val="5F256051"/>
     <w:multiLevelType w:val="hybridMultilevel"/>
     <w:tmpl w:val="8AFA2FD8"/>
@@ -13552,7 +13548,7 @@
       </w:rPr>
     </w:lvl>
   </w:abstractNum>
-  <w:abstractNum w:abstractNumId="45" w15:restartNumberingAfterBreak="0">
+  <w:abstractNum w:abstractNumId="46" w15:restartNumberingAfterBreak="0">
     <w:nsid w:val="61356834"/>
     <w:multiLevelType w:val="hybridMultilevel"/>
     <w:tmpl w:val="9B2EB1FE"/>
@@ -13665,7 +13661,7 @@
       </w:rPr>
     </w:lvl>
   </w:abstractNum>
-  <w:abstractNum w:abstractNumId="46" w15:restartNumberingAfterBreak="0">
+  <w:abstractNum w:abstractNumId="47" w15:restartNumberingAfterBreak="0">
     <w:nsid w:val="63BC69A3"/>
     <w:multiLevelType w:val="hybridMultilevel"/>
     <w:tmpl w:val="DA209FD6"/>
@@ -13778,7 +13774,7 @@
       </w:rPr>
     </w:lvl>
   </w:abstractNum>
-  <w:abstractNum w:abstractNumId="47" w15:restartNumberingAfterBreak="0">
+  <w:abstractNum w:abstractNumId="48" w15:restartNumberingAfterBreak="0">
     <w:nsid w:val="660055E8"/>
     <w:multiLevelType w:val="hybridMultilevel"/>
     <w:tmpl w:val="D11EEAC8"/>
@@ -13891,7 +13887,7 @@
       </w:rPr>
     </w:lvl>
   </w:abstractNum>
-  <w:abstractNum w:abstractNumId="48" w15:restartNumberingAfterBreak="0">
+  <w:abstractNum w:abstractNumId="49" w15:restartNumberingAfterBreak="0">
     <w:nsid w:val="69C62B1C"/>
     <w:multiLevelType w:val="hybridMultilevel"/>
     <w:tmpl w:val="FDA8B2F6"/>
@@ -14004,7 +14000,7 @@
       </w:rPr>
     </w:lvl>
   </w:abstractNum>
-  <w:abstractNum w:abstractNumId="49" w15:restartNumberingAfterBreak="0">
+  <w:abstractNum w:abstractNumId="50" w15:restartNumberingAfterBreak="0">
     <w:nsid w:val="6C2F2589"/>
     <w:multiLevelType w:val="hybridMultilevel"/>
     <w:tmpl w:val="515806C6"/>
@@ -14117,7 +14113,7 @@
       </w:rPr>
     </w:lvl>
   </w:abstractNum>
-  <w:abstractNum w:abstractNumId="50" w15:restartNumberingAfterBreak="0">
+  <w:abstractNum w:abstractNumId="51" w15:restartNumberingAfterBreak="0">
     <w:nsid w:val="6CA6625B"/>
     <w:multiLevelType w:val="hybridMultilevel"/>
     <w:tmpl w:val="29923F68"/>
@@ -14230,7 +14226,7 @@
       </w:rPr>
     </w:lvl>
   </w:abstractNum>
-  <w:abstractNum w:abstractNumId="51" w15:restartNumberingAfterBreak="0">
+  <w:abstractNum w:abstractNumId="52" w15:restartNumberingAfterBreak="0">
     <w:nsid w:val="70FC446A"/>
     <w:multiLevelType w:val="hybridMultilevel"/>
     <w:tmpl w:val="A7E23E16"/>
@@ -14343,7 +14339,7 @@
       </w:rPr>
     </w:lvl>
   </w:abstractNum>
-  <w:abstractNum w:abstractNumId="52" w15:restartNumberingAfterBreak="0">
+  <w:abstractNum w:abstractNumId="53" w15:restartNumberingAfterBreak="0">
     <w:nsid w:val="71D96516"/>
     <w:multiLevelType w:val="hybridMultilevel"/>
     <w:tmpl w:val="89BEE552"/>
@@ -14429,7 +14425,7 @@
       </w:pPr>
     </w:lvl>
   </w:abstractNum>
-  <w:abstractNum w:abstractNumId="53" w15:restartNumberingAfterBreak="0">
+  <w:abstractNum w:abstractNumId="54" w15:restartNumberingAfterBreak="0">
     <w:nsid w:val="72BE22B3"/>
     <w:multiLevelType w:val="hybridMultilevel"/>
     <w:tmpl w:val="AFD4F528"/>
@@ -14542,7 +14538,7 @@
       </w:rPr>
     </w:lvl>
   </w:abstractNum>
-  <w:abstractNum w:abstractNumId="54" w15:restartNumberingAfterBreak="0">
+  <w:abstractNum w:abstractNumId="55" w15:restartNumberingAfterBreak="0">
     <w:nsid w:val="7996476B"/>
     <w:multiLevelType w:val="hybridMultilevel"/>
     <w:tmpl w:val="992E015A"/>
@@ -14655,7 +14651,7 @@
       </w:rPr>
     </w:lvl>
   </w:abstractNum>
-  <w:abstractNum w:abstractNumId="55" w15:restartNumberingAfterBreak="0">
+  <w:abstractNum w:abstractNumId="56" w15:restartNumberingAfterBreak="0">
     <w:nsid w:val="7D742C7E"/>
     <w:multiLevelType w:val="hybridMultilevel"/>
     <w:tmpl w:val="387435E4"/>
@@ -14768,7 +14764,7 @@
       </w:rPr>
     </w:lvl>
   </w:abstractNum>
-  <w:abstractNum w:abstractNumId="56" w15:restartNumberingAfterBreak="0">
+  <w:abstractNum w:abstractNumId="57" w15:restartNumberingAfterBreak="0">
     <w:nsid w:val="7EB77700"/>
     <w:multiLevelType w:val="hybridMultilevel"/>
     <w:tmpl w:val="1346C0F0"/>
@@ -14891,7 +14887,7 @@
     <w:abstractNumId w:val="15"/>
   </w:num>
   <w:num w:numId="4">
-    <w:abstractNumId w:val="47"/>
+    <w:abstractNumId w:val="48"/>
   </w:num>
   <w:num w:numId="5">
     <w:abstractNumId w:val="39"/>
@@ -14903,7 +14899,7 @@
     <w:abstractNumId w:val="14"/>
   </w:num>
   <w:num w:numId="8">
-    <w:abstractNumId w:val="51"/>
+    <w:abstractNumId w:val="52"/>
   </w:num>
   <w:num w:numId="9">
     <w:abstractNumId w:val="12"/>
@@ -14912,16 +14908,16 @@
     <w:abstractNumId w:val="9"/>
   </w:num>
   <w:num w:numId="11">
-    <w:abstractNumId w:val="52"/>
+    <w:abstractNumId w:val="53"/>
   </w:num>
   <w:num w:numId="12">
     <w:abstractNumId w:val="13"/>
   </w:num>
   <w:num w:numId="13">
-    <w:abstractNumId w:val="42"/>
+    <w:abstractNumId w:val="43"/>
   </w:num>
   <w:num w:numId="14">
-    <w:abstractNumId w:val="56"/>
+    <w:abstractNumId w:val="57"/>
   </w:num>
   <w:num w:numId="15">
     <w:abstractNumId w:val="38"/>
@@ -14933,7 +14929,7 @@
     <w:abstractNumId w:val="8"/>
   </w:num>
   <w:num w:numId="18">
-    <w:abstractNumId w:val="40"/>
+    <w:abstractNumId w:val="41"/>
   </w:num>
   <w:num w:numId="19">
     <w:abstractNumId w:val="19"/>
@@ -14954,7 +14950,7 @@
     <w:abstractNumId w:val="23"/>
   </w:num>
   <w:num w:numId="25">
-    <w:abstractNumId w:val="45"/>
+    <w:abstractNumId w:val="46"/>
   </w:num>
   <w:num w:numId="26">
     <w:abstractNumId w:val="35"/>
@@ -14966,7 +14962,7 @@
     <w:abstractNumId w:val="7"/>
   </w:num>
   <w:num w:numId="29">
-    <w:abstractNumId w:val="50"/>
+    <w:abstractNumId w:val="51"/>
   </w:num>
   <w:num w:numId="30">
     <w:abstractNumId w:val="31"/>
@@ -14981,7 +14977,7 @@
     <w:abstractNumId w:val="27"/>
   </w:num>
   <w:num w:numId="34">
-    <w:abstractNumId w:val="54"/>
+    <w:abstractNumId w:val="55"/>
   </w:num>
   <w:num w:numId="35">
     <w:abstractNumId w:val="17"/>
@@ -14990,13 +14986,13 @@
     <w:abstractNumId w:val="25"/>
   </w:num>
   <w:num w:numId="37">
-    <w:abstractNumId w:val="53"/>
+    <w:abstractNumId w:val="54"/>
   </w:num>
   <w:num w:numId="38">
     <w:abstractNumId w:val="11"/>
   </w:num>
   <w:num w:numId="39">
-    <w:abstractNumId w:val="43"/>
+    <w:abstractNumId w:val="44"/>
   </w:num>
   <w:num w:numId="40">
     <w:abstractNumId w:val="3"/>
@@ -15011,10 +15007,10 @@
     <w:abstractNumId w:val="24"/>
   </w:num>
   <w:num w:numId="44">
-    <w:abstractNumId w:val="44"/>
+    <w:abstractNumId w:val="45"/>
   </w:num>
   <w:num w:numId="45">
-    <w:abstractNumId w:val="48"/>
+    <w:abstractNumId w:val="49"/>
   </w:num>
   <w:num w:numId="46">
     <w:abstractNumId w:val="6"/>
@@ -15023,13 +15019,13 @@
     <w:abstractNumId w:val="5"/>
   </w:num>
   <w:num w:numId="48">
-    <w:abstractNumId w:val="41"/>
+    <w:abstractNumId w:val="42"/>
   </w:num>
   <w:num w:numId="49">
     <w:abstractNumId w:val="28"/>
   </w:num>
   <w:num w:numId="50">
-    <w:abstractNumId w:val="49"/>
+    <w:abstractNumId w:val="50"/>
   </w:num>
   <w:num w:numId="51">
     <w:abstractNumId w:val="34"/>
@@ -15041,10 +15037,10 @@
     <w:abstractNumId w:val="0"/>
   </w:num>
   <w:num w:numId="54">
-    <w:abstractNumId w:val="55"/>
+    <w:abstractNumId w:val="56"/>
   </w:num>
   <w:num w:numId="55">
-    <w:abstractNumId w:val="46"/>
+    <w:abstractNumId w:val="47"/>
   </w:num>
   <w:num w:numId="56">
     <w:abstractNumId w:val="18"/>
@@ -15052,12 +15048,15 @@
   <w:num w:numId="57">
     <w:abstractNumId w:val="1"/>
   </w:num>
+  <w:num w:numId="58">
+    <w:abstractNumId w:val="40"/>
+  </w:num>
   <w:numIdMacAtCleanup w:val="51"/>
 </w:numbering>
 </file>
 
 <file path=word/styles.xml><?xml version="1.0" encoding="utf-8"?>
-<w:styles xmlns:mc="http://schemas.openxmlformats.org/markup-compatibility/2006" xmlns:r="http://schemas.openxmlformats.org/officeDocument/2006/relationships" xmlns:w="http://schemas.openxmlformats.org/wordprocessingml/2006/main" xmlns:w14="http://schemas.microsoft.com/office/word/2010/wordml" xmlns:w15="http://schemas.microsoft.com/office/word/2012/wordml" xmlns:w16cid="http://schemas.microsoft.com/office/word/2016/wordml/cid" xmlns:w16se="http://schemas.microsoft.com/office/word/2015/wordml/symex" mc:Ignorable="w14 w15 w16se w16cid">
+<w:styles xmlns:mc="http://schemas.openxmlformats.org/markup-compatibility/2006" xmlns:r="http://schemas.openxmlformats.org/officeDocument/2006/relationships" xmlns:w="http://schemas.openxmlformats.org/wordprocessingml/2006/main" xmlns:w14="http://schemas.microsoft.com/office/word/2010/wordml" xmlns:w15="http://schemas.microsoft.com/office/word/2012/wordml" mc:Ignorable="w14 w15">
   <w:docDefaults>
     <w:rPrDefault>
       <w:rPr>
@@ -15073,7 +15072,7 @@
       </w:pPr>
     </w:pPrDefault>
   </w:docDefaults>
-  <w:latentStyles w:defLockedState="0" w:defUIPriority="99" w:defSemiHidden="0" w:defUnhideWhenUsed="0" w:defQFormat="0" w:count="376">
+  <w:latentStyles w:defLockedState="0" w:defUIPriority="99" w:defSemiHidden="0" w:defUnhideWhenUsed="0" w:defQFormat="0" w:count="371">
     <w:lsdException w:name="Normal" w:uiPriority="0" w:qFormat="1"/>
     <w:lsdException w:name="heading 1" w:uiPriority="9" w:qFormat="1"/>
     <w:lsdException w:name="heading 2" w:semiHidden="1" w:uiPriority="9" w:unhideWhenUsed="1" w:qFormat="1"/>
@@ -15445,11 +15444,6 @@
     <w:lsdException w:name="List Table 5 Dark Accent 6" w:uiPriority="50"/>
     <w:lsdException w:name="List Table 6 Colorful Accent 6" w:uiPriority="51"/>
     <w:lsdException w:name="List Table 7 Colorful Accent 6" w:uiPriority="52"/>
-    <w:lsdException w:name="Mention" w:semiHidden="1" w:unhideWhenUsed="1"/>
-    <w:lsdException w:name="Smart Hyperlink" w:semiHidden="1" w:unhideWhenUsed="1"/>
-    <w:lsdException w:name="Hashtag" w:semiHidden="1" w:unhideWhenUsed="1"/>
-    <w:lsdException w:name="Unresolved Mention" w:semiHidden="1" w:unhideWhenUsed="1"/>
-    <w:lsdException w:name="Smart Link" w:semiHidden="1" w:unhideWhenUsed="1"/>
   </w:latentStyles>
   <w:style w:type="paragraph" w:default="1" w:styleId="Normal">
     <w:name w:val="Normal"/>
@@ -15865,6 +15859,100 @@
       <w:spacing w:after="0" w:line="240" w:lineRule="auto"/>
     </w:pPr>
   </w:style>
+  <w:style w:type="paragraph" w:styleId="NormalWeb">
+    <w:name w:val="Normal (Web)"/>
+    <w:basedOn w:val="Normal"/>
+    <w:uiPriority w:val="99"/>
+    <w:semiHidden/>
+    <w:unhideWhenUsed/>
+    <w:rsid w:val="00F91785"/>
+    <w:pPr>
+      <w:spacing w:before="100" w:beforeAutospacing="1" w:after="100" w:afterAutospacing="1" w:line="240" w:lineRule="auto"/>
+    </w:pPr>
+    <w:rPr>
+      <w:rFonts w:ascii="Times New Roman" w:eastAsiaTheme="minorEastAsia" w:hAnsi="Times New Roman" w:cs="Times New Roman"/>
+      <w:sz w:val="24"/>
+      <w:szCs w:val="24"/>
+    </w:rPr>
+  </w:style>
+  <w:style w:type="paragraph" w:styleId="FootnoteText">
+    <w:name w:val="footnote text"/>
+    <w:basedOn w:val="Normal"/>
+    <w:link w:val="FootnoteTextChar"/>
+    <w:uiPriority w:val="99"/>
+    <w:semiHidden/>
+    <w:unhideWhenUsed/>
+    <w:rsid w:val="007102C7"/>
+    <w:pPr>
+      <w:spacing w:after="0" w:line="240" w:lineRule="auto"/>
+    </w:pPr>
+    <w:rPr>
+      <w:sz w:val="20"/>
+      <w:szCs w:val="20"/>
+    </w:rPr>
+  </w:style>
+  <w:style w:type="character" w:customStyle="1" w:styleId="FootnoteTextChar">
+    <w:name w:val="Footnote Text Char"/>
+    <w:basedOn w:val="DefaultParagraphFont"/>
+    <w:link w:val="FootnoteText"/>
+    <w:uiPriority w:val="99"/>
+    <w:semiHidden/>
+    <w:rsid w:val="007102C7"/>
+    <w:rPr>
+      <w:sz w:val="20"/>
+      <w:szCs w:val="20"/>
+    </w:rPr>
+  </w:style>
+  <w:style w:type="character" w:styleId="FootnoteReference">
+    <w:name w:val="footnote reference"/>
+    <w:basedOn w:val="DefaultParagraphFont"/>
+    <w:uiPriority w:val="99"/>
+    <w:semiHidden/>
+    <w:unhideWhenUsed/>
+    <w:rsid w:val="007102C7"/>
+    <w:rPr>
+      <w:vertAlign w:val="superscript"/>
+    </w:rPr>
+  </w:style>
+  <w:style w:type="paragraph" w:styleId="EndnoteText">
+    <w:name w:val="endnote text"/>
+    <w:basedOn w:val="Normal"/>
+    <w:link w:val="EndnoteTextChar"/>
+    <w:uiPriority w:val="99"/>
+    <w:semiHidden/>
+    <w:unhideWhenUsed/>
+    <w:rsid w:val="007102C7"/>
+    <w:pPr>
+      <w:spacing w:after="0" w:line="240" w:lineRule="auto"/>
+    </w:pPr>
+    <w:rPr>
+      <w:sz w:val="20"/>
+      <w:szCs w:val="20"/>
+    </w:rPr>
+  </w:style>
+  <w:style w:type="character" w:customStyle="1" w:styleId="EndnoteTextChar">
+    <w:name w:val="Endnote Text Char"/>
+    <w:basedOn w:val="DefaultParagraphFont"/>
+    <w:link w:val="EndnoteText"/>
+    <w:uiPriority w:val="99"/>
+    <w:semiHidden/>
+    <w:rsid w:val="007102C7"/>
+    <w:rPr>
+      <w:sz w:val="20"/>
+      <w:szCs w:val="20"/>
+    </w:rPr>
+  </w:style>
+  <w:style w:type="character" w:styleId="EndnoteReference">
+    <w:name w:val="endnote reference"/>
+    <w:basedOn w:val="DefaultParagraphFont"/>
+    <w:uiPriority w:val="99"/>
+    <w:semiHidden/>
+    <w:unhideWhenUsed/>
+    <w:rsid w:val="007102C7"/>
+    <w:rPr>
+      <w:vertAlign w:val="superscript"/>
+    </w:rPr>
+  </w:style>
 </w:styles>
 </file>
 
@@ -16152,11 +16240,33 @@
 </file>
 
 <file path=customXml/item1.xml><?xml version="1.0" encoding="utf-8"?>
-<b:Sources xmlns:b="http://schemas.openxmlformats.org/officeDocument/2006/bibliography" xmlns="http://schemas.openxmlformats.org/officeDocument/2006/bibliography" SelectedStyle="\APA.XSL" StyleName="APA"/>
+<b:Sources xmlns:b="http://schemas.openxmlformats.org/officeDocument/2006/bibliography" xmlns="http://schemas.openxmlformats.org/officeDocument/2006/bibliography" SelectedStyle="\APA.XSL" StyleName="APA">
+  <b:Source>
+    <b:Tag>Umu14</b:Tag>
+    <b:SourceType>JournalArticle</b:SourceType>
+    <b:Guid>{AAE6B4BB-943C-4CC5-AF39-9F51B9002D93}</b:Guid>
+    <b:Author>
+      <b:Author>
+        <b:NameList>
+          <b:Person>
+            <b:Last>Umut H. Toprak</b:Last>
+            <b:First>Ludovic</b:First>
+            <b:Middle>C. Gillet, Alessio Maiolica, Pedro Navarro, Alexander Leitner and Ruedi Aebersold</b:Middle>
+          </b:Person>
+        </b:NameList>
+      </b:Author>
+    </b:Author>
+    <b:Title>Conserved Peptide Fragmentation as a Benchmarking Tool for Mass Spectrometers and a Discriminating Feature for Targeted Proteomics</b:Title>
+    <b:Year>2014</b:Year>
+    <b:Pages>2056-2071</b:Pages>
+    <b:JournalName>Molecular &amp; Cellular Proteomics</b:JournalName>
+    <b:RefOrder>1</b:RefOrder>
+  </b:Source>
+</b:Sources>
 </file>
 
 <file path=customXml/itemProps1.xml><?xml version="1.0" encoding="utf-8"?>
-<ds:datastoreItem xmlns:ds="http://schemas.openxmlformats.org/officeDocument/2006/customXml" ds:itemID="{DD2AE50A-30F6-45B0-B130-8B140E76181F}">
+<ds:datastoreItem xmlns:ds="http://schemas.openxmlformats.org/officeDocument/2006/customXml" ds:itemID="{1D2A6A0D-9D72-474C-846F-1CA1303599AA}">
   <ds:schemaRefs>
     <ds:schemaRef ds:uri="http://schemas.openxmlformats.org/officeDocument/2006/bibliography"/>
   </ds:schemaRefs>

</xml_diff>